<commit_message>
Add two abstract texts
</commit_message>
<xml_diff>
--- a/application-form-for-Open-Science-Fund-final.docx
+++ b/application-form-for-Open-Science-Fund-final.docx
@@ -1359,7 +1359,7 @@
                 <w:rFonts w:ascii="Open Sans" w:hAnsi="Open Sans" w:cs="Open Sans"/>
                 <w:sz w:val="24"/>
               </w:rPr>
-              <w:t>KEVIN VRAGEN</w:t>
+              <w:t>SA.130402.101</w:t>
             </w:r>
           </w:p>
         </w:tc>
@@ -1523,7 +1523,27 @@
           <w:iCs/>
           <w:sz w:val="24"/>
         </w:rPr>
-        <w:t xml:space="preserve">(to describe the project on </w:t>
+        <w:t>(</w:t>
+      </w:r>
+      <w:proofErr w:type="gramStart"/>
+      <w:r>
+        <w:rPr>
+          <w:rFonts w:ascii="Open Sans" w:hAnsi="Open Sans" w:cs="Open Sans"/>
+          <w:i/>
+          <w:iCs/>
+          <w:sz w:val="24"/>
+        </w:rPr>
+        <w:t>to</w:t>
+      </w:r>
+      <w:proofErr w:type="gramEnd"/>
+      <w:r>
+        <w:rPr>
+          <w:rFonts w:ascii="Open Sans" w:hAnsi="Open Sans" w:cs="Open Sans"/>
+          <w:i/>
+          <w:iCs/>
+          <w:sz w:val="24"/>
+        </w:rPr>
+        <w:t xml:space="preserve"> describe the project on </w:t>
       </w:r>
       <w:commentRangeStart w:id="0"/>
       <w:commentRangeStart w:id="1"/>
@@ -1614,152 +1634,224 @@
                 <w:color w:val="24292F"/>
                 <w:shd w:val="clear" w:color="auto" w:fill="FFFFFF"/>
               </w:rPr>
-              <w:t>Imputation has become the backbone of contemporary incomplete data analysis. In imputation, algorithms are used to effectively replace missing values with data that could have been. The proper evaluation of the used imputation procedure is always omitted from scientific manuscripts, as it would take up too much space. This leads to a sub-optimal science and poses challenges for authors, reviewers, publishers and readers. We implement a method that standardizes the necessary evaluations by automatically generating a report for a given analysis model. The resulting report can be added as a supplement to any manuscript wherein imputation has been used.</w:t>
+              <w:t xml:space="preserve">We can see the process of data analysis as a recipe. Every time we follow the recipe </w:t>
+            </w:r>
+            <w:r>
+              <w:rPr>
+                <w:rFonts w:ascii="Segoe UI" w:hAnsi="Segoe UI" w:cs="Segoe UI"/>
+                <w:color w:val="24292F"/>
+                <w:shd w:val="clear" w:color="auto" w:fill="FFFFFF"/>
+              </w:rPr>
+              <w:t>minutely</w:t>
+            </w:r>
+            <w:r>
+              <w:rPr>
+                <w:rFonts w:ascii="Segoe UI" w:hAnsi="Segoe UI" w:cs="Segoe UI"/>
+                <w:color w:val="24292F"/>
+                <w:shd w:val="clear" w:color="auto" w:fill="FFFFFF"/>
+              </w:rPr>
+              <w:t>, the same dish results</w:t>
+            </w:r>
+            <w:r>
+              <w:rPr>
+                <w:rFonts w:ascii="Segoe UI" w:hAnsi="Segoe UI" w:cs="Segoe UI"/>
+                <w:color w:val="24292F"/>
+                <w:shd w:val="clear" w:color="auto" w:fill="FFFFFF"/>
+              </w:rPr>
+              <w:t xml:space="preserve">: </w:t>
+            </w:r>
+            <w:r>
+              <w:rPr>
+                <w:rFonts w:ascii="Segoe UI" w:hAnsi="Segoe UI" w:cs="Segoe UI"/>
+                <w:color w:val="24292F"/>
+                <w:shd w:val="clear" w:color="auto" w:fill="FFFFFF"/>
+              </w:rPr>
+              <w:t xml:space="preserve">the process of generating </w:t>
+            </w:r>
+            <w:r>
+              <w:rPr>
+                <w:rFonts w:ascii="Segoe UI" w:hAnsi="Segoe UI" w:cs="Segoe UI"/>
+                <w:color w:val="24292F"/>
+                <w:shd w:val="clear" w:color="auto" w:fill="FFFFFF"/>
+              </w:rPr>
+              <w:t>the</w:t>
+            </w:r>
+            <w:r>
+              <w:rPr>
+                <w:rFonts w:ascii="Segoe UI" w:hAnsi="Segoe UI" w:cs="Segoe UI"/>
+                <w:color w:val="24292F"/>
+                <w:shd w:val="clear" w:color="auto" w:fill="FFFFFF"/>
+              </w:rPr>
+              <w:t xml:space="preserve"> dish is </w:t>
+            </w:r>
+            <w:r>
+              <w:rPr>
+                <w:rFonts w:ascii="Segoe UI" w:hAnsi="Segoe UI" w:cs="Segoe UI"/>
+                <w:color w:val="24292F"/>
+                <w:shd w:val="clear" w:color="auto" w:fill="FFFFFF"/>
+              </w:rPr>
+              <w:t xml:space="preserve">thereby </w:t>
+            </w:r>
+            <w:r>
+              <w:rPr>
+                <w:rFonts w:ascii="Segoe UI" w:hAnsi="Segoe UI" w:cs="Segoe UI"/>
+                <w:color w:val="24292F"/>
+                <w:shd w:val="clear" w:color="auto" w:fill="FFFFFF"/>
+              </w:rPr>
+              <w:t xml:space="preserve">very standardized. What is not standardized, however, is the evaluation of the quality and flavour of the dish. The same holds for data analysis; although the </w:t>
+            </w:r>
+            <w:r>
+              <w:rPr>
+                <w:rFonts w:ascii="Segoe UI" w:hAnsi="Segoe UI" w:cs="Segoe UI"/>
+                <w:color w:val="24292F"/>
+                <w:shd w:val="clear" w:color="auto" w:fill="FFFFFF"/>
+              </w:rPr>
+              <w:t xml:space="preserve">computational </w:t>
+            </w:r>
+            <w:r>
+              <w:rPr>
+                <w:rFonts w:ascii="Segoe UI" w:hAnsi="Segoe UI" w:cs="Segoe UI"/>
+                <w:color w:val="24292F"/>
+                <w:shd w:val="clear" w:color="auto" w:fill="FFFFFF"/>
+              </w:rPr>
+              <w:t xml:space="preserve">process may be standardized, the interpretation and evaluation of the quality of the results often is not. </w:t>
+            </w:r>
+            <w:r>
+              <w:rPr>
+                <w:rFonts w:ascii="Segoe UI" w:hAnsi="Segoe UI" w:cs="Segoe UI"/>
+                <w:color w:val="24292F"/>
+                <w:shd w:val="clear" w:color="auto" w:fill="FFFFFF"/>
+              </w:rPr>
+              <w:t xml:space="preserve">We propose a generic tool for automatic </w:t>
+            </w:r>
+            <w:r>
+              <w:rPr>
+                <w:rFonts w:ascii="Segoe UI" w:hAnsi="Segoe UI" w:cs="Segoe UI"/>
+                <w:color w:val="24292F"/>
+                <w:shd w:val="clear" w:color="auto" w:fill="FFFFFF"/>
+              </w:rPr>
+              <w:t xml:space="preserve">standardized </w:t>
+            </w:r>
+            <w:r>
+              <w:rPr>
+                <w:rFonts w:ascii="Segoe UI" w:hAnsi="Segoe UI" w:cs="Segoe UI"/>
+                <w:color w:val="24292F"/>
+                <w:shd w:val="clear" w:color="auto" w:fill="FFFFFF"/>
+              </w:rPr>
+              <w:t xml:space="preserve">report generation and outline how to apply the tool on missing value analysis and missing data imputation.  </w:t>
             </w:r>
           </w:p>
           <w:p>
             <w:pPr>
               <w:spacing w:after="0" w:line="240" w:lineRule="auto"/>
               <w:rPr>
-                <w:ins w:id="2" w:author="Author"/>
+                <w:rFonts w:ascii="Segoe UI" w:hAnsi="Segoe UI" w:cs="Segoe UI"/>
+                <w:color w:val="24292F"/>
+                <w:shd w:val="clear" w:color="auto" w:fill="FFFFFF"/>
+              </w:rPr>
+            </w:pPr>
+          </w:p>
+          <w:p>
+            <w:pPr>
+              <w:spacing w:after="0" w:line="240" w:lineRule="auto"/>
+              <w:rPr>
+                <w:rFonts w:ascii="Segoe UI" w:hAnsi="Segoe UI" w:cs="Segoe UI"/>
+                <w:color w:val="24292F"/>
+                <w:shd w:val="clear" w:color="auto" w:fill="FFFFFF"/>
+              </w:rPr>
+            </w:pPr>
+            <w:r>
+              <w:rPr>
+                <w:rFonts w:ascii="Segoe UI" w:hAnsi="Segoe UI" w:cs="Segoe UI"/>
+                <w:color w:val="24292F"/>
+                <w:shd w:val="clear" w:color="auto" w:fill="FFFFFF"/>
+              </w:rPr>
+              <w:t>To facilitate reproduction and replication of academic work, scientists want to be as</w:t>
+            </w:r>
+            <w:r>
+              <w:rPr>
+                <w:rFonts w:ascii="Segoe UI" w:hAnsi="Segoe UI" w:cs="Segoe UI"/>
+                <w:color w:val="24292F"/>
+                <w:shd w:val="clear" w:color="auto" w:fill="FFFFFF"/>
+              </w:rPr>
+              <w:t xml:space="preserve"> transparent as possible about the process by which </w:t>
+            </w:r>
+            <w:r>
+              <w:rPr>
+                <w:rFonts w:ascii="Segoe UI" w:hAnsi="Segoe UI" w:cs="Segoe UI"/>
+                <w:color w:val="24292F"/>
+                <w:shd w:val="clear" w:color="auto" w:fill="FFFFFF"/>
+              </w:rPr>
+              <w:t xml:space="preserve">results have been obtained. </w:t>
+            </w:r>
+            <w:r>
+              <w:rPr>
+                <w:rFonts w:ascii="Segoe UI" w:hAnsi="Segoe UI" w:cs="Segoe UI"/>
+                <w:color w:val="24292F"/>
+                <w:shd w:val="clear" w:color="auto" w:fill="FFFFFF"/>
+              </w:rPr>
+              <w:t xml:space="preserve"> </w:t>
+            </w:r>
+            <w:r>
+              <w:rPr>
+                <w:rFonts w:ascii="Segoe UI" w:hAnsi="Segoe UI" w:cs="Segoe UI"/>
+                <w:color w:val="24292F"/>
+                <w:shd w:val="clear" w:color="auto" w:fill="FFFFFF"/>
+              </w:rPr>
+              <w:t xml:space="preserve">Even though analyses are increasingly reported, the data analysis process is often omitted from manuscripts. Insight into this process would be a valuable source for peers, reviewers and editors. However, not everyone has the experience, resources and time to report on their analysis process. </w:t>
+            </w:r>
+            <w:r>
+              <w:rPr>
+                <w:rFonts w:ascii="Segoe UI" w:hAnsi="Segoe UI" w:cs="Segoe UI"/>
+                <w:color w:val="24292F"/>
+                <w:shd w:val="clear" w:color="auto" w:fill="FFFFFF"/>
+              </w:rPr>
+              <w:t>We propose</w:t>
+            </w:r>
+            <w:r>
+              <w:rPr>
+                <w:rFonts w:ascii="Segoe UI" w:hAnsi="Segoe UI" w:cs="Segoe UI"/>
+                <w:color w:val="24292F"/>
+                <w:shd w:val="clear" w:color="auto" w:fill="FFFFFF"/>
+              </w:rPr>
+              <w:t xml:space="preserve"> a </w:t>
+            </w:r>
+            <w:r>
+              <w:rPr>
+                <w:rFonts w:ascii="Segoe UI" w:hAnsi="Segoe UI" w:cs="Segoe UI"/>
+                <w:color w:val="24292F"/>
+                <w:shd w:val="clear" w:color="auto" w:fill="FFFFFF"/>
+              </w:rPr>
+              <w:t xml:space="preserve">generic </w:t>
+            </w:r>
+            <w:r>
+              <w:rPr>
+                <w:rFonts w:ascii="Segoe UI" w:hAnsi="Segoe UI" w:cs="Segoe UI"/>
+                <w:color w:val="24292F"/>
+                <w:shd w:val="clear" w:color="auto" w:fill="FFFFFF"/>
+              </w:rPr>
+              <w:t xml:space="preserve">tool for automatic report </w:t>
+            </w:r>
+            <w:r>
+              <w:rPr>
+                <w:rFonts w:ascii="Segoe UI" w:hAnsi="Segoe UI" w:cs="Segoe UI"/>
+                <w:color w:val="24292F"/>
+                <w:shd w:val="clear" w:color="auto" w:fill="FFFFFF"/>
+              </w:rPr>
+              <w:t xml:space="preserve">generation and outline how to apply the tool on missing value analysis and missing data imputation evaluation.  </w:t>
+            </w:r>
+          </w:p>
+          <w:p>
+            <w:pPr>
+              <w:spacing w:after="0" w:line="240" w:lineRule="auto"/>
+              <w:rPr>
                 <w:rFonts w:ascii="Open Sans" w:hAnsi="Open Sans" w:cs="Open Sans"/>
                 <w:sz w:val="24"/>
-              </w:rPr>
-            </w:pPr>
-          </w:p>
-          <w:p>
-            <w:pPr>
-              <w:spacing w:after="0" w:line="240" w:lineRule="auto"/>
-              <w:rPr>
-                <w:ins w:id="3" w:author="Author"/>
-                <w:rFonts w:ascii="Segoe UI" w:hAnsi="Segoe UI" w:cs="Segoe UI"/>
-                <w:color w:val="24292F"/>
-                <w:shd w:val="clear" w:color="auto" w:fill="FFFFFF"/>
-              </w:rPr>
-            </w:pPr>
-            <w:ins w:id="4" w:author="Author">
-              <w:r>
-                <w:rPr>
-                  <w:rFonts w:ascii="Segoe UI" w:hAnsi="Segoe UI" w:cs="Segoe UI"/>
-                  <w:color w:val="24292F"/>
-                  <w:shd w:val="clear" w:color="auto" w:fill="FFFFFF"/>
-                </w:rPr>
-                <w:t xml:space="preserve">Suggestion: </w:t>
-              </w:r>
-            </w:ins>
-          </w:p>
-          <w:p>
-            <w:pPr>
-              <w:pStyle w:val="ListParagraph"/>
-              <w:numPr>
-                <w:ilvl w:val="0"/>
-                <w:numId w:val="5"/>
-              </w:numPr>
-              <w:spacing w:after="0" w:line="240" w:lineRule="auto"/>
-              <w:rPr>
-                <w:ins w:id="5" w:author="Author"/>
-                <w:rFonts w:ascii="Open Sans" w:hAnsi="Open Sans" w:cs="Open Sans"/>
-                <w:sz w:val="24"/>
-              </w:rPr>
-            </w:pPr>
-            <w:ins w:id="6" w:author="Author">
-              <w:r>
-                <w:rPr>
-                  <w:rFonts w:ascii="Open Sans" w:hAnsi="Open Sans" w:cs="Open Sans"/>
-                  <w:sz w:val="24"/>
-                </w:rPr>
-                <w:t>Increasingly many scientists want to be open in reporting their data analyses, to facilitate reproduction and replication of their work (yay open science!).</w:t>
-              </w:r>
-            </w:ins>
-          </w:p>
-          <w:p>
-            <w:pPr>
-              <w:pStyle w:val="ListParagraph"/>
-              <w:numPr>
-                <w:ilvl w:val="0"/>
-                <w:numId w:val="5"/>
-              </w:numPr>
-              <w:spacing w:after="0" w:line="240" w:lineRule="auto"/>
-              <w:rPr>
-                <w:ins w:id="7" w:author="Author"/>
-                <w:rFonts w:ascii="Open Sans" w:hAnsi="Open Sans" w:cs="Open Sans"/>
-                <w:sz w:val="24"/>
-              </w:rPr>
-            </w:pPr>
-            <w:ins w:id="8" w:author="Author">
-              <w:r>
-                <w:rPr>
-                  <w:rFonts w:ascii="Open Sans" w:hAnsi="Open Sans" w:cs="Open Sans"/>
-                  <w:sz w:val="24"/>
-                </w:rPr>
-                <w:t>Even though analyses are reported more often, data wrangling is often omitted from manuscripts. E.g., m</w:t>
-              </w:r>
-              <w:r>
-                <w:rPr>
-                  <w:rFonts w:ascii="Open Sans" w:hAnsi="Open Sans" w:cs="Open Sans"/>
-                  <w:sz w:val="24"/>
-                </w:rPr>
-                <w:t>issing data is ubiquitous and can have far-reaching effects.</w:t>
-              </w:r>
-            </w:ins>
-          </w:p>
-          <w:p>
-            <w:pPr>
-              <w:pStyle w:val="ListParagraph"/>
-              <w:numPr>
-                <w:ilvl w:val="0"/>
-                <w:numId w:val="5"/>
-              </w:numPr>
-              <w:spacing w:after="0" w:line="240" w:lineRule="auto"/>
-              <w:rPr>
-                <w:ins w:id="9" w:author="Author"/>
-                <w:rFonts w:ascii="Open Sans" w:hAnsi="Open Sans" w:cs="Open Sans"/>
-                <w:sz w:val="24"/>
-              </w:rPr>
-            </w:pPr>
-            <w:ins w:id="10" w:author="Author">
-              <w:r>
-                <w:rPr>
-                  <w:rFonts w:ascii="Open Sans" w:hAnsi="Open Sans" w:cs="Open Sans"/>
-                  <w:sz w:val="24"/>
-                </w:rPr>
-                <w:t>Not everyone has the experience/resources/time to report their missing data handling strategy properly.</w:t>
-              </w:r>
-            </w:ins>
-          </w:p>
-          <w:p>
-            <w:pPr>
-              <w:pStyle w:val="ListParagraph"/>
-              <w:numPr>
-                <w:ilvl w:val="0"/>
-                <w:numId w:val="5"/>
-              </w:numPr>
-              <w:spacing w:after="0" w:line="240" w:lineRule="auto"/>
-              <w:rPr>
-                <w:rFonts w:ascii="Open Sans" w:hAnsi="Open Sans" w:cs="Open Sans"/>
-                <w:sz w:val="24"/>
-                <w:rPrChange w:id="11" w:author="Author">
+                <w:rPrChange w:id="2" w:author="Author">
                   <w:rPr/>
                 </w:rPrChange>
               </w:rPr>
-              <w:pPrChange w:id="12" w:author="Author">
-                <w:pPr>
-                  <w:spacing w:after="0" w:line="240" w:lineRule="auto"/>
-                </w:pPr>
-              </w:pPrChange>
-            </w:pPr>
-            <w:ins w:id="13" w:author="Author">
-              <w:r>
-                <w:rPr>
-                  <w:rFonts w:ascii="Open Sans" w:hAnsi="Open Sans" w:cs="Open Sans"/>
-                  <w:sz w:val="24"/>
-                  <w:rPrChange w:id="14" w:author="Author">
-                    <w:rPr/>
-                  </w:rPrChange>
-                </w:rPr>
-                <w:t>We want to solve this problem with automated report generation for incomplete data analysis.</w:t>
-              </w:r>
-            </w:ins>
+            </w:pPr>
           </w:p>
         </w:tc>
       </w:tr>
@@ -1840,27 +1932,7 @@
             <w:i/>
             <w:sz w:val="24"/>
           </w:rPr>
-          <w:t>to</w:t>
-        </w:r>
-        <w:r>
-          <w:rPr>
-            <w:rStyle w:val="Hyperlink"/>
-            <w:rFonts w:ascii="Open Sans" w:hAnsi="Open Sans" w:cs="Open Sans"/>
-            <w:b/>
-            <w:i/>
-            <w:sz w:val="24"/>
-          </w:rPr>
-          <w:t>p</w:t>
-        </w:r>
-        <w:r>
-          <w:rPr>
-            <w:rStyle w:val="Hyperlink"/>
-            <w:rFonts w:ascii="Open Sans" w:hAnsi="Open Sans" w:cs="Open Sans"/>
-            <w:b/>
-            <w:i/>
-            <w:sz w:val="24"/>
-          </w:rPr>
-          <w:t>ic</w:t>
+          <w:t>topic</w:t>
         </w:r>
       </w:hyperlink>
       <w:r>
@@ -1978,14 +2050,14 @@
             <w:pPr>
               <w:spacing w:after="0" w:line="240" w:lineRule="auto"/>
               <w:rPr>
-                <w:ins w:id="15" w:author="Author"/>
+                <w:ins w:id="3" w:author="Author"/>
                 <w:rFonts w:ascii="Segoe UI" w:hAnsi="Segoe UI" w:cs="Segoe UI"/>
                 <w:color w:val="24292F"/>
                 <w:shd w:val="clear" w:color="auto" w:fill="FFFFFF"/>
                 <w:lang w:val="nl-NL"/>
-                <w:rPrChange w:id="16" w:author="Author">
+                <w:rPrChange w:id="4" w:author="Author">
                   <w:rPr>
-                    <w:ins w:id="17" w:author="Author"/>
+                    <w:ins w:id="5" w:author="Author"/>
                     <w:rFonts w:ascii="Segoe UI" w:hAnsi="Segoe UI" w:cs="Segoe UI"/>
                     <w:color w:val="24292F"/>
                     <w:shd w:val="clear" w:color="auto" w:fill="FFFFFF"/>
@@ -1993,14 +2065,14 @@
                 </w:rPrChange>
               </w:rPr>
             </w:pPr>
-            <w:ins w:id="18" w:author="Author">
+            <w:ins w:id="6" w:author="Author">
               <w:r>
                 <w:rPr>
                   <w:rFonts w:ascii="Segoe UI" w:hAnsi="Segoe UI" w:cs="Segoe UI"/>
                   <w:color w:val="24292F"/>
                   <w:shd w:val="clear" w:color="auto" w:fill="FFFFFF"/>
                   <w:lang w:val="nl-NL"/>
-                  <w:rPrChange w:id="19" w:author="Author">
+                  <w:rPrChange w:id="7" w:author="Author">
                     <w:rPr>
                       <w:rFonts w:ascii="Segoe UI" w:hAnsi="Segoe UI" w:cs="Segoe UI"/>
                       <w:color w:val="24292F"/>
@@ -2017,7 +2089,7 @@
                   <w:color w:val="24292F"/>
                   <w:shd w:val="clear" w:color="auto" w:fill="FFFFFF"/>
                   <w:lang w:val="nl-NL"/>
-                  <w:rPrChange w:id="20" w:author="Author">
+                  <w:rPrChange w:id="8" w:author="Author">
                     <w:rPr>
                       <w:rFonts w:ascii="Segoe UI" w:hAnsi="Segoe UI" w:cs="Segoe UI"/>
                       <w:color w:val="24292F"/>
@@ -2033,7 +2105,7 @@
                   <w:color w:val="24292F"/>
                   <w:shd w:val="clear" w:color="auto" w:fill="FFFFFF"/>
                   <w:lang w:val="nl-NL"/>
-                  <w:rPrChange w:id="21" w:author="Author">
+                  <w:rPrChange w:id="9" w:author="Author">
                     <w:rPr>
                       <w:rFonts w:ascii="Segoe UI" w:hAnsi="Segoe UI" w:cs="Segoe UI"/>
                       <w:color w:val="24292F"/>
@@ -2049,7 +2121,7 @@
                   <w:color w:val="24292F"/>
                   <w:shd w:val="clear" w:color="auto" w:fill="FFFFFF"/>
                   <w:lang w:val="nl-NL"/>
-                  <w:rPrChange w:id="22" w:author="Author">
+                  <w:rPrChange w:id="10" w:author="Author">
                     <w:rPr>
                       <w:rFonts w:ascii="Segoe UI" w:hAnsi="Segoe UI" w:cs="Segoe UI"/>
                       <w:color w:val="24292F"/>
@@ -2065,7 +2137,7 @@
                   <w:color w:val="24292F"/>
                   <w:shd w:val="clear" w:color="auto" w:fill="FFFFFF"/>
                   <w:lang w:val="nl-NL"/>
-                  <w:rPrChange w:id="23" w:author="Author">
+                  <w:rPrChange w:id="11" w:author="Author">
                     <w:rPr>
                       <w:rFonts w:ascii="Segoe UI" w:hAnsi="Segoe UI" w:cs="Segoe UI"/>
                       <w:color w:val="24292F"/>
@@ -2081,14 +2153,14 @@
             <w:pPr>
               <w:spacing w:after="0" w:line="240" w:lineRule="auto"/>
               <w:rPr>
-                <w:ins w:id="24" w:author="Author"/>
+                <w:ins w:id="12" w:author="Author"/>
                 <w:rFonts w:ascii="Segoe UI" w:hAnsi="Segoe UI" w:cs="Segoe UI"/>
                 <w:color w:val="24292F"/>
                 <w:shd w:val="clear" w:color="auto" w:fill="FFFFFF"/>
                 <w:lang w:val="nl-NL"/>
-                <w:rPrChange w:id="25" w:author="Author">
+                <w:rPrChange w:id="13" w:author="Author">
                   <w:rPr>
-                    <w:ins w:id="26" w:author="Author"/>
+                    <w:ins w:id="14" w:author="Author"/>
                     <w:rFonts w:ascii="Segoe UI" w:hAnsi="Segoe UI" w:cs="Segoe UI"/>
                     <w:color w:val="24292F"/>
                     <w:shd w:val="clear" w:color="auto" w:fill="FFFFFF"/>
@@ -2106,30 +2178,30 @@
               </w:numPr>
               <w:spacing w:after="0" w:line="240" w:lineRule="auto"/>
               <w:rPr>
-                <w:ins w:id="27" w:author="Author"/>
-                <w:rFonts w:ascii="Segoe UI" w:hAnsi="Segoe UI" w:cs="Segoe UI"/>
-                <w:color w:val="24292F"/>
-                <w:shd w:val="clear" w:color="auto" w:fill="FFFFFF"/>
-                <w:rPrChange w:id="28" w:author="Author">
+                <w:ins w:id="15" w:author="Author"/>
+                <w:rFonts w:ascii="Segoe UI" w:hAnsi="Segoe UI" w:cs="Segoe UI"/>
+                <w:color w:val="24292F"/>
+                <w:shd w:val="clear" w:color="auto" w:fill="FFFFFF"/>
+                <w:rPrChange w:id="16" w:author="Author">
                   <w:rPr>
-                    <w:ins w:id="29" w:author="Author"/>
+                    <w:ins w:id="17" w:author="Author"/>
                     <w:shd w:val="clear" w:color="auto" w:fill="FFFFFF"/>
                   </w:rPr>
                 </w:rPrChange>
               </w:rPr>
-              <w:pPrChange w:id="30" w:author="Author">
+              <w:pPrChange w:id="18" w:author="Author">
                 <w:pPr>
                   <w:spacing w:after="0" w:line="240" w:lineRule="auto"/>
                 </w:pPr>
               </w:pPrChange>
             </w:pPr>
-            <w:ins w:id="31" w:author="Author">
+            <w:ins w:id="19" w:author="Author">
               <w:r>
                 <w:rPr>
                   <w:rFonts w:ascii="Segoe UI" w:hAnsi="Segoe UI" w:cs="Segoe UI"/>
                   <w:color w:val="24292F"/>
                   <w:shd w:val="clear" w:color="auto" w:fill="FFFFFF"/>
-                  <w:rPrChange w:id="32" w:author="Author">
+                  <w:rPrChange w:id="20" w:author="Author">
                     <w:rPr>
                       <w:shd w:val="clear" w:color="auto" w:fill="FFFFFF"/>
                     </w:rPr>
@@ -2148,30 +2220,30 @@
               </w:numPr>
               <w:spacing w:after="0" w:line="240" w:lineRule="auto"/>
               <w:rPr>
-                <w:ins w:id="33" w:author="Author"/>
-                <w:rFonts w:ascii="Segoe UI" w:hAnsi="Segoe UI" w:cs="Segoe UI"/>
-                <w:color w:val="24292F"/>
-                <w:shd w:val="clear" w:color="auto" w:fill="FFFFFF"/>
-                <w:rPrChange w:id="34" w:author="Author">
+                <w:ins w:id="21" w:author="Author"/>
+                <w:rFonts w:ascii="Segoe UI" w:hAnsi="Segoe UI" w:cs="Segoe UI"/>
+                <w:color w:val="24292F"/>
+                <w:shd w:val="clear" w:color="auto" w:fill="FFFFFF"/>
+                <w:rPrChange w:id="22" w:author="Author">
                   <w:rPr>
-                    <w:ins w:id="35" w:author="Author"/>
+                    <w:ins w:id="23" w:author="Author"/>
                     <w:shd w:val="clear" w:color="auto" w:fill="FFFFFF"/>
                   </w:rPr>
                 </w:rPrChange>
               </w:rPr>
-              <w:pPrChange w:id="36" w:author="Author">
+              <w:pPrChange w:id="24" w:author="Author">
                 <w:pPr>
                   <w:spacing w:after="0" w:line="240" w:lineRule="auto"/>
                 </w:pPr>
               </w:pPrChange>
             </w:pPr>
-            <w:ins w:id="37" w:author="Author">
+            <w:ins w:id="25" w:author="Author">
               <w:r>
                 <w:rPr>
                   <w:rFonts w:ascii="Segoe UI" w:hAnsi="Segoe UI" w:cs="Segoe UI"/>
                   <w:color w:val="24292F"/>
                   <w:shd w:val="clear" w:color="auto" w:fill="FFFFFF"/>
-                  <w:rPrChange w:id="38" w:author="Author">
+                  <w:rPrChange w:id="26" w:author="Author">
                     <w:rPr>
                       <w:shd w:val="clear" w:color="auto" w:fill="FFFFFF"/>
                     </w:rPr>
@@ -2184,7 +2256,7 @@
                   <w:rFonts w:ascii="Segoe UI" w:hAnsi="Segoe UI" w:cs="Segoe UI"/>
                   <w:color w:val="24292F"/>
                   <w:shd w:val="clear" w:color="auto" w:fill="FFFFFF"/>
-                  <w:rPrChange w:id="39" w:author="Author">
+                  <w:rPrChange w:id="27" w:author="Author">
                     <w:rPr>
                       <w:shd w:val="clear" w:color="auto" w:fill="FFFFFF"/>
                     </w:rPr>
@@ -2197,7 +2269,7 @@
                   <w:rFonts w:ascii="Segoe UI" w:hAnsi="Segoe UI" w:cs="Segoe UI"/>
                   <w:color w:val="24292F"/>
                   <w:shd w:val="clear" w:color="auto" w:fill="FFFFFF"/>
-                  <w:rPrChange w:id="40" w:author="Author">
+                  <w:rPrChange w:id="28" w:author="Author">
                     <w:rPr>
                       <w:shd w:val="clear" w:color="auto" w:fill="FFFFFF"/>
                     </w:rPr>
@@ -2218,7 +2290,7 @@
                   <w:rFonts w:ascii="Segoe UI" w:hAnsi="Segoe UI" w:cs="Segoe UI"/>
                   <w:color w:val="24292F"/>
                   <w:shd w:val="clear" w:color="auto" w:fill="FFFFFF"/>
-                  <w:rPrChange w:id="41" w:author="Author">
+                  <w:rPrChange w:id="29" w:author="Author">
                     <w:rPr>
                       <w:shd w:val="clear" w:color="auto" w:fill="FFFFFF"/>
                     </w:rPr>
@@ -2237,36 +2309,50 @@
               </w:numPr>
               <w:spacing w:after="0" w:line="240" w:lineRule="auto"/>
               <w:rPr>
-                <w:ins w:id="42" w:author="Author"/>
-                <w:rFonts w:ascii="Segoe UI" w:hAnsi="Segoe UI" w:cs="Segoe UI"/>
-                <w:color w:val="24292F"/>
-                <w:shd w:val="clear" w:color="auto" w:fill="FFFFFF"/>
-                <w:rPrChange w:id="43" w:author="Author">
+                <w:ins w:id="30" w:author="Author"/>
+                <w:rFonts w:ascii="Segoe UI" w:hAnsi="Segoe UI" w:cs="Segoe UI"/>
+                <w:color w:val="24292F"/>
+                <w:shd w:val="clear" w:color="auto" w:fill="FFFFFF"/>
+                <w:rPrChange w:id="31" w:author="Author">
                   <w:rPr>
-                    <w:ins w:id="44" w:author="Author"/>
+                    <w:ins w:id="32" w:author="Author"/>
                     <w:shd w:val="clear" w:color="auto" w:fill="FFFFFF"/>
                   </w:rPr>
                 </w:rPrChange>
               </w:rPr>
-              <w:pPrChange w:id="45" w:author="Author">
+              <w:pPrChange w:id="33" w:author="Author">
                 <w:pPr>
                   <w:spacing w:after="0" w:line="240" w:lineRule="auto"/>
                 </w:pPr>
               </w:pPrChange>
             </w:pPr>
-            <w:ins w:id="46" w:author="Author">
+            <w:ins w:id="34" w:author="Author">
               <w:r>
                 <w:rPr>
                   <w:rFonts w:ascii="Segoe UI" w:hAnsi="Segoe UI" w:cs="Segoe UI"/>
                   <w:color w:val="24292F"/>
                   <w:shd w:val="clear" w:color="auto" w:fill="FFFFFF"/>
-                  <w:rPrChange w:id="47" w:author="Author">
+                  <w:rPrChange w:id="35" w:author="Author">
                     <w:rPr>
                       <w:shd w:val="clear" w:color="auto" w:fill="FFFFFF"/>
                     </w:rPr>
                   </w:rPrChange>
                 </w:rPr>
-                <w:t xml:space="preserve">Approach: Radical openness! We will create a FAIR open source software package, { </w:t>
+                <w:t xml:space="preserve">Approach: Radical openness! We will create a FAIR open source software package, </w:t>
+              </w:r>
+              <w:proofErr w:type="gramStart"/>
+              <w:r>
+                <w:rPr>
+                  <w:rFonts w:ascii="Segoe UI" w:hAnsi="Segoe UI" w:cs="Segoe UI"/>
+                  <w:color w:val="24292F"/>
+                  <w:shd w:val="clear" w:color="auto" w:fill="FFFFFF"/>
+                  <w:rPrChange w:id="36" w:author="Author">
+                    <w:rPr>
+                      <w:shd w:val="clear" w:color="auto" w:fill="FFFFFF"/>
+                    </w:rPr>
+                  </w:rPrChange>
+                </w:rPr>
+                <w:t xml:space="preserve">{ </w:t>
               </w:r>
               <w:proofErr w:type="spellStart"/>
               <w:r>
@@ -2274,7 +2360,7 @@
                   <w:rFonts w:ascii="Segoe UI" w:hAnsi="Segoe UI" w:cs="Segoe UI"/>
                   <w:color w:val="24292F"/>
                   <w:shd w:val="clear" w:color="auto" w:fill="FFFFFF"/>
-                  <w:rPrChange w:id="48" w:author="Author">
+                  <w:rPrChange w:id="37" w:author="Author">
                     <w:rPr>
                       <w:shd w:val="clear" w:color="auto" w:fill="FFFFFF"/>
                     </w:rPr>
@@ -2283,12 +2369,13 @@
                 <w:t>supplementr</w:t>
               </w:r>
               <w:proofErr w:type="spellEnd"/>
+              <w:proofErr w:type="gramEnd"/>
               <w:r>
                 <w:rPr>
                   <w:rFonts w:ascii="Segoe UI" w:hAnsi="Segoe UI" w:cs="Segoe UI"/>
                   <w:color w:val="24292F"/>
                   <w:shd w:val="clear" w:color="auto" w:fill="FFFFFF"/>
-                  <w:rPrChange w:id="49" w:author="Author">
+                  <w:rPrChange w:id="38" w:author="Author">
                     <w:rPr>
                       <w:shd w:val="clear" w:color="auto" w:fill="FFFFFF"/>
                     </w:rPr>
@@ -2301,7 +2388,7 @@
                   <w:rFonts w:ascii="Segoe UI" w:hAnsi="Segoe UI" w:cs="Segoe UI"/>
                   <w:color w:val="24292F"/>
                   <w:shd w:val="clear" w:color="auto" w:fill="FFFFFF"/>
-                  <w:rPrChange w:id="50" w:author="Author">
+                  <w:rPrChange w:id="39" w:author="Author">
                     <w:rPr>
                       <w:shd w:val="clear" w:color="auto" w:fill="FFFFFF"/>
                     </w:rPr>
@@ -2314,7 +2401,7 @@
                   <w:rFonts w:ascii="Segoe UI" w:hAnsi="Segoe UI" w:cs="Segoe UI"/>
                   <w:color w:val="24292F"/>
                   <w:shd w:val="clear" w:color="auto" w:fill="FFFFFF"/>
-                  <w:rPrChange w:id="51" w:author="Author">
+                  <w:rPrChange w:id="40" w:author="Author">
                     <w:rPr>
                       <w:shd w:val="clear" w:color="auto" w:fill="FFFFFF"/>
                     </w:rPr>
@@ -2327,7 +2414,7 @@
                   <w:rFonts w:ascii="Segoe UI" w:hAnsi="Segoe UI" w:cs="Segoe UI"/>
                   <w:color w:val="24292F"/>
                   <w:shd w:val="clear" w:color="auto" w:fill="FFFFFF"/>
-                  <w:rPrChange w:id="52" w:author="Author">
+                  <w:rPrChange w:id="41" w:author="Author">
                     <w:rPr>
                       <w:shd w:val="clear" w:color="auto" w:fill="FFFFFF"/>
                     </w:rPr>
@@ -2346,30 +2433,30 @@
               </w:numPr>
               <w:spacing w:after="0" w:line="240" w:lineRule="auto"/>
               <w:rPr>
-                <w:ins w:id="53" w:author="Author"/>
-                <w:rFonts w:ascii="Segoe UI" w:hAnsi="Segoe UI" w:cs="Segoe UI"/>
-                <w:color w:val="24292F"/>
-                <w:shd w:val="clear" w:color="auto" w:fill="FFFFFF"/>
-                <w:rPrChange w:id="54" w:author="Author">
+                <w:ins w:id="42" w:author="Author"/>
+                <w:rFonts w:ascii="Segoe UI" w:hAnsi="Segoe UI" w:cs="Segoe UI"/>
+                <w:color w:val="24292F"/>
+                <w:shd w:val="clear" w:color="auto" w:fill="FFFFFF"/>
+                <w:rPrChange w:id="43" w:author="Author">
                   <w:rPr>
-                    <w:ins w:id="55" w:author="Author"/>
+                    <w:ins w:id="44" w:author="Author"/>
                     <w:shd w:val="clear" w:color="auto" w:fill="FFFFFF"/>
                   </w:rPr>
                 </w:rPrChange>
               </w:rPr>
-              <w:pPrChange w:id="56" w:author="Author">
+              <w:pPrChange w:id="45" w:author="Author">
                 <w:pPr>
                   <w:spacing w:after="0" w:line="240" w:lineRule="auto"/>
                 </w:pPr>
               </w:pPrChange>
             </w:pPr>
-            <w:ins w:id="57" w:author="Author">
+            <w:ins w:id="46" w:author="Author">
               <w:r>
                 <w:rPr>
                   <w:rFonts w:ascii="Segoe UI" w:hAnsi="Segoe UI" w:cs="Segoe UI"/>
                   <w:color w:val="24292F"/>
                   <w:shd w:val="clear" w:color="auto" w:fill="FFFFFF"/>
-                  <w:rPrChange w:id="58" w:author="Author">
+                  <w:rPrChange w:id="47" w:author="Author">
                     <w:rPr>
                       <w:shd w:val="clear" w:color="auto" w:fill="FFFFFF"/>
                     </w:rPr>
@@ -2417,7 +2504,25 @@
                   <w:color w:val="24292F"/>
                   <w:shd w:val="clear" w:color="auto" w:fill="FFFFFF"/>
                 </w:rPr>
-                <w:t>} package will work seamlessly with the widely-used imputation package {mice}.</w:t>
+                <w:t xml:space="preserve">} package will work seamlessly with the </w:t>
+              </w:r>
+              <w:proofErr w:type="gramStart"/>
+              <w:r>
+                <w:rPr>
+                  <w:rFonts w:ascii="Segoe UI" w:hAnsi="Segoe UI" w:cs="Segoe UI"/>
+                  <w:color w:val="24292F"/>
+                  <w:shd w:val="clear" w:color="auto" w:fill="FFFFFF"/>
+                </w:rPr>
+                <w:t>widely-used</w:t>
+              </w:r>
+              <w:proofErr w:type="gramEnd"/>
+              <w:r>
+                <w:rPr>
+                  <w:rFonts w:ascii="Segoe UI" w:hAnsi="Segoe UI" w:cs="Segoe UI"/>
+                  <w:color w:val="24292F"/>
+                  <w:shd w:val="clear" w:color="auto" w:fill="FFFFFF"/>
+                </w:rPr>
+                <w:t xml:space="preserve"> imputation package {mice}.</w:t>
               </w:r>
               <w:r>
                 <w:rPr>
@@ -2451,7 +2556,7 @@
             <w:pPr>
               <w:spacing w:after="0" w:line="240" w:lineRule="auto"/>
               <w:rPr>
-                <w:ins w:id="59" w:author="Author"/>
+                <w:ins w:id="48" w:author="Author"/>
                 <w:rFonts w:ascii="Segoe UI" w:hAnsi="Segoe UI" w:cs="Segoe UI"/>
                 <w:color w:val="24292F"/>
                 <w:shd w:val="clear" w:color="auto" w:fill="FFFFFF"/>
@@ -2987,6 +3092,7 @@
               <w:t xml:space="preserve">Welke software ondersteunen we vanaf begin: </w:t>
             </w:r>
             <w:proofErr w:type="spellStart"/>
+            <w:proofErr w:type="gramStart"/>
             <w:r>
               <w:rPr>
                 <w:rFonts w:ascii="Segoe UI" w:hAnsi="Segoe UI" w:cs="Segoe UI"/>
@@ -3007,6 +3113,7 @@
               <w:t>::</w:t>
             </w:r>
             <w:proofErr w:type="spellStart"/>
+            <w:proofErr w:type="gramEnd"/>
             <w:r>
               <w:rPr>
                 <w:rFonts w:ascii="Segoe UI" w:hAnsi="Segoe UI" w:cs="Segoe UI"/>
@@ -3089,7 +3196,27 @@
                 <w:shd w:val="clear" w:color="auto" w:fill="FFFFFF"/>
                 <w:lang w:val="en-US"/>
               </w:rPr>
-              <w:t xml:space="preserve">In R; </w:t>
+              <w:t xml:space="preserve">In </w:t>
+            </w:r>
+            <w:proofErr w:type="gramStart"/>
+            <w:r>
+              <w:rPr>
+                <w:rFonts w:ascii="Segoe UI" w:hAnsi="Segoe UI" w:cs="Segoe UI"/>
+                <w:color w:val="24292F"/>
+                <w:shd w:val="clear" w:color="auto" w:fill="FFFFFF"/>
+                <w:lang w:val="en-US"/>
+              </w:rPr>
+              <w:t>R;</w:t>
+            </w:r>
+            <w:proofErr w:type="gramEnd"/>
+            <w:r>
+              <w:rPr>
+                <w:rFonts w:ascii="Segoe UI" w:hAnsi="Segoe UI" w:cs="Segoe UI"/>
+                <w:color w:val="24292F"/>
+                <w:shd w:val="clear" w:color="auto" w:fill="FFFFFF"/>
+                <w:lang w:val="en-US"/>
+              </w:rPr>
+              <w:t xml:space="preserve"> </w:t>
             </w:r>
             <w:proofErr w:type="spellStart"/>
             <w:r>
@@ -3607,7 +3734,27 @@
                 <w:shd w:val="clear" w:color="auto" w:fill="FFFFFF"/>
                 <w:lang w:val="en-US"/>
               </w:rPr>
-              <w:t xml:space="preserve">In R – perhaps not in mice because of impact monitoring. Perhaps separate package to aid visibility with function in mice that runs the relevant package code: REPORTER package with REPORTER::imputation() as function. REPORTER allows for more standardized implementations than imputation alone.  </w:t>
+              <w:t xml:space="preserve">In R – perhaps not in mice because of impact monitoring. Perhaps separate package to aid visibility with function in mice that runs the relevant package code: REPORTER package with </w:t>
+            </w:r>
+            <w:proofErr w:type="gramStart"/>
+            <w:r>
+              <w:rPr>
+                <w:rFonts w:ascii="Segoe UI" w:hAnsi="Segoe UI" w:cs="Segoe UI"/>
+                <w:color w:val="24292F"/>
+                <w:shd w:val="clear" w:color="auto" w:fill="FFFFFF"/>
+                <w:lang w:val="en-US"/>
+              </w:rPr>
+              <w:t>REPORTER::</w:t>
+            </w:r>
+            <w:proofErr w:type="gramEnd"/>
+            <w:r>
+              <w:rPr>
+                <w:rFonts w:ascii="Segoe UI" w:hAnsi="Segoe UI" w:cs="Segoe UI"/>
+                <w:color w:val="24292F"/>
+                <w:shd w:val="clear" w:color="auto" w:fill="FFFFFF"/>
+                <w:lang w:val="en-US"/>
+              </w:rPr>
+              <w:t xml:space="preserve">imputation() as function. REPORTER allows for more standardized implementations than imputation alone.  </w:t>
             </w:r>
           </w:p>
           <w:p>
@@ -3625,13 +3772,13 @@
             <w:pPr>
               <w:spacing w:after="0" w:line="240" w:lineRule="auto"/>
               <w:rPr>
-                <w:ins w:id="60" w:author="Author"/>
+                <w:ins w:id="49" w:author="Author"/>
                 <w:rFonts w:ascii="Open Sans" w:hAnsi="Open Sans" w:cs="Open Sans"/>
                 <w:sz w:val="24"/>
                 <w:lang w:val="en-US"/>
               </w:rPr>
             </w:pPr>
-            <w:ins w:id="61" w:author="Author">
+            <w:ins w:id="50" w:author="Author">
               <w:r>
                 <w:rPr>
                   <w:rFonts w:ascii="Open Sans" w:hAnsi="Open Sans" w:cs="Open Sans"/>
@@ -3651,20 +3798,38 @@
               </w:numPr>
               <w:spacing w:after="0" w:line="240" w:lineRule="auto"/>
               <w:rPr>
-                <w:ins w:id="62" w:author="Author"/>
+                <w:ins w:id="51" w:author="Author"/>
                 <w:rFonts w:ascii="Open Sans" w:hAnsi="Open Sans" w:cs="Open Sans"/>
                 <w:sz w:val="24"/>
                 <w:lang w:val="en-US"/>
               </w:rPr>
             </w:pPr>
-            <w:ins w:id="63" w:author="Author">
+            <w:ins w:id="52" w:author="Author">
               <w:r>
                 <w:rPr>
                   <w:rFonts w:ascii="Open Sans" w:hAnsi="Open Sans" w:cs="Open Sans"/>
                   <w:sz w:val="24"/>
                   <w:lang w:val="en-US"/>
                 </w:rPr>
-                <w:t>Specific: an R package with functions that generate reports (output in html, pdf and docx file types) based on incomplete data and imputation objects. The output contains tables, metrics and figures that can be included as supplement to manuscripts, which will standardize reporting and facilitate replication of analyses.</w:t>
+                <w:t xml:space="preserve">Specific: </w:t>
+              </w:r>
+              <w:proofErr w:type="gramStart"/>
+              <w:r>
+                <w:rPr>
+                  <w:rFonts w:ascii="Open Sans" w:hAnsi="Open Sans" w:cs="Open Sans"/>
+                  <w:sz w:val="24"/>
+                  <w:lang w:val="en-US"/>
+                </w:rPr>
+                <w:t>an</w:t>
+              </w:r>
+              <w:proofErr w:type="gramEnd"/>
+              <w:r>
+                <w:rPr>
+                  <w:rFonts w:ascii="Open Sans" w:hAnsi="Open Sans" w:cs="Open Sans"/>
+                  <w:sz w:val="24"/>
+                  <w:lang w:val="en-US"/>
+                </w:rPr>
+                <w:t xml:space="preserve"> R package with functions that generate reports (output in html, pdf and docx file types) based on incomplete data and imputation objects. The output contains tables, metrics and figures that can be included as supplement to manuscripts, which will standardize reporting and facilitate replication of analyses.</w:t>
               </w:r>
             </w:ins>
           </w:p>
@@ -3677,22 +3842,32 @@
               </w:numPr>
               <w:spacing w:after="0" w:line="240" w:lineRule="auto"/>
               <w:rPr>
-                <w:ins w:id="64" w:author="Author"/>
+                <w:ins w:id="53" w:author="Author"/>
                 <w:rFonts w:ascii="Open Sans" w:hAnsi="Open Sans" w:cs="Open Sans"/>
                 <w:sz w:val="24"/>
                 <w:lang w:val="en-US"/>
               </w:rPr>
             </w:pPr>
-            <w:ins w:id="65" w:author="Author">
+            <w:ins w:id="54" w:author="Author">
               <w:r>
                 <w:rPr>
                   <w:rFonts w:ascii="Open Sans" w:hAnsi="Open Sans" w:cs="Open Sans"/>
                   <w:sz w:val="24"/>
                   <w:lang w:val="en-US"/>
                 </w:rPr>
-                <w:t>Measurable: By the end of this project there will be a GitHub repo with an R package and a vignette. Measure impact by CRAN downloads/GitHub stars. Benchmarks are the development of lower-level R functions for the creation of figures and tables, wrapper functions for specific input types (mice::</w:t>
+                <w:t>Measurable: By the end of this project there will be a GitHub repo with an R package and a vignette. Measure impact by CRAN downloads/GitHub stars. Benchmarks are the development of lower-level R functions for the creation of figures and tables, wrapper functions for specific input types (</w:t>
+              </w:r>
+              <w:proofErr w:type="gramStart"/>
+              <w:r>
+                <w:rPr>
+                  <w:rFonts w:ascii="Open Sans" w:hAnsi="Open Sans" w:cs="Open Sans"/>
+                  <w:sz w:val="24"/>
+                  <w:lang w:val="en-US"/>
+                </w:rPr>
+                <w:t>mice::</w:t>
               </w:r>
               <w:proofErr w:type="spellStart"/>
+              <w:proofErr w:type="gramEnd"/>
               <w:r>
                 <w:rPr>
                   <w:rFonts w:ascii="Open Sans" w:hAnsi="Open Sans" w:cs="Open Sans"/>
@@ -3721,13 +3896,13 @@
               </w:numPr>
               <w:spacing w:after="0" w:line="240" w:lineRule="auto"/>
               <w:rPr>
-                <w:ins w:id="66" w:author="Author"/>
+                <w:ins w:id="55" w:author="Author"/>
                 <w:rFonts w:ascii="Open Sans" w:hAnsi="Open Sans" w:cs="Open Sans"/>
                 <w:sz w:val="24"/>
                 <w:lang w:val="en-US"/>
               </w:rPr>
             </w:pPr>
-            <w:ins w:id="67" w:author="Author">
+            <w:ins w:id="56" w:author="Author">
               <w:r>
                 <w:rPr>
                   <w:rFonts w:ascii="Open Sans" w:hAnsi="Open Sans" w:cs="Open Sans"/>
@@ -3747,20 +3922,38 @@
               </w:numPr>
               <w:spacing w:after="0" w:line="240" w:lineRule="auto"/>
               <w:rPr>
-                <w:ins w:id="68" w:author="Author"/>
+                <w:ins w:id="57" w:author="Author"/>
                 <w:rFonts w:ascii="Open Sans" w:hAnsi="Open Sans" w:cs="Open Sans"/>
                 <w:sz w:val="24"/>
                 <w:lang w:val="en-US"/>
               </w:rPr>
             </w:pPr>
-            <w:ins w:id="69" w:author="Author">
+            <w:ins w:id="58" w:author="Author">
               <w:r>
                 <w:rPr>
                   <w:rFonts w:ascii="Open Sans" w:hAnsi="Open Sans" w:cs="Open Sans"/>
                   <w:sz w:val="24"/>
                   <w:lang w:val="en-US"/>
                 </w:rPr>
-                <w:t xml:space="preserve">Relevant: Openness in scientific reporting e.g. </w:t>
+                <w:t xml:space="preserve">Relevant: Openness in scientific reporting </w:t>
+              </w:r>
+              <w:proofErr w:type="gramStart"/>
+              <w:r>
+                <w:rPr>
+                  <w:rFonts w:ascii="Open Sans" w:hAnsi="Open Sans" w:cs="Open Sans"/>
+                  <w:sz w:val="24"/>
+                  <w:lang w:val="en-US"/>
+                </w:rPr>
+                <w:t>e.g.</w:t>
+              </w:r>
+              <w:proofErr w:type="gramEnd"/>
+              <w:r>
+                <w:rPr>
+                  <w:rFonts w:ascii="Open Sans" w:hAnsi="Open Sans" w:cs="Open Sans"/>
+                  <w:sz w:val="24"/>
+                  <w:lang w:val="en-US"/>
+                </w:rPr>
+                <w:t xml:space="preserve"> </w:t>
               </w:r>
               <w:proofErr w:type="spellStart"/>
               <w:r>
@@ -3778,7 +3971,25 @@
                   <w:sz w:val="24"/>
                   <w:lang w:val="en-US"/>
                 </w:rPr>
-                <w:t xml:space="preserve"> size of missing data problem and quality of imputations. Reproducibility of research practices. More open source software published by the UU (showcase/forefront of the open science movement). </w:t>
+                <w:t xml:space="preserve"> size of missing data problem and quality of imputations. Reproducibility of research practices. More </w:t>
+              </w:r>
+              <w:proofErr w:type="gramStart"/>
+              <w:r>
+                <w:rPr>
+                  <w:rFonts w:ascii="Open Sans" w:hAnsi="Open Sans" w:cs="Open Sans"/>
+                  <w:sz w:val="24"/>
+                  <w:lang w:val="en-US"/>
+                </w:rPr>
+                <w:t>open source</w:t>
+              </w:r>
+              <w:proofErr w:type="gramEnd"/>
+              <w:r>
+                <w:rPr>
+                  <w:rFonts w:ascii="Open Sans" w:hAnsi="Open Sans" w:cs="Open Sans"/>
+                  <w:sz w:val="24"/>
+                  <w:lang w:val="en-US"/>
+                </w:rPr>
+                <w:t xml:space="preserve"> software published by the UU (showcase/forefront of the open science movement). </w:t>
               </w:r>
             </w:ins>
           </w:p>
@@ -3791,13 +4002,13 @@
               </w:numPr>
               <w:spacing w:after="0" w:line="240" w:lineRule="auto"/>
               <w:rPr>
-                <w:ins w:id="70" w:author="Author"/>
+                <w:ins w:id="59" w:author="Author"/>
                 <w:rFonts w:ascii="Open Sans" w:hAnsi="Open Sans" w:cs="Open Sans"/>
                 <w:sz w:val="24"/>
                 <w:lang w:val="en-US"/>
               </w:rPr>
             </w:pPr>
-            <w:ins w:id="71" w:author="Author">
+            <w:ins w:id="60" w:author="Author">
               <w:r>
                 <w:rPr>
                   <w:rFonts w:ascii="Open Sans" w:hAnsi="Open Sans" w:cs="Open Sans"/>
@@ -3953,18 +4164,34 @@
               </w:numPr>
               <w:spacing w:after="0" w:line="240" w:lineRule="auto"/>
               <w:rPr>
-                <w:ins w:id="72" w:author="Author"/>
+                <w:ins w:id="61" w:author="Author"/>
                 <w:rFonts w:ascii="Open Sans" w:hAnsi="Open Sans" w:cs="Open Sans"/>
                 <w:sz w:val="24"/>
               </w:rPr>
             </w:pPr>
-            <w:ins w:id="73" w:author="Author">
+            <w:ins w:id="62" w:author="Author">
               <w:r>
                 <w:rPr>
                   <w:rFonts w:ascii="Open Sans" w:hAnsi="Open Sans" w:cs="Open Sans"/>
                   <w:sz w:val="24"/>
                 </w:rPr>
-                <w:t xml:space="preserve">Opportunity to develop a FAIR open source software project from scratch (e.g., first version will already have a </w:t>
+                <w:t xml:space="preserve">Opportunity to develop a FAIR </w:t>
+              </w:r>
+              <w:proofErr w:type="gramStart"/>
+              <w:r>
+                <w:rPr>
+                  <w:rFonts w:ascii="Open Sans" w:hAnsi="Open Sans" w:cs="Open Sans"/>
+                  <w:sz w:val="24"/>
+                </w:rPr>
+                <w:t>open source</w:t>
+              </w:r>
+              <w:proofErr w:type="gramEnd"/>
+              <w:r>
+                <w:rPr>
+                  <w:rFonts w:ascii="Open Sans" w:hAnsi="Open Sans" w:cs="Open Sans"/>
+                  <w:sz w:val="24"/>
+                </w:rPr>
+                <w:t xml:space="preserve"> software project from scratch (e.g., first version will already have a </w:t>
               </w:r>
               <w:proofErr w:type="spellStart"/>
               <w:r>
@@ -3993,12 +4220,12 @@
               </w:numPr>
               <w:spacing w:after="0" w:line="240" w:lineRule="auto"/>
               <w:rPr>
-                <w:ins w:id="74" w:author="Author"/>
+                <w:ins w:id="63" w:author="Author"/>
                 <w:rFonts w:ascii="Open Sans" w:hAnsi="Open Sans" w:cs="Open Sans"/>
                 <w:sz w:val="24"/>
               </w:rPr>
             </w:pPr>
-            <w:ins w:id="75" w:author="Author">
+            <w:ins w:id="64" w:author="Author">
               <w:r>
                 <w:rPr>
                   <w:rFonts w:ascii="Open Sans" w:hAnsi="Open Sans" w:cs="Open Sans"/>
@@ -4021,7 +4248,7 @@
                 <w:sz w:val="24"/>
               </w:rPr>
             </w:pPr>
-            <w:ins w:id="76" w:author="Author">
+            <w:ins w:id="65" w:author="Author">
               <w:r>
                 <w:rPr>
                   <w:rFonts w:ascii="Open Sans" w:hAnsi="Open Sans" w:cs="Open Sans"/>
@@ -6107,6 +6334,19 @@
 </file>
 
 <file path=customXml/item2.xml><?xml version="1.0" encoding="utf-8"?>
+<?mso-contentType ?>
+<FormTemplates xmlns="http://schemas.microsoft.com/sharepoint/v3/contenttype/forms">
+  <Display>DocumentLibraryForm</Display>
+  <Edit>DocumentLibraryForm</Edit>
+  <New>DocumentLibraryForm</New>
+</FormTemplates>
+</file>
+
+<file path=customXml/item3.xml><?xml version="1.0" encoding="utf-8"?>
+<b:Sources xmlns:b="http://schemas.openxmlformats.org/officeDocument/2006/bibliography" xmlns="http://schemas.openxmlformats.org/officeDocument/2006/bibliography" SelectedStyle="\APA.XSL" StyleName="APA"/>
+</file>
+
+<file path=customXml/item4.xml><?xml version="1.0" encoding="utf-8"?>
 <ct:contentTypeSchema xmlns:ct="http://schemas.microsoft.com/office/2006/metadata/contentType" xmlns:ma="http://schemas.microsoft.com/office/2006/metadata/properties/metaAttributes" ct:_="" ma:_="" ma:contentTypeName="Document" ma:contentTypeID="0x0101004C19DB72C206C847A7BE7B5D52564E42" ma:contentTypeVersion="10" ma:contentTypeDescription="Create a new document." ma:contentTypeScope="" ma:versionID="20801ea7bd45c1245704196e87c7a921">
   <xsd:schema xmlns:xsd="http://www.w3.org/2001/XMLSchema" xmlns:xs="http://www.w3.org/2001/XMLSchema" xmlns:p="http://schemas.microsoft.com/office/2006/metadata/properties" xmlns:ns2="3724988f-d79d-4883-b2e5-41c9674a0c74" xmlns:ns3="5ff79900-b421-4e31-b6ec-d4d018034746" targetNamespace="http://schemas.microsoft.com/office/2006/metadata/properties" ma:root="true" ma:fieldsID="7f9fd97a88098a27defaf33d9a9038eb" ns2:_="" ns3:_="">
     <xsd:import namespace="3724988f-d79d-4883-b2e5-41c9674a0c74"/>
@@ -6311,19 +6551,6 @@
 </ct:contentTypeSchema>
 </file>
 
-<file path=customXml/item3.xml><?xml version="1.0" encoding="utf-8"?>
-<b:Sources xmlns:b="http://schemas.openxmlformats.org/officeDocument/2006/bibliography" xmlns="http://schemas.openxmlformats.org/officeDocument/2006/bibliography" SelectedStyle="\APA.XSL" StyleName="APA"/>
-</file>
-
-<file path=customXml/item4.xml><?xml version="1.0" encoding="utf-8"?>
-<?mso-contentType ?>
-<FormTemplates xmlns="http://schemas.microsoft.com/sharepoint/v3/contenttype/forms">
-  <Display>DocumentLibraryForm</Display>
-  <Edit>DocumentLibraryForm</Edit>
-  <New>DocumentLibraryForm</New>
-</FormTemplates>
-</file>
-
 <file path=customXml/itemProps1.xml><?xml version="1.0" encoding="utf-8"?>
 <ds:datastoreItem xmlns:ds="http://schemas.openxmlformats.org/officeDocument/2006/customXml" ds:itemID="{68960A3B-0BFC-4A08-9B5B-4602D973B72E}">
   <ds:schemaRefs>
@@ -6335,6 +6562,22 @@
 </file>
 
 <file path=customXml/itemProps2.xml><?xml version="1.0" encoding="utf-8"?>
+<ds:datastoreItem xmlns:ds="http://schemas.openxmlformats.org/officeDocument/2006/customXml" ds:itemID="{5B713C92-5CF1-44FD-9FD7-55069649B8DA}">
+  <ds:schemaRefs>
+    <ds:schemaRef ds:uri="http://schemas.microsoft.com/sharepoint/v3/contenttype/forms"/>
+  </ds:schemaRefs>
+</ds:datastoreItem>
+</file>
+
+<file path=customXml/itemProps3.xml><?xml version="1.0" encoding="utf-8"?>
+<ds:datastoreItem xmlns:ds="http://schemas.openxmlformats.org/officeDocument/2006/customXml" ds:itemID="{EA2C884A-A446-47BB-B311-7709459DDF00}">
+  <ds:schemaRefs>
+    <ds:schemaRef ds:uri="http://schemas.openxmlformats.org/officeDocument/2006/bibliography"/>
+  </ds:schemaRefs>
+</ds:datastoreItem>
+</file>
+
+<file path=customXml/itemProps4.xml><?xml version="1.0" encoding="utf-8"?>
 <ds:datastoreItem xmlns:ds="http://schemas.openxmlformats.org/officeDocument/2006/customXml" ds:itemID="{557B8DC4-257F-42F6-851A-033E7DAD24CC}">
   <ds:schemaRefs>
     <ds:schemaRef ds:uri="http://schemas.microsoft.com/office/2006/metadata/contentType"/>
@@ -6351,20 +6594,4 @@
     <ds:schemaRef ds:uri="http://schemas.microsoft.com/internal/obd"/>
   </ds:schemaRefs>
 </ds:datastoreItem>
-</file>
-
-<file path=customXml/itemProps3.xml><?xml version="1.0" encoding="utf-8"?>
-<ds:datastoreItem xmlns:ds="http://schemas.openxmlformats.org/officeDocument/2006/customXml" ds:itemID="{EA2C884A-A446-47BB-B311-7709459DDF00}">
-  <ds:schemaRefs>
-    <ds:schemaRef ds:uri="http://schemas.openxmlformats.org/officeDocument/2006/bibliography"/>
-  </ds:schemaRefs>
-</ds:datastoreItem>
-</file>
-
-<file path=customXml/itemProps4.xml><?xml version="1.0" encoding="utf-8"?>
-<ds:datastoreItem xmlns:ds="http://schemas.openxmlformats.org/officeDocument/2006/customXml" ds:itemID="{5B713C92-5CF1-44FD-9FD7-55069649B8DA}">
-  <ds:schemaRefs>
-    <ds:schemaRef ds:uri="http://schemas.microsoft.com/sharepoint/v3/contenttype/forms"/>
-  </ds:schemaRefs>
-</ds:datastoreItem>
 </file>
</xml_diff>

<commit_message>
remain with one abstract
</commit_message>
<xml_diff>
--- a/application-form-for-Open-Science-Fund-final.docx
+++ b/application-form-for-Open-Science-Fund-final.docx
@@ -1543,41 +1543,7 @@
           <w:iCs/>
           <w:sz w:val="24"/>
         </w:rPr>
-        <w:t xml:space="preserve"> describe the project on </w:t>
-      </w:r>
-      <w:commentRangeStart w:id="0"/>
-      <w:commentRangeStart w:id="1"/>
-      <w:r>
-        <w:rPr>
-          <w:rFonts w:ascii="Open Sans" w:hAnsi="Open Sans" w:cs="Open Sans"/>
-          <w:i/>
-          <w:iCs/>
-          <w:sz w:val="24"/>
-        </w:rPr>
-        <w:t>our website</w:t>
-      </w:r>
-      <w:commentRangeEnd w:id="0"/>
-      <w:r>
-        <w:rPr>
-          <w:rStyle w:val="CommentReference"/>
-        </w:rPr>
-        <w:commentReference w:id="0"/>
-      </w:r>
-      <w:commentRangeEnd w:id="1"/>
-      <w:r>
-        <w:rPr>
-          <w:rStyle w:val="CommentReference"/>
-        </w:rPr>
-        <w:commentReference w:id="1"/>
-      </w:r>
-      <w:r>
-        <w:rPr>
-          <w:rFonts w:ascii="Open Sans" w:hAnsi="Open Sans" w:cs="Open Sans"/>
-          <w:i/>
-          <w:iCs/>
-          <w:sz w:val="24"/>
-        </w:rPr>
-        <w:t xml:space="preserve">) </w:t>
+        <w:t xml:space="preserve"> describe the project on our website) </w:t>
       </w:r>
     </w:p>
     <w:p>
@@ -1745,111 +1711,8 @@
             <w:pPr>
               <w:spacing w:after="0" w:line="240" w:lineRule="auto"/>
               <w:rPr>
-                <w:rFonts w:ascii="Segoe UI" w:hAnsi="Segoe UI" w:cs="Segoe UI"/>
-                <w:color w:val="24292F"/>
-                <w:shd w:val="clear" w:color="auto" w:fill="FFFFFF"/>
-              </w:rPr>
-            </w:pPr>
-          </w:p>
-          <w:p>
-            <w:pPr>
-              <w:spacing w:after="0" w:line="240" w:lineRule="auto"/>
-              <w:rPr>
-                <w:rFonts w:ascii="Segoe UI" w:hAnsi="Segoe UI" w:cs="Segoe UI"/>
-                <w:color w:val="24292F"/>
-                <w:shd w:val="clear" w:color="auto" w:fill="FFFFFF"/>
-              </w:rPr>
-            </w:pPr>
-            <w:r>
-              <w:rPr>
-                <w:rFonts w:ascii="Segoe UI" w:hAnsi="Segoe UI" w:cs="Segoe UI"/>
-                <w:color w:val="24292F"/>
-                <w:shd w:val="clear" w:color="auto" w:fill="FFFFFF"/>
-              </w:rPr>
-              <w:t>To facilitate reproduction and replication of academic work, scientists want to be as</w:t>
-            </w:r>
-            <w:r>
-              <w:rPr>
-                <w:rFonts w:ascii="Segoe UI" w:hAnsi="Segoe UI" w:cs="Segoe UI"/>
-                <w:color w:val="24292F"/>
-                <w:shd w:val="clear" w:color="auto" w:fill="FFFFFF"/>
-              </w:rPr>
-              <w:t xml:space="preserve"> transparent as possible about the process by which </w:t>
-            </w:r>
-            <w:r>
-              <w:rPr>
-                <w:rFonts w:ascii="Segoe UI" w:hAnsi="Segoe UI" w:cs="Segoe UI"/>
-                <w:color w:val="24292F"/>
-                <w:shd w:val="clear" w:color="auto" w:fill="FFFFFF"/>
-              </w:rPr>
-              <w:t xml:space="preserve">results have been obtained. </w:t>
-            </w:r>
-            <w:r>
-              <w:rPr>
-                <w:rFonts w:ascii="Segoe UI" w:hAnsi="Segoe UI" w:cs="Segoe UI"/>
-                <w:color w:val="24292F"/>
-                <w:shd w:val="clear" w:color="auto" w:fill="FFFFFF"/>
-              </w:rPr>
-              <w:t xml:space="preserve"> </w:t>
-            </w:r>
-            <w:r>
-              <w:rPr>
-                <w:rFonts w:ascii="Segoe UI" w:hAnsi="Segoe UI" w:cs="Segoe UI"/>
-                <w:color w:val="24292F"/>
-                <w:shd w:val="clear" w:color="auto" w:fill="FFFFFF"/>
-              </w:rPr>
-              <w:t xml:space="preserve">Even though analyses are increasingly reported, the data analysis process is often omitted from manuscripts. Insight into this process would be a valuable source for peers, reviewers and editors. However, not everyone has the experience, resources and time to report on their analysis process. </w:t>
-            </w:r>
-            <w:r>
-              <w:rPr>
-                <w:rFonts w:ascii="Segoe UI" w:hAnsi="Segoe UI" w:cs="Segoe UI"/>
-                <w:color w:val="24292F"/>
-                <w:shd w:val="clear" w:color="auto" w:fill="FFFFFF"/>
-              </w:rPr>
-              <w:t>We propose</w:t>
-            </w:r>
-            <w:r>
-              <w:rPr>
-                <w:rFonts w:ascii="Segoe UI" w:hAnsi="Segoe UI" w:cs="Segoe UI"/>
-                <w:color w:val="24292F"/>
-                <w:shd w:val="clear" w:color="auto" w:fill="FFFFFF"/>
-              </w:rPr>
-              <w:t xml:space="preserve"> a </w:t>
-            </w:r>
-            <w:r>
-              <w:rPr>
-                <w:rFonts w:ascii="Segoe UI" w:hAnsi="Segoe UI" w:cs="Segoe UI"/>
-                <w:color w:val="24292F"/>
-                <w:shd w:val="clear" w:color="auto" w:fill="FFFFFF"/>
-              </w:rPr>
-              <w:t xml:space="preserve">generic </w:t>
-            </w:r>
-            <w:r>
-              <w:rPr>
-                <w:rFonts w:ascii="Segoe UI" w:hAnsi="Segoe UI" w:cs="Segoe UI"/>
-                <w:color w:val="24292F"/>
-                <w:shd w:val="clear" w:color="auto" w:fill="FFFFFF"/>
-              </w:rPr>
-              <w:t xml:space="preserve">tool for automatic report </w:t>
-            </w:r>
-            <w:r>
-              <w:rPr>
-                <w:rFonts w:ascii="Segoe UI" w:hAnsi="Segoe UI" w:cs="Segoe UI"/>
-                <w:color w:val="24292F"/>
-                <w:shd w:val="clear" w:color="auto" w:fill="FFFFFF"/>
-              </w:rPr>
-              <w:t xml:space="preserve">generation and outline how to apply the tool on missing value analysis and missing data imputation evaluation.  </w:t>
-            </w:r>
-          </w:p>
-          <w:p>
-            <w:pPr>
-              <w:spacing w:after="0" w:line="240" w:lineRule="auto"/>
-              <w:rPr>
                 <w:rFonts w:ascii="Open Sans" w:hAnsi="Open Sans" w:cs="Open Sans"/>
                 <w:sz w:val="24"/>
-                <w:rPrChange w:id="2" w:author="Author">
-                  <w:rPr/>
-                </w:rPrChange>
               </w:rPr>
             </w:pPr>
           </w:p>
@@ -1923,7 +1786,7 @@
         </w:rPr>
         <w:t xml:space="preserve">specific </w:t>
       </w:r>
-      <w:hyperlink r:id="rId18" w:history="1">
+      <w:hyperlink r:id="rId15" w:history="1">
         <w:r>
           <w:rPr>
             <w:rStyle w:val="Hyperlink"/>
@@ -2050,14 +1913,14 @@
             <w:pPr>
               <w:spacing w:after="0" w:line="240" w:lineRule="auto"/>
               <w:rPr>
-                <w:ins w:id="3" w:author="Author"/>
+                <w:ins w:id="0" w:author="Author"/>
                 <w:rFonts w:ascii="Segoe UI" w:hAnsi="Segoe UI" w:cs="Segoe UI"/>
                 <w:color w:val="24292F"/>
                 <w:shd w:val="clear" w:color="auto" w:fill="FFFFFF"/>
                 <w:lang w:val="nl-NL"/>
-                <w:rPrChange w:id="4" w:author="Author">
+                <w:rPrChange w:id="1" w:author="Author">
                   <w:rPr>
-                    <w:ins w:id="5" w:author="Author"/>
+                    <w:ins w:id="2" w:author="Author"/>
                     <w:rFonts w:ascii="Segoe UI" w:hAnsi="Segoe UI" w:cs="Segoe UI"/>
                     <w:color w:val="24292F"/>
                     <w:shd w:val="clear" w:color="auto" w:fill="FFFFFF"/>
@@ -2065,14 +1928,14 @@
                 </w:rPrChange>
               </w:rPr>
             </w:pPr>
-            <w:ins w:id="6" w:author="Author">
+            <w:ins w:id="3" w:author="Author">
               <w:r>
                 <w:rPr>
                   <w:rFonts w:ascii="Segoe UI" w:hAnsi="Segoe UI" w:cs="Segoe UI"/>
                   <w:color w:val="24292F"/>
                   <w:shd w:val="clear" w:color="auto" w:fill="FFFFFF"/>
                   <w:lang w:val="nl-NL"/>
-                  <w:rPrChange w:id="7" w:author="Author">
+                  <w:rPrChange w:id="4" w:author="Author">
                     <w:rPr>
                       <w:rFonts w:ascii="Segoe UI" w:hAnsi="Segoe UI" w:cs="Segoe UI"/>
                       <w:color w:val="24292F"/>
@@ -2089,7 +1952,7 @@
                   <w:color w:val="24292F"/>
                   <w:shd w:val="clear" w:color="auto" w:fill="FFFFFF"/>
                   <w:lang w:val="nl-NL"/>
-                  <w:rPrChange w:id="8" w:author="Author">
+                  <w:rPrChange w:id="5" w:author="Author">
                     <w:rPr>
                       <w:rFonts w:ascii="Segoe UI" w:hAnsi="Segoe UI" w:cs="Segoe UI"/>
                       <w:color w:val="24292F"/>
@@ -2105,7 +1968,7 @@
                   <w:color w:val="24292F"/>
                   <w:shd w:val="clear" w:color="auto" w:fill="FFFFFF"/>
                   <w:lang w:val="nl-NL"/>
-                  <w:rPrChange w:id="9" w:author="Author">
+                  <w:rPrChange w:id="6" w:author="Author">
                     <w:rPr>
                       <w:rFonts w:ascii="Segoe UI" w:hAnsi="Segoe UI" w:cs="Segoe UI"/>
                       <w:color w:val="24292F"/>
@@ -2121,7 +1984,7 @@
                   <w:color w:val="24292F"/>
                   <w:shd w:val="clear" w:color="auto" w:fill="FFFFFF"/>
                   <w:lang w:val="nl-NL"/>
-                  <w:rPrChange w:id="10" w:author="Author">
+                  <w:rPrChange w:id="7" w:author="Author">
                     <w:rPr>
                       <w:rFonts w:ascii="Segoe UI" w:hAnsi="Segoe UI" w:cs="Segoe UI"/>
                       <w:color w:val="24292F"/>
@@ -2137,7 +2000,7 @@
                   <w:color w:val="24292F"/>
                   <w:shd w:val="clear" w:color="auto" w:fill="FFFFFF"/>
                   <w:lang w:val="nl-NL"/>
-                  <w:rPrChange w:id="11" w:author="Author">
+                  <w:rPrChange w:id="8" w:author="Author">
                     <w:rPr>
                       <w:rFonts w:ascii="Segoe UI" w:hAnsi="Segoe UI" w:cs="Segoe UI"/>
                       <w:color w:val="24292F"/>
@@ -2153,14 +2016,14 @@
             <w:pPr>
               <w:spacing w:after="0" w:line="240" w:lineRule="auto"/>
               <w:rPr>
-                <w:ins w:id="12" w:author="Author"/>
+                <w:ins w:id="9" w:author="Author"/>
                 <w:rFonts w:ascii="Segoe UI" w:hAnsi="Segoe UI" w:cs="Segoe UI"/>
                 <w:color w:val="24292F"/>
                 <w:shd w:val="clear" w:color="auto" w:fill="FFFFFF"/>
                 <w:lang w:val="nl-NL"/>
-                <w:rPrChange w:id="13" w:author="Author">
+                <w:rPrChange w:id="10" w:author="Author">
                   <w:rPr>
-                    <w:ins w:id="14" w:author="Author"/>
+                    <w:ins w:id="11" w:author="Author"/>
                     <w:rFonts w:ascii="Segoe UI" w:hAnsi="Segoe UI" w:cs="Segoe UI"/>
                     <w:color w:val="24292F"/>
                     <w:shd w:val="clear" w:color="auto" w:fill="FFFFFF"/>
@@ -2178,30 +2041,30 @@
               </w:numPr>
               <w:spacing w:after="0" w:line="240" w:lineRule="auto"/>
               <w:rPr>
-                <w:ins w:id="15" w:author="Author"/>
-                <w:rFonts w:ascii="Segoe UI" w:hAnsi="Segoe UI" w:cs="Segoe UI"/>
-                <w:color w:val="24292F"/>
-                <w:shd w:val="clear" w:color="auto" w:fill="FFFFFF"/>
-                <w:rPrChange w:id="16" w:author="Author">
+                <w:ins w:id="12" w:author="Author"/>
+                <w:rFonts w:ascii="Segoe UI" w:hAnsi="Segoe UI" w:cs="Segoe UI"/>
+                <w:color w:val="24292F"/>
+                <w:shd w:val="clear" w:color="auto" w:fill="FFFFFF"/>
+                <w:rPrChange w:id="13" w:author="Author">
                   <w:rPr>
-                    <w:ins w:id="17" w:author="Author"/>
+                    <w:ins w:id="14" w:author="Author"/>
                     <w:shd w:val="clear" w:color="auto" w:fill="FFFFFF"/>
                   </w:rPr>
                 </w:rPrChange>
               </w:rPr>
-              <w:pPrChange w:id="18" w:author="Author">
+              <w:pPrChange w:id="15" w:author="Author">
                 <w:pPr>
                   <w:spacing w:after="0" w:line="240" w:lineRule="auto"/>
                 </w:pPr>
               </w:pPrChange>
             </w:pPr>
-            <w:ins w:id="19" w:author="Author">
+            <w:ins w:id="16" w:author="Author">
               <w:r>
                 <w:rPr>
                   <w:rFonts w:ascii="Segoe UI" w:hAnsi="Segoe UI" w:cs="Segoe UI"/>
                   <w:color w:val="24292F"/>
                   <w:shd w:val="clear" w:color="auto" w:fill="FFFFFF"/>
-                  <w:rPrChange w:id="20" w:author="Author">
+                  <w:rPrChange w:id="17" w:author="Author">
                     <w:rPr>
                       <w:shd w:val="clear" w:color="auto" w:fill="FFFFFF"/>
                     </w:rPr>
@@ -2220,30 +2083,30 @@
               </w:numPr>
               <w:spacing w:after="0" w:line="240" w:lineRule="auto"/>
               <w:rPr>
-                <w:ins w:id="21" w:author="Author"/>
-                <w:rFonts w:ascii="Segoe UI" w:hAnsi="Segoe UI" w:cs="Segoe UI"/>
-                <w:color w:val="24292F"/>
-                <w:shd w:val="clear" w:color="auto" w:fill="FFFFFF"/>
-                <w:rPrChange w:id="22" w:author="Author">
+                <w:ins w:id="18" w:author="Author"/>
+                <w:rFonts w:ascii="Segoe UI" w:hAnsi="Segoe UI" w:cs="Segoe UI"/>
+                <w:color w:val="24292F"/>
+                <w:shd w:val="clear" w:color="auto" w:fill="FFFFFF"/>
+                <w:rPrChange w:id="19" w:author="Author">
                   <w:rPr>
-                    <w:ins w:id="23" w:author="Author"/>
+                    <w:ins w:id="20" w:author="Author"/>
                     <w:shd w:val="clear" w:color="auto" w:fill="FFFFFF"/>
                   </w:rPr>
                 </w:rPrChange>
               </w:rPr>
-              <w:pPrChange w:id="24" w:author="Author">
+              <w:pPrChange w:id="21" w:author="Author">
                 <w:pPr>
                   <w:spacing w:after="0" w:line="240" w:lineRule="auto"/>
                 </w:pPr>
               </w:pPrChange>
             </w:pPr>
-            <w:ins w:id="25" w:author="Author">
+            <w:ins w:id="22" w:author="Author">
               <w:r>
                 <w:rPr>
                   <w:rFonts w:ascii="Segoe UI" w:hAnsi="Segoe UI" w:cs="Segoe UI"/>
                   <w:color w:val="24292F"/>
                   <w:shd w:val="clear" w:color="auto" w:fill="FFFFFF"/>
-                  <w:rPrChange w:id="26" w:author="Author">
+                  <w:rPrChange w:id="23" w:author="Author">
                     <w:rPr>
                       <w:shd w:val="clear" w:color="auto" w:fill="FFFFFF"/>
                     </w:rPr>
@@ -2256,7 +2119,7 @@
                   <w:rFonts w:ascii="Segoe UI" w:hAnsi="Segoe UI" w:cs="Segoe UI"/>
                   <w:color w:val="24292F"/>
                   <w:shd w:val="clear" w:color="auto" w:fill="FFFFFF"/>
-                  <w:rPrChange w:id="27" w:author="Author">
+                  <w:rPrChange w:id="24" w:author="Author">
                     <w:rPr>
                       <w:shd w:val="clear" w:color="auto" w:fill="FFFFFF"/>
                     </w:rPr>
@@ -2269,7 +2132,7 @@
                   <w:rFonts w:ascii="Segoe UI" w:hAnsi="Segoe UI" w:cs="Segoe UI"/>
                   <w:color w:val="24292F"/>
                   <w:shd w:val="clear" w:color="auto" w:fill="FFFFFF"/>
-                  <w:rPrChange w:id="28" w:author="Author">
+                  <w:rPrChange w:id="25" w:author="Author">
                     <w:rPr>
                       <w:shd w:val="clear" w:color="auto" w:fill="FFFFFF"/>
                     </w:rPr>
@@ -2290,7 +2153,7 @@
                   <w:rFonts w:ascii="Segoe UI" w:hAnsi="Segoe UI" w:cs="Segoe UI"/>
                   <w:color w:val="24292F"/>
                   <w:shd w:val="clear" w:color="auto" w:fill="FFFFFF"/>
-                  <w:rPrChange w:id="29" w:author="Author">
+                  <w:rPrChange w:id="26" w:author="Author">
                     <w:rPr>
                       <w:shd w:val="clear" w:color="auto" w:fill="FFFFFF"/>
                     </w:rPr>
@@ -2309,30 +2172,30 @@
               </w:numPr>
               <w:spacing w:after="0" w:line="240" w:lineRule="auto"/>
               <w:rPr>
-                <w:ins w:id="30" w:author="Author"/>
-                <w:rFonts w:ascii="Segoe UI" w:hAnsi="Segoe UI" w:cs="Segoe UI"/>
-                <w:color w:val="24292F"/>
-                <w:shd w:val="clear" w:color="auto" w:fill="FFFFFF"/>
-                <w:rPrChange w:id="31" w:author="Author">
+                <w:ins w:id="27" w:author="Author"/>
+                <w:rFonts w:ascii="Segoe UI" w:hAnsi="Segoe UI" w:cs="Segoe UI"/>
+                <w:color w:val="24292F"/>
+                <w:shd w:val="clear" w:color="auto" w:fill="FFFFFF"/>
+                <w:rPrChange w:id="28" w:author="Author">
                   <w:rPr>
-                    <w:ins w:id="32" w:author="Author"/>
+                    <w:ins w:id="29" w:author="Author"/>
                     <w:shd w:val="clear" w:color="auto" w:fill="FFFFFF"/>
                   </w:rPr>
                 </w:rPrChange>
               </w:rPr>
-              <w:pPrChange w:id="33" w:author="Author">
+              <w:pPrChange w:id="30" w:author="Author">
                 <w:pPr>
                   <w:spacing w:after="0" w:line="240" w:lineRule="auto"/>
                 </w:pPr>
               </w:pPrChange>
             </w:pPr>
-            <w:ins w:id="34" w:author="Author">
+            <w:ins w:id="31" w:author="Author">
               <w:r>
                 <w:rPr>
                   <w:rFonts w:ascii="Segoe UI" w:hAnsi="Segoe UI" w:cs="Segoe UI"/>
                   <w:color w:val="24292F"/>
                   <w:shd w:val="clear" w:color="auto" w:fill="FFFFFF"/>
-                  <w:rPrChange w:id="35" w:author="Author">
+                  <w:rPrChange w:id="32" w:author="Author">
                     <w:rPr>
                       <w:shd w:val="clear" w:color="auto" w:fill="FFFFFF"/>
                     </w:rPr>
@@ -2346,7 +2209,7 @@
                   <w:rFonts w:ascii="Segoe UI" w:hAnsi="Segoe UI" w:cs="Segoe UI"/>
                   <w:color w:val="24292F"/>
                   <w:shd w:val="clear" w:color="auto" w:fill="FFFFFF"/>
-                  <w:rPrChange w:id="36" w:author="Author">
+                  <w:rPrChange w:id="33" w:author="Author">
                     <w:rPr>
                       <w:shd w:val="clear" w:color="auto" w:fill="FFFFFF"/>
                     </w:rPr>
@@ -2360,7 +2223,7 @@
                   <w:rFonts w:ascii="Segoe UI" w:hAnsi="Segoe UI" w:cs="Segoe UI"/>
                   <w:color w:val="24292F"/>
                   <w:shd w:val="clear" w:color="auto" w:fill="FFFFFF"/>
-                  <w:rPrChange w:id="37" w:author="Author">
+                  <w:rPrChange w:id="34" w:author="Author">
                     <w:rPr>
                       <w:shd w:val="clear" w:color="auto" w:fill="FFFFFF"/>
                     </w:rPr>
@@ -2375,7 +2238,7 @@
                   <w:rFonts w:ascii="Segoe UI" w:hAnsi="Segoe UI" w:cs="Segoe UI"/>
                   <w:color w:val="24292F"/>
                   <w:shd w:val="clear" w:color="auto" w:fill="FFFFFF"/>
-                  <w:rPrChange w:id="38" w:author="Author">
+                  <w:rPrChange w:id="35" w:author="Author">
                     <w:rPr>
                       <w:shd w:val="clear" w:color="auto" w:fill="FFFFFF"/>
                     </w:rPr>
@@ -2388,7 +2251,7 @@
                   <w:rFonts w:ascii="Segoe UI" w:hAnsi="Segoe UI" w:cs="Segoe UI"/>
                   <w:color w:val="24292F"/>
                   <w:shd w:val="clear" w:color="auto" w:fill="FFFFFF"/>
-                  <w:rPrChange w:id="39" w:author="Author">
+                  <w:rPrChange w:id="36" w:author="Author">
                     <w:rPr>
                       <w:shd w:val="clear" w:color="auto" w:fill="FFFFFF"/>
                     </w:rPr>
@@ -2401,7 +2264,7 @@
                   <w:rFonts w:ascii="Segoe UI" w:hAnsi="Segoe UI" w:cs="Segoe UI"/>
                   <w:color w:val="24292F"/>
                   <w:shd w:val="clear" w:color="auto" w:fill="FFFFFF"/>
-                  <w:rPrChange w:id="40" w:author="Author">
+                  <w:rPrChange w:id="37" w:author="Author">
                     <w:rPr>
                       <w:shd w:val="clear" w:color="auto" w:fill="FFFFFF"/>
                     </w:rPr>
@@ -2414,7 +2277,7 @@
                   <w:rFonts w:ascii="Segoe UI" w:hAnsi="Segoe UI" w:cs="Segoe UI"/>
                   <w:color w:val="24292F"/>
                   <w:shd w:val="clear" w:color="auto" w:fill="FFFFFF"/>
-                  <w:rPrChange w:id="41" w:author="Author">
+                  <w:rPrChange w:id="38" w:author="Author">
                     <w:rPr>
                       <w:shd w:val="clear" w:color="auto" w:fill="FFFFFF"/>
                     </w:rPr>
@@ -2433,30 +2296,30 @@
               </w:numPr>
               <w:spacing w:after="0" w:line="240" w:lineRule="auto"/>
               <w:rPr>
-                <w:ins w:id="42" w:author="Author"/>
-                <w:rFonts w:ascii="Segoe UI" w:hAnsi="Segoe UI" w:cs="Segoe UI"/>
-                <w:color w:val="24292F"/>
-                <w:shd w:val="clear" w:color="auto" w:fill="FFFFFF"/>
-                <w:rPrChange w:id="43" w:author="Author">
+                <w:ins w:id="39" w:author="Author"/>
+                <w:rFonts w:ascii="Segoe UI" w:hAnsi="Segoe UI" w:cs="Segoe UI"/>
+                <w:color w:val="24292F"/>
+                <w:shd w:val="clear" w:color="auto" w:fill="FFFFFF"/>
+                <w:rPrChange w:id="40" w:author="Author">
                   <w:rPr>
-                    <w:ins w:id="44" w:author="Author"/>
+                    <w:ins w:id="41" w:author="Author"/>
                     <w:shd w:val="clear" w:color="auto" w:fill="FFFFFF"/>
                   </w:rPr>
                 </w:rPrChange>
               </w:rPr>
-              <w:pPrChange w:id="45" w:author="Author">
+              <w:pPrChange w:id="42" w:author="Author">
                 <w:pPr>
                   <w:spacing w:after="0" w:line="240" w:lineRule="auto"/>
                 </w:pPr>
               </w:pPrChange>
             </w:pPr>
-            <w:ins w:id="46" w:author="Author">
+            <w:ins w:id="43" w:author="Author">
               <w:r>
                 <w:rPr>
                   <w:rFonts w:ascii="Segoe UI" w:hAnsi="Segoe UI" w:cs="Segoe UI"/>
                   <w:color w:val="24292F"/>
                   <w:shd w:val="clear" w:color="auto" w:fill="FFFFFF"/>
-                  <w:rPrChange w:id="47" w:author="Author">
+                  <w:rPrChange w:id="44" w:author="Author">
                     <w:rPr>
                       <w:shd w:val="clear" w:color="auto" w:fill="FFFFFF"/>
                     </w:rPr>
@@ -2556,7 +2419,7 @@
             <w:pPr>
               <w:spacing w:after="0" w:line="240" w:lineRule="auto"/>
               <w:rPr>
-                <w:ins w:id="48" w:author="Author"/>
+                <w:ins w:id="45" w:author="Author"/>
                 <w:rFonts w:ascii="Segoe UI" w:hAnsi="Segoe UI" w:cs="Segoe UI"/>
                 <w:color w:val="24292F"/>
                 <w:shd w:val="clear" w:color="auto" w:fill="FFFFFF"/>
@@ -3772,13 +3635,13 @@
             <w:pPr>
               <w:spacing w:after="0" w:line="240" w:lineRule="auto"/>
               <w:rPr>
-                <w:ins w:id="49" w:author="Author"/>
+                <w:ins w:id="46" w:author="Author"/>
                 <w:rFonts w:ascii="Open Sans" w:hAnsi="Open Sans" w:cs="Open Sans"/>
                 <w:sz w:val="24"/>
                 <w:lang w:val="en-US"/>
               </w:rPr>
             </w:pPr>
-            <w:ins w:id="50" w:author="Author">
+            <w:ins w:id="47" w:author="Author">
               <w:r>
                 <w:rPr>
                   <w:rFonts w:ascii="Open Sans" w:hAnsi="Open Sans" w:cs="Open Sans"/>
@@ -3798,13 +3661,13 @@
               </w:numPr>
               <w:spacing w:after="0" w:line="240" w:lineRule="auto"/>
               <w:rPr>
-                <w:ins w:id="51" w:author="Author"/>
+                <w:ins w:id="48" w:author="Author"/>
                 <w:rFonts w:ascii="Open Sans" w:hAnsi="Open Sans" w:cs="Open Sans"/>
                 <w:sz w:val="24"/>
                 <w:lang w:val="en-US"/>
               </w:rPr>
             </w:pPr>
-            <w:ins w:id="52" w:author="Author">
+            <w:ins w:id="49" w:author="Author">
               <w:r>
                 <w:rPr>
                   <w:rFonts w:ascii="Open Sans" w:hAnsi="Open Sans" w:cs="Open Sans"/>
@@ -3842,13 +3705,13 @@
               </w:numPr>
               <w:spacing w:after="0" w:line="240" w:lineRule="auto"/>
               <w:rPr>
-                <w:ins w:id="53" w:author="Author"/>
+                <w:ins w:id="50" w:author="Author"/>
                 <w:rFonts w:ascii="Open Sans" w:hAnsi="Open Sans" w:cs="Open Sans"/>
                 <w:sz w:val="24"/>
                 <w:lang w:val="en-US"/>
               </w:rPr>
             </w:pPr>
-            <w:ins w:id="54" w:author="Author">
+            <w:ins w:id="51" w:author="Author">
               <w:r>
                 <w:rPr>
                   <w:rFonts w:ascii="Open Sans" w:hAnsi="Open Sans" w:cs="Open Sans"/>
@@ -3896,13 +3759,13 @@
               </w:numPr>
               <w:spacing w:after="0" w:line="240" w:lineRule="auto"/>
               <w:rPr>
-                <w:ins w:id="55" w:author="Author"/>
+                <w:ins w:id="52" w:author="Author"/>
                 <w:rFonts w:ascii="Open Sans" w:hAnsi="Open Sans" w:cs="Open Sans"/>
                 <w:sz w:val="24"/>
                 <w:lang w:val="en-US"/>
               </w:rPr>
             </w:pPr>
-            <w:ins w:id="56" w:author="Author">
+            <w:ins w:id="53" w:author="Author">
               <w:r>
                 <w:rPr>
                   <w:rFonts w:ascii="Open Sans" w:hAnsi="Open Sans" w:cs="Open Sans"/>
@@ -3922,13 +3785,13 @@
               </w:numPr>
               <w:spacing w:after="0" w:line="240" w:lineRule="auto"/>
               <w:rPr>
-                <w:ins w:id="57" w:author="Author"/>
+                <w:ins w:id="54" w:author="Author"/>
                 <w:rFonts w:ascii="Open Sans" w:hAnsi="Open Sans" w:cs="Open Sans"/>
                 <w:sz w:val="24"/>
                 <w:lang w:val="en-US"/>
               </w:rPr>
             </w:pPr>
-            <w:ins w:id="58" w:author="Author">
+            <w:ins w:id="55" w:author="Author">
               <w:r>
                 <w:rPr>
                   <w:rFonts w:ascii="Open Sans" w:hAnsi="Open Sans" w:cs="Open Sans"/>
@@ -4002,13 +3865,13 @@
               </w:numPr>
               <w:spacing w:after="0" w:line="240" w:lineRule="auto"/>
               <w:rPr>
-                <w:ins w:id="59" w:author="Author"/>
+                <w:ins w:id="56" w:author="Author"/>
                 <w:rFonts w:ascii="Open Sans" w:hAnsi="Open Sans" w:cs="Open Sans"/>
                 <w:sz w:val="24"/>
                 <w:lang w:val="en-US"/>
               </w:rPr>
             </w:pPr>
-            <w:ins w:id="60" w:author="Author">
+            <w:ins w:id="57" w:author="Author">
               <w:r>
                 <w:rPr>
                   <w:rFonts w:ascii="Open Sans" w:hAnsi="Open Sans" w:cs="Open Sans"/>
@@ -4164,12 +4027,12 @@
               </w:numPr>
               <w:spacing w:after="0" w:line="240" w:lineRule="auto"/>
               <w:rPr>
-                <w:ins w:id="61" w:author="Author"/>
+                <w:ins w:id="58" w:author="Author"/>
                 <w:rFonts w:ascii="Open Sans" w:hAnsi="Open Sans" w:cs="Open Sans"/>
                 <w:sz w:val="24"/>
               </w:rPr>
             </w:pPr>
-            <w:ins w:id="62" w:author="Author">
+            <w:ins w:id="59" w:author="Author">
               <w:r>
                 <w:rPr>
                   <w:rFonts w:ascii="Open Sans" w:hAnsi="Open Sans" w:cs="Open Sans"/>
@@ -4220,12 +4083,12 @@
               </w:numPr>
               <w:spacing w:after="0" w:line="240" w:lineRule="auto"/>
               <w:rPr>
-                <w:ins w:id="63" w:author="Author"/>
+                <w:ins w:id="60" w:author="Author"/>
                 <w:rFonts w:ascii="Open Sans" w:hAnsi="Open Sans" w:cs="Open Sans"/>
                 <w:sz w:val="24"/>
               </w:rPr>
             </w:pPr>
-            <w:ins w:id="64" w:author="Author">
+            <w:ins w:id="61" w:author="Author">
               <w:r>
                 <w:rPr>
                   <w:rFonts w:ascii="Open Sans" w:hAnsi="Open Sans" w:cs="Open Sans"/>
@@ -4248,7 +4111,7 @@
                 <w:sz w:val="24"/>
               </w:rPr>
             </w:pPr>
-            <w:ins w:id="65" w:author="Author">
+            <w:ins w:id="62" w:author="Author">
               <w:r>
                 <w:rPr>
                   <w:rFonts w:ascii="Open Sans" w:hAnsi="Open Sans" w:cs="Open Sans"/>
@@ -4461,7 +4324,7 @@
         </w:rPr>
         <w:t xml:space="preserve">completed application form to </w:t>
       </w:r>
-      <w:hyperlink r:id="rId19" w:history="1">
+      <w:hyperlink r:id="rId16" w:history="1">
         <w:r>
           <w:rPr>
             <w:rStyle w:val="Hyperlink"/>
@@ -4538,7 +4401,7 @@
       </w:r>
     </w:p>
     <w:sectPr>
-      <w:headerReference w:type="default" r:id="rId20"/>
+      <w:headerReference w:type="default" r:id="rId17"/>
       <w:pgSz w:w="11906" w:h="16838"/>
       <w:pgMar w:top="1985" w:right="1440" w:bottom="1440" w:left="1440" w:header="708" w:footer="708" w:gutter="0"/>
       <w:cols w:space="708"/>
@@ -4546,78 +4409,6 @@
     </w:sectPr>
   </w:body>
 </w:document>
-</file>
-
-<file path=word/comments.xml><?xml version="1.0" encoding="utf-8"?>
-<w:comments xmlns:wpc="http://schemas.microsoft.com/office/word/2010/wordprocessingCanvas" xmlns:cx="http://schemas.microsoft.com/office/drawing/2014/chartex" xmlns:cx1="http://schemas.microsoft.com/office/drawing/2015/9/8/chartex" xmlns:cx2="http://schemas.microsoft.com/office/drawing/2015/10/21/chartex" xmlns:cx3="http://schemas.microsoft.com/office/drawing/2016/5/9/chartex" xmlns:cx4="http://schemas.microsoft.com/office/drawing/2016/5/10/chartex" xmlns:cx5="http://schemas.microsoft.com/office/drawing/2016/5/11/chartex" xmlns:cx6="http://schemas.microsoft.com/office/drawing/2016/5/12/chartex" xmlns:cx7="http://schemas.microsoft.com/office/drawing/2016/5/13/chartex" xmlns:cx8="http://schemas.microsoft.com/office/drawing/2016/5/14/chartex" xmlns:mc="http://schemas.openxmlformats.org/markup-compatibility/2006" xmlns:aink="http://schemas.microsoft.com/office/drawing/2016/ink" xmlns:am3d="http://schemas.microsoft.com/office/drawing/2017/model3d" xmlns:o="urn:schemas-microsoft-com:office:office" xmlns:r="http://schemas.openxmlformats.org/officeDocument/2006/relationships" xmlns:m="http://schemas.openxmlformats.org/officeDocument/2006/math" xmlns:v="urn:schemas-microsoft-com:vml" xmlns:wp14="http://schemas.microsoft.com/office/word/2010/wordprocessingDrawing" xmlns:wp="http://schemas.openxmlformats.org/drawingml/2006/wordprocessingDrawing" xmlns:w10="urn:schemas-microsoft-com:office:word" xmlns:w="http://schemas.openxmlformats.org/wordprocessingml/2006/main" xmlns:w14="http://schemas.microsoft.com/office/word/2010/wordml" xmlns:w15="http://schemas.microsoft.com/office/word/2012/wordml" xmlns:w16cex="http://schemas.microsoft.com/office/word/2018/wordml/cex" xmlns:w16cid="http://schemas.microsoft.com/office/word/2016/wordml/cid" xmlns:w16="http://schemas.microsoft.com/office/word/2018/wordml" xmlns:w16sdtdh="http://schemas.microsoft.com/office/word/2020/wordml/sdtdatahash" xmlns:w16se="http://schemas.microsoft.com/office/word/2015/wordml/symex" xmlns:wpg="http://schemas.microsoft.com/office/word/2010/wordprocessingGroup" xmlns:wpi="http://schemas.microsoft.com/office/word/2010/wordprocessingInk" xmlns:wne="http://schemas.microsoft.com/office/word/2006/wordml" xmlns:wps="http://schemas.microsoft.com/office/word/2010/wordprocessingShape" mc:Ignorable="w14 w15 w16se w16cid w16 w16cex w16sdtdh wp14">
-  <w:comment w:id="0" w:author="Author" w:initials="A">
-    <w:p>
-      <w:pPr>
-        <w:pStyle w:val="CommentText"/>
-      </w:pPr>
-      <w:r>
-        <w:rPr>
-          <w:rStyle w:val="CommentReference"/>
-        </w:rPr>
-        <w:annotationRef/>
-      </w:r>
-      <w:r>
-        <w:t>Text does not perfectly match target audience. It’ll be on the Open Science UU page. Let’s focus on that a bit more!</w:t>
-      </w:r>
-    </w:p>
-  </w:comment>
-  <w:comment w:id="1" w:author="Author" w:initials="A">
-    <w:p>
-      <w:pPr>
-        <w:pStyle w:val="CommentText"/>
-      </w:pPr>
-      <w:r>
-        <w:rPr>
-          <w:rStyle w:val="CommentReference"/>
-        </w:rPr>
-        <w:annotationRef/>
-      </w:r>
-      <w:r>
-        <w:t xml:space="preserve">We could already implement a first step for a Missing Data appendix! Makes it much broader and not even much more work for us </w:t>
-      </w:r>
-      <w:r>
-        <w:rPr>
-          <mc:AlternateContent>
-            <mc:Choice Requires="w16se"/>
-            <mc:Fallback>
-              <w:rFonts w:ascii="Segoe UI Emoji" w:eastAsia="Segoe UI Emoji" w:hAnsi="Segoe UI Emoji" w:cs="Segoe UI Emoji"/>
-            </mc:Fallback>
-          </mc:AlternateContent>
-        </w:rPr>
-        <mc:AlternateContent>
-          <mc:Choice Requires="w16se">
-            <w16se:symEx w16se:font="Segoe UI Emoji" w16se:char="1F60A"/>
-          </mc:Choice>
-          <mc:Fallback>
-            <w:t>😊</w:t>
-          </mc:Fallback>
-        </mc:AlternateContent>
-      </w:r>
-      <w:r>
-        <w:t xml:space="preserve"> </w:t>
-      </w:r>
-    </w:p>
-  </w:comment>
-</w:comments>
-</file>
-
-<file path=word/commentsExtended.xml><?xml version="1.0" encoding="utf-8"?>
-<w15:commentsEx xmlns:wpc="http://schemas.microsoft.com/office/word/2010/wordprocessingCanvas" xmlns:cx="http://schemas.microsoft.com/office/drawing/2014/chartex" xmlns:cx1="http://schemas.microsoft.com/office/drawing/2015/9/8/chartex" xmlns:cx2="http://schemas.microsoft.com/office/drawing/2015/10/21/chartex" xmlns:cx3="http://schemas.microsoft.com/office/drawing/2016/5/9/chartex" xmlns:cx4="http://schemas.microsoft.com/office/drawing/2016/5/10/chartex" xmlns:cx5="http://schemas.microsoft.com/office/drawing/2016/5/11/chartex" xmlns:cx6="http://schemas.microsoft.com/office/drawing/2016/5/12/chartex" xmlns:cx7="http://schemas.microsoft.com/office/drawing/2016/5/13/chartex" xmlns:cx8="http://schemas.microsoft.com/office/drawing/2016/5/14/chartex" xmlns:mc="http://schemas.openxmlformats.org/markup-compatibility/2006" xmlns:aink="http://schemas.microsoft.com/office/drawing/2016/ink" xmlns:am3d="http://schemas.microsoft.com/office/drawing/2017/model3d" xmlns:o="urn:schemas-microsoft-com:office:office" xmlns:r="http://schemas.openxmlformats.org/officeDocument/2006/relationships" xmlns:m="http://schemas.openxmlformats.org/officeDocument/2006/math" xmlns:v="urn:schemas-microsoft-com:vml" xmlns:wp14="http://schemas.microsoft.com/office/word/2010/wordprocessingDrawing" xmlns:wp="http://schemas.openxmlformats.org/drawingml/2006/wordprocessingDrawing" xmlns:w10="urn:schemas-microsoft-com:office:word" xmlns:w="http://schemas.openxmlformats.org/wordprocessingml/2006/main" xmlns:w14="http://schemas.microsoft.com/office/word/2010/wordml" xmlns:w15="http://schemas.microsoft.com/office/word/2012/wordml" xmlns:w16cex="http://schemas.microsoft.com/office/word/2018/wordml/cex" xmlns:w16cid="http://schemas.microsoft.com/office/word/2016/wordml/cid" xmlns:w16="http://schemas.microsoft.com/office/word/2018/wordml" xmlns:w16sdtdh="http://schemas.microsoft.com/office/word/2020/wordml/sdtdatahash" xmlns:w16se="http://schemas.microsoft.com/office/word/2015/wordml/symex" xmlns:wpg="http://schemas.microsoft.com/office/word/2010/wordprocessingGroup" xmlns:wpi="http://schemas.microsoft.com/office/word/2010/wordprocessingInk" xmlns:wne="http://schemas.microsoft.com/office/word/2006/wordml" xmlns:wps="http://schemas.microsoft.com/office/word/2010/wordprocessingShape" mc:Ignorable="w14 w15 w16se w16cid w16 w16cex w16sdtdh wp14">
-  <w15:commentEx w15:paraId="519ECD9B" w15:done="0"/>
-  <w15:commentEx w15:paraId="17E31DB7" w15:paraIdParent="519ECD9B" w15:done="0"/>
-</w15:commentsEx>
-</file>
-
-<file path=word/commentsIds.xml><?xml version="1.0" encoding="utf-8"?>
-<w16cid:commentsIds xmlns:wpc="http://schemas.microsoft.com/office/word/2010/wordprocessingCanvas" xmlns:cx="http://schemas.microsoft.com/office/drawing/2014/chartex" xmlns:cx1="http://schemas.microsoft.com/office/drawing/2015/9/8/chartex" xmlns:cx2="http://schemas.microsoft.com/office/drawing/2015/10/21/chartex" xmlns:cx3="http://schemas.microsoft.com/office/drawing/2016/5/9/chartex" xmlns:cx4="http://schemas.microsoft.com/office/drawing/2016/5/10/chartex" xmlns:cx5="http://schemas.microsoft.com/office/drawing/2016/5/11/chartex" xmlns:cx6="http://schemas.microsoft.com/office/drawing/2016/5/12/chartex" xmlns:cx7="http://schemas.microsoft.com/office/drawing/2016/5/13/chartex" xmlns:cx8="http://schemas.microsoft.com/office/drawing/2016/5/14/chartex" xmlns:mc="http://schemas.openxmlformats.org/markup-compatibility/2006" xmlns:aink="http://schemas.microsoft.com/office/drawing/2016/ink" xmlns:am3d="http://schemas.microsoft.com/office/drawing/2017/model3d" xmlns:o="urn:schemas-microsoft-com:office:office" xmlns:r="http://schemas.openxmlformats.org/officeDocument/2006/relationships" xmlns:m="http://schemas.openxmlformats.org/officeDocument/2006/math" xmlns:v="urn:schemas-microsoft-com:vml" xmlns:wp14="http://schemas.microsoft.com/office/word/2010/wordprocessingDrawing" xmlns:wp="http://schemas.openxmlformats.org/drawingml/2006/wordprocessingDrawing" xmlns:w10="urn:schemas-microsoft-com:office:word" xmlns:w="http://schemas.openxmlformats.org/wordprocessingml/2006/main" xmlns:w14="http://schemas.microsoft.com/office/word/2010/wordml" xmlns:w15="http://schemas.microsoft.com/office/word/2012/wordml" xmlns:w16cex="http://schemas.microsoft.com/office/word/2018/wordml/cex" xmlns:w16cid="http://schemas.microsoft.com/office/word/2016/wordml/cid" xmlns:w16="http://schemas.microsoft.com/office/word/2018/wordml" xmlns:w16sdtdh="http://schemas.microsoft.com/office/word/2020/wordml/sdtdatahash" xmlns:w16se="http://schemas.microsoft.com/office/word/2015/wordml/symex" xmlns:wpg="http://schemas.microsoft.com/office/word/2010/wordprocessingGroup" xmlns:wpi="http://schemas.microsoft.com/office/word/2010/wordprocessingInk" xmlns:wne="http://schemas.microsoft.com/office/word/2006/wordml" xmlns:wps="http://schemas.microsoft.com/office/word/2010/wordprocessingShape" mc:Ignorable="w14 w15 w16se w16cid w16 w16cex w16sdtdh wp14">
-  <w16cid:commentId w16cid:paraId="519ECD9B" w16cid:durableId="2628BE4C"/>
-  <w16cid:commentId w16cid:paraId="17E31DB7" w16cid:durableId="2628BF3F"/>
-</w16cid:commentsIds>
 </file>
 
 <file path=word/endnotes.xml><?xml version="1.0" encoding="utf-8"?>

</xml_diff>

<commit_message>
Write learning opportunities paragraph
</commit_message>
<xml_diff>
--- a/application-form-for-Open-Science-Fund-final.docx
+++ b/application-form-for-Open-Science-Fund-final.docx
@@ -1220,25 +1220,7 @@
                 <w:color w:val="24292F"/>
                 <w:shd w:val="clear" w:color="auto" w:fill="FFFFFF"/>
               </w:rPr>
-              <w:t xml:space="preserve">Dessert: An automatic report generating tool for statistical </w:t>
-            </w:r>
-            <w:proofErr w:type="spellStart"/>
-            <w:r>
-              <w:rPr>
-                <w:rFonts w:ascii="Segoe UI" w:hAnsi="Segoe UI" w:cs="Segoe UI"/>
-                <w:color w:val="24292F"/>
-                <w:shd w:val="clear" w:color="auto" w:fill="FFFFFF"/>
-              </w:rPr>
-              <w:t>modeling</w:t>
-            </w:r>
-            <w:proofErr w:type="spellEnd"/>
-            <w:r>
-              <w:rPr>
-                <w:rFonts w:ascii="Segoe UI" w:hAnsi="Segoe UI" w:cs="Segoe UI"/>
-                <w:color w:val="24292F"/>
-                <w:shd w:val="clear" w:color="auto" w:fill="FFFFFF"/>
-              </w:rPr>
-              <w:t xml:space="preserve"> recipes.  </w:t>
+              <w:t xml:space="preserve">Dessert: An automatic report generating tool for statistical modeling recipes.  </w:t>
             </w:r>
           </w:p>
         </w:tc>
@@ -1539,27 +1521,7 @@
           <w:iCs/>
           <w:sz w:val="24"/>
         </w:rPr>
-        <w:t>(</w:t>
-      </w:r>
-      <w:proofErr w:type="gramStart"/>
-      <w:r>
-        <w:rPr>
-          <w:rFonts w:ascii="Open Sans" w:hAnsi="Open Sans" w:cs="Open Sans"/>
-          <w:i/>
-          <w:iCs/>
-          <w:sz w:val="24"/>
-        </w:rPr>
-        <w:t>to</w:t>
-      </w:r>
-      <w:proofErr w:type="gramEnd"/>
-      <w:r>
-        <w:rPr>
-          <w:rFonts w:ascii="Open Sans" w:hAnsi="Open Sans" w:cs="Open Sans"/>
-          <w:i/>
-          <w:iCs/>
-          <w:sz w:val="24"/>
-        </w:rPr>
-        <w:t xml:space="preserve"> describe the project on our website) </w:t>
+        <w:t xml:space="preserve">(to describe the project on our website) </w:t>
       </w:r>
     </w:p>
     <w:p>
@@ -1616,7 +1578,43 @@
                 <w:color w:val="24292F"/>
                 <w:shd w:val="clear" w:color="auto" w:fill="FFFFFF"/>
               </w:rPr>
-              <w:t xml:space="preserve">We can see the process of data analysis as a recipe. Every time we follow the recipe </w:t>
+              <w:t xml:space="preserve">We can see the process of data analysis as a recipe. Every time we follow </w:t>
+            </w:r>
+            <w:del w:id="0" w:author="Author">
+              <w:r>
+                <w:rPr>
+                  <w:rFonts w:ascii="Segoe UI" w:hAnsi="Segoe UI" w:cs="Segoe UI"/>
+                  <w:color w:val="24292F"/>
+                  <w:shd w:val="clear" w:color="auto" w:fill="FFFFFF"/>
+                </w:rPr>
+                <w:delText xml:space="preserve">the </w:delText>
+              </w:r>
+            </w:del>
+            <w:ins w:id="1" w:author="Author">
+              <w:r>
+                <w:rPr>
+                  <w:rFonts w:ascii="Segoe UI" w:hAnsi="Segoe UI" w:cs="Segoe UI"/>
+                  <w:color w:val="24292F"/>
+                  <w:shd w:val="clear" w:color="auto" w:fill="FFFFFF"/>
+                </w:rPr>
+                <w:t>a</w:t>
+              </w:r>
+              <w:r>
+                <w:rPr>
+                  <w:rFonts w:ascii="Segoe UI" w:hAnsi="Segoe UI" w:cs="Segoe UI"/>
+                  <w:color w:val="24292F"/>
+                  <w:shd w:val="clear" w:color="auto" w:fill="FFFFFF"/>
+                </w:rPr>
+                <w:t xml:space="preserve"> </w:t>
+              </w:r>
+            </w:ins>
+            <w:r>
+              <w:rPr>
+                <w:rFonts w:ascii="Segoe UI" w:hAnsi="Segoe UI" w:cs="Segoe UI"/>
+                <w:color w:val="24292F"/>
+                <w:shd w:val="clear" w:color="auto" w:fill="FFFFFF"/>
+              </w:rPr>
+              <w:t xml:space="preserve">recipe </w:t>
             </w:r>
             <w:r>
               <w:rPr>
@@ -1680,7 +1678,35 @@
                 <w:color w:val="24292F"/>
                 <w:shd w:val="clear" w:color="auto" w:fill="FFFFFF"/>
               </w:rPr>
-              <w:t xml:space="preserve">very standardized. What is not standardized, however, is the evaluation of the quality and flavour of the dish. The same holds for data analysis; although the </w:t>
+              <w:t>very standardized. What is not standardized, however, is the evaluation of the quality and flavour of the dish. The same holds for data analysis</w:t>
+            </w:r>
+            <w:del w:id="2" w:author="Author">
+              <w:r>
+                <w:rPr>
+                  <w:rFonts w:ascii="Segoe UI" w:hAnsi="Segoe UI" w:cs="Segoe UI"/>
+                  <w:color w:val="24292F"/>
+                  <w:shd w:val="clear" w:color="auto" w:fill="FFFFFF"/>
+                </w:rPr>
+                <w:delText>;</w:delText>
+              </w:r>
+            </w:del>
+            <w:ins w:id="3" w:author="Author">
+              <w:r>
+                <w:rPr>
+                  <w:rFonts w:ascii="Segoe UI" w:hAnsi="Segoe UI" w:cs="Segoe UI"/>
+                  <w:color w:val="24292F"/>
+                  <w:shd w:val="clear" w:color="auto" w:fill="FFFFFF"/>
+                </w:rPr>
+                <w:t>:</w:t>
+              </w:r>
+            </w:ins>
+            <w:r>
+              <w:rPr>
+                <w:rFonts w:ascii="Segoe UI" w:hAnsi="Segoe UI" w:cs="Segoe UI"/>
+                <w:color w:val="24292F"/>
+                <w:shd w:val="clear" w:color="auto" w:fill="FFFFFF"/>
+              </w:rPr>
+              <w:t xml:space="preserve"> although the </w:t>
             </w:r>
             <w:r>
               <w:rPr>
@@ -1803,7 +1829,27 @@
             <w:i/>
             <w:sz w:val="24"/>
           </w:rPr>
-          <w:t>topic</w:t>
+          <w:t>t</w:t>
+        </w:r>
+        <w:r>
+          <w:rPr>
+            <w:rStyle w:val="Hyperlink"/>
+            <w:rFonts w:ascii="Open Sans" w:hAnsi="Open Sans" w:cs="Open Sans"/>
+            <w:b/>
+            <w:i/>
+            <w:sz w:val="24"/>
+          </w:rPr>
+          <w:t>o</w:t>
+        </w:r>
+        <w:r>
+          <w:rPr>
+            <w:rStyle w:val="Hyperlink"/>
+            <w:rFonts w:ascii="Open Sans" w:hAnsi="Open Sans" w:cs="Open Sans"/>
+            <w:b/>
+            <w:i/>
+            <w:sz w:val="24"/>
+          </w:rPr>
+          <w:t>pic</w:t>
         </w:r>
       </w:hyperlink>
       <w:r>
@@ -1951,13 +1997,51 @@
               </w:rPr>
               <w:t xml:space="preserve">an automated report generator for </w:t>
             </w:r>
-            <w:r>
-              <w:rPr>
-                <w:rFonts w:ascii="Segoe UI" w:hAnsi="Segoe UI" w:cs="Segoe UI"/>
-                <w:color w:val="24292F"/>
-                <w:shd w:val="clear" w:color="auto" w:fill="FFFFFF"/>
-              </w:rPr>
-              <w:t xml:space="preserve">the statistical analysis in scientific </w:t>
+            <w:del w:id="4" w:author="Author">
+              <w:r>
+                <w:rPr>
+                  <w:rFonts w:ascii="Segoe UI" w:hAnsi="Segoe UI" w:cs="Segoe UI"/>
+                  <w:color w:val="24292F"/>
+                  <w:shd w:val="clear" w:color="auto" w:fill="FFFFFF"/>
+                </w:rPr>
+                <w:delText xml:space="preserve">the </w:delText>
+              </w:r>
+            </w:del>
+            <w:r>
+              <w:rPr>
+                <w:rFonts w:ascii="Segoe UI" w:hAnsi="Segoe UI" w:cs="Segoe UI"/>
+                <w:color w:val="24292F"/>
+                <w:shd w:val="clear" w:color="auto" w:fill="FFFFFF"/>
+              </w:rPr>
+              <w:t>statistical analys</w:t>
+            </w:r>
+            <w:ins w:id="5" w:author="Author">
+              <w:r>
+                <w:rPr>
+                  <w:rFonts w:ascii="Segoe UI" w:hAnsi="Segoe UI" w:cs="Segoe UI"/>
+                  <w:color w:val="24292F"/>
+                  <w:shd w:val="clear" w:color="auto" w:fill="FFFFFF"/>
+                </w:rPr>
+                <w:t>e</w:t>
+              </w:r>
+            </w:ins>
+            <w:del w:id="6" w:author="Author">
+              <w:r>
+                <w:rPr>
+                  <w:rFonts w:ascii="Segoe UI" w:hAnsi="Segoe UI" w:cs="Segoe UI"/>
+                  <w:color w:val="24292F"/>
+                  <w:shd w:val="clear" w:color="auto" w:fill="FFFFFF"/>
+                </w:rPr>
+                <w:delText>i</w:delText>
+              </w:r>
+            </w:del>
+            <w:r>
+              <w:rPr>
+                <w:rFonts w:ascii="Segoe UI" w:hAnsi="Segoe UI" w:cs="Segoe UI"/>
+                <w:color w:val="24292F"/>
+                <w:shd w:val="clear" w:color="auto" w:fill="FFFFFF"/>
+              </w:rPr>
+              <w:t xml:space="preserve">s in scientific </w:t>
             </w:r>
             <w:r>
               <w:rPr>
@@ -1981,7 +2065,16 @@
                 <w:color w:val="24292F"/>
                 <w:shd w:val="clear" w:color="auto" w:fill="FFFFFF"/>
               </w:rPr>
-              <w:t xml:space="preserve">widely accepted analysis pipeline in R, where the package &lt;recipes&gt; is used to standardize the data throughput procedure that leads to analysis models. Our </w:t>
+              <w:t xml:space="preserve">widely accepted analysis pipeline in R, where the package &lt;recipes&gt; is used to standardize the data throughput procedure that leads to analysis models. </w:t>
+            </w:r>
+            <w:commentRangeStart w:id="7"/>
+            <w:r>
+              <w:rPr>
+                <w:rFonts w:ascii="Segoe UI" w:hAnsi="Segoe UI" w:cs="Segoe UI"/>
+                <w:color w:val="24292F"/>
+                <w:shd w:val="clear" w:color="auto" w:fill="FFFFFF"/>
+              </w:rPr>
+              <w:t xml:space="preserve">Our </w:t>
             </w:r>
             <w:r>
               <w:rPr>
@@ -2007,7 +2100,41 @@
                 <w:color w:val="24292F"/>
                 <w:shd w:val="clear" w:color="auto" w:fill="FFFFFF"/>
               </w:rPr>
-              <w:t>“FAIR data and Software”</w:t>
+              <w:t xml:space="preserve">“FAIR data and </w:t>
+            </w:r>
+            <w:ins w:id="8" w:author="Author">
+              <w:r>
+                <w:rPr>
+                  <w:rFonts w:ascii="Segoe UI" w:hAnsi="Segoe UI" w:cs="Segoe UI"/>
+                  <w:b/>
+                  <w:bCs/>
+                  <w:color w:val="24292F"/>
+                  <w:shd w:val="clear" w:color="auto" w:fill="FFFFFF"/>
+                </w:rPr>
+                <w:t>s</w:t>
+              </w:r>
+            </w:ins>
+            <w:del w:id="9" w:author="Author">
+              <w:r>
+                <w:rPr>
+                  <w:rFonts w:ascii="Segoe UI" w:hAnsi="Segoe UI" w:cs="Segoe UI"/>
+                  <w:b/>
+                  <w:bCs/>
+                  <w:color w:val="24292F"/>
+                  <w:shd w:val="clear" w:color="auto" w:fill="FFFFFF"/>
+                </w:rPr>
+                <w:delText>S</w:delText>
+              </w:r>
+            </w:del>
+            <w:r>
+              <w:rPr>
+                <w:rFonts w:ascii="Segoe UI" w:hAnsi="Segoe UI" w:cs="Segoe UI"/>
+                <w:b/>
+                <w:bCs/>
+                <w:color w:val="24292F"/>
+                <w:shd w:val="clear" w:color="auto" w:fill="FFFFFF"/>
+              </w:rPr>
+              <w:t>oftware”</w:t>
             </w:r>
             <w:r>
               <w:rPr>
@@ -2017,13 +2144,66 @@
               </w:rPr>
               <w:t xml:space="preserve"> </w:t>
             </w:r>
-            <w:r>
-              <w:rPr>
-                <w:rFonts w:ascii="Segoe UI" w:hAnsi="Segoe UI" w:cs="Segoe UI"/>
-                <w:color w:val="24292F"/>
-                <w:shd w:val="clear" w:color="auto" w:fill="FFFFFF"/>
-              </w:rPr>
-              <w:t>literally comes after the analysis main course and</w:t>
+            <w:commentRangeEnd w:id="7"/>
+            <w:r>
+              <w:rPr>
+                <w:rStyle w:val="CommentReference"/>
+              </w:rPr>
+              <w:commentReference w:id="7"/>
+            </w:r>
+            <w:del w:id="10" w:author="Author">
+              <w:r>
+                <w:rPr>
+                  <w:rFonts w:ascii="Segoe UI" w:hAnsi="Segoe UI" w:cs="Segoe UI"/>
+                  <w:color w:val="24292F"/>
+                  <w:shd w:val="clear" w:color="auto" w:fill="FFFFFF"/>
+                </w:rPr>
+                <w:delText>literally</w:delText>
+              </w:r>
+            </w:del>
+            <w:r>
+              <w:rPr>
+                <w:rFonts w:ascii="Segoe UI" w:hAnsi="Segoe UI" w:cs="Segoe UI"/>
+                <w:color w:val="24292F"/>
+                <w:shd w:val="clear" w:color="auto" w:fill="FFFFFF"/>
+              </w:rPr>
+              <w:t xml:space="preserve"> comes after the analysis </w:t>
+            </w:r>
+            <w:ins w:id="11" w:author="Author">
+              <w:r>
+                <w:rPr>
+                  <w:rFonts w:ascii="Segoe UI" w:hAnsi="Segoe UI" w:cs="Segoe UI"/>
+                  <w:color w:val="24292F"/>
+                  <w:shd w:val="clear" w:color="auto" w:fill="FFFFFF"/>
+                </w:rPr>
+                <w:t>‘</w:t>
+              </w:r>
+            </w:ins>
+            <w:r>
+              <w:rPr>
+                <w:rFonts w:ascii="Segoe UI" w:hAnsi="Segoe UI" w:cs="Segoe UI"/>
+                <w:color w:val="24292F"/>
+                <w:shd w:val="clear" w:color="auto" w:fill="FFFFFF"/>
+              </w:rPr>
+              <w:t>main course</w:t>
+            </w:r>
+            <w:ins w:id="12" w:author="Author">
+              <w:r>
+                <w:rPr>
+                  <w:rFonts w:ascii="Segoe UI" w:hAnsi="Segoe UI" w:cs="Segoe UI"/>
+                  <w:color w:val="24292F"/>
+                  <w:shd w:val="clear" w:color="auto" w:fill="FFFFFF"/>
+                </w:rPr>
+                <w:t>’</w:t>
+              </w:r>
+            </w:ins>
+            <w:r>
+              <w:rPr>
+                <w:rFonts w:ascii="Segoe UI" w:hAnsi="Segoe UI" w:cs="Segoe UI"/>
+                <w:color w:val="24292F"/>
+                <w:shd w:val="clear" w:color="auto" w:fill="FFFFFF"/>
+              </w:rPr>
+              <w:t xml:space="preserve"> and</w:t>
             </w:r>
             <w:r>
               <w:rPr>
@@ -2079,26 +2259,9 @@
                 <w:color w:val="24292F"/>
                 <w:shd w:val="clear" w:color="auto" w:fill="FFFFFF"/>
               </w:rPr>
-              <w:t xml:space="preserve">– </w:t>
-            </w:r>
-            <w:proofErr w:type="gramStart"/>
-            <w:r>
-              <w:rPr>
-                <w:rFonts w:ascii="Segoe UI" w:hAnsi="Segoe UI" w:cs="Segoe UI"/>
-                <w:color w:val="24292F"/>
-                <w:shd w:val="clear" w:color="auto" w:fill="FFFFFF"/>
-              </w:rPr>
-              <w:t>as long as</w:t>
-            </w:r>
-            <w:proofErr w:type="gramEnd"/>
-            <w:r>
-              <w:rPr>
-                <w:rFonts w:ascii="Segoe UI" w:hAnsi="Segoe UI" w:cs="Segoe UI"/>
-                <w:color w:val="24292F"/>
-                <w:shd w:val="clear" w:color="auto" w:fill="FFFFFF"/>
-              </w:rPr>
-              <w:t xml:space="preserve"> a corresponding &lt;dessert&gt; </w:t>
-            </w:r>
+              <w:t xml:space="preserve">– as long as a corresponding &lt;dessert&gt; </w:t>
+            </w:r>
+            <w:commentRangeStart w:id="13"/>
             <w:r>
               <w:rPr>
                 <w:rFonts w:ascii="Segoe UI" w:hAnsi="Segoe UI" w:cs="Segoe UI"/>
@@ -2115,7 +2278,22 @@
                 <w:color w:val="24292F"/>
                 <w:shd w:val="clear" w:color="auto" w:fill="FFFFFF"/>
               </w:rPr>
-              <w:t xml:space="preserve"> is provided. To illustrate the use and the development standard </w:t>
+              <w:t xml:space="preserve"> </w:t>
+            </w:r>
+            <w:commentRangeEnd w:id="13"/>
+            <w:r>
+              <w:rPr>
+                <w:rStyle w:val="CommentReference"/>
+              </w:rPr>
+              <w:commentReference w:id="13"/>
+            </w:r>
+            <w:r>
+              <w:rPr>
+                <w:rFonts w:ascii="Segoe UI" w:hAnsi="Segoe UI" w:cs="Segoe UI"/>
+                <w:color w:val="24292F"/>
+                <w:shd w:val="clear" w:color="auto" w:fill="FFFFFF"/>
+              </w:rPr>
+              <w:t xml:space="preserve">is provided. To illustrate the use and the development standard </w:t>
             </w:r>
             <w:r>
               <w:rPr>
@@ -2149,6 +2327,7 @@
               </w:rPr>
               <w:t xml:space="preserve">&gt; </w:t>
             </w:r>
+            <w:commentRangeStart w:id="14"/>
             <w:r>
               <w:rPr>
                 <w:rFonts w:ascii="Segoe UI" w:hAnsi="Segoe UI" w:cs="Segoe UI"/>
@@ -2156,6 +2335,13 @@
                 <w:shd w:val="clear" w:color="auto" w:fill="FFFFFF"/>
               </w:rPr>
               <w:t xml:space="preserve">course </w:t>
+            </w:r>
+            <w:commentRangeEnd w:id="14"/>
+            <w:r>
+              <w:rPr>
+                <w:rStyle w:val="CommentReference"/>
+              </w:rPr>
+              <w:commentReference w:id="14"/>
             </w:r>
             <w:r>
               <w:rPr>
@@ -2560,6 +2746,16 @@
               </w:rPr>
               <w:t>The report protects privacy of respondents</w:t>
             </w:r>
+            <w:ins w:id="15" w:author="Author">
+              <w:r>
+                <w:rPr>
+                  <w:rFonts w:ascii="Segoe UI" w:hAnsi="Segoe UI" w:cs="Segoe UI"/>
+                  <w:color w:val="24292F"/>
+                  <w:shd w:val="clear" w:color="auto" w:fill="FFFFFF"/>
+                </w:rPr>
+                <w:t>;</w:t>
+              </w:r>
+            </w:ins>
           </w:p>
           <w:p>
             <w:pPr>
@@ -2583,6 +2779,16 @@
               </w:rPr>
               <w:t>The report promotes the core values of open science and dissemination</w:t>
             </w:r>
+            <w:ins w:id="16" w:author="Author">
+              <w:r>
+                <w:rPr>
+                  <w:rFonts w:ascii="Segoe UI" w:hAnsi="Segoe UI" w:cs="Segoe UI"/>
+                  <w:color w:val="24292F"/>
+                  <w:shd w:val="clear" w:color="auto" w:fill="FFFFFF"/>
+                </w:rPr>
+                <w:t>;</w:t>
+              </w:r>
+            </w:ins>
           </w:p>
           <w:p>
             <w:pPr>
@@ -2686,6 +2892,16 @@
               </w:rPr>
               <w:t>thereby allowing developers to formulate new desserts for statistical analyses functions in R and resulting objects in other statistics processors, such as JASP, SPSS and STATA</w:t>
             </w:r>
+            <w:ins w:id="17" w:author="Author">
+              <w:r>
+                <w:rPr>
+                  <w:rFonts w:ascii="Segoe UI" w:hAnsi="Segoe UI" w:cs="Segoe UI"/>
+                  <w:color w:val="24292F"/>
+                  <w:shd w:val="clear" w:color="auto" w:fill="FFFFFF"/>
+                </w:rPr>
+                <w:t>.</w:t>
+              </w:r>
+            </w:ins>
           </w:p>
           <w:p>
             <w:pPr>
@@ -2720,15 +2936,7 @@
                 <w:color w:val="24292F"/>
                 <w:shd w:val="clear" w:color="auto" w:fill="FFFFFF"/>
               </w:rPr>
-              <w:t xml:space="preserve">first of the </w:t>
-            </w:r>
-            <w:r>
-              <w:rPr>
-                <w:rFonts w:ascii="Segoe UI" w:hAnsi="Segoe UI" w:cs="Segoe UI"/>
-                <w:color w:val="24292F"/>
-                <w:shd w:val="clear" w:color="auto" w:fill="FFFFFF"/>
-              </w:rPr>
-              <w:t xml:space="preserve">SMART objectives as follows, where the remaining objectives are considered in the following box. </w:t>
+              <w:t xml:space="preserve">first of the SMART objectives as follows, where the remaining objectives are considered in the following box. </w:t>
             </w:r>
           </w:p>
           <w:p>
@@ -2773,7 +2981,7 @@
                 <w:rFonts w:ascii="Segoe UI" w:hAnsi="Segoe UI" w:cs="Segoe UI"/>
                 <w:lang w:val="en-US"/>
               </w:rPr>
-              <w:t xml:space="preserve">n R package with functions that generate reports (output in .html, pdf and .docx file types) based on specific data formats and analysis objects. The resulting output of the functions will be relevant information in text, tables, metrics and figures that can be included as supplement to manuscripts, which will standardize </w:t>
+              <w:t xml:space="preserve">n R package with functions that generate reports (output in .html, pdf and .docx file types) based on specific data formats and analysis objects. The resulting output of the functions will be relevant information in text, tables, metrics and </w:t>
             </w:r>
             <w:r>
               <w:rPr>
@@ -2781,7 +2989,7 @@
                 <w:lang w:val="en-US"/>
               </w:rPr>
               <w:lastRenderedPageBreak/>
-              <w:t xml:space="preserve">evaluation and reporting and facilitate reproduction of analyses results and, ultimately, replication of the </w:t>
+              <w:t xml:space="preserve">figures that can be included as supplement to manuscripts, which will standardize evaluation and reporting and facilitate reproduction of analyses results and, ultimately, replication of the </w:t>
             </w:r>
             <w:r>
               <w:rPr>
@@ -2978,21 +3186,12 @@
               </w:rPr>
               <w:t xml:space="preserve">an </w:t>
             </w:r>
-            <w:proofErr w:type="gramStart"/>
-            <w:r>
-              <w:rPr>
-                <w:rFonts w:ascii="Segoe UI" w:hAnsi="Segoe UI" w:cs="Segoe UI"/>
-                <w:lang w:val="en-US"/>
-              </w:rPr>
-              <w:t>open source</w:t>
-            </w:r>
-            <w:proofErr w:type="gramEnd"/>
-            <w:r>
-              <w:rPr>
-                <w:rFonts w:ascii="Segoe UI" w:hAnsi="Segoe UI" w:cs="Segoe UI"/>
-                <w:lang w:val="en-US"/>
-              </w:rPr>
-              <w:t xml:space="preserve"> </w:t>
+            <w:r>
+              <w:rPr>
+                <w:rFonts w:ascii="Segoe UI" w:hAnsi="Segoe UI" w:cs="Segoe UI"/>
+                <w:lang w:val="en-US"/>
+              </w:rPr>
+              <w:t xml:space="preserve">open source </w:t>
             </w:r>
             <w:r>
               <w:rPr>
@@ -3055,7 +3254,32 @@
                 <w:rFonts w:ascii="Segoe UI" w:hAnsi="Segoe UI" w:cs="Segoe UI"/>
                 <w:lang w:val="en-US"/>
               </w:rPr>
-              <w:t xml:space="preserve">The project will operate under a GNU GPL V3 </w:t>
+              <w:t>The project will operate under a GNU GPL</w:t>
+            </w:r>
+            <w:ins w:id="18" w:author="Author">
+              <w:r>
+                <w:rPr>
+                  <w:rFonts w:ascii="Segoe UI" w:hAnsi="Segoe UI" w:cs="Segoe UI"/>
+                  <w:lang w:val="en-US"/>
+                </w:rPr>
+                <w:t>-</w:t>
+              </w:r>
+            </w:ins>
+            <w:del w:id="19" w:author="Author">
+              <w:r>
+                <w:rPr>
+                  <w:rFonts w:ascii="Segoe UI" w:hAnsi="Segoe UI" w:cs="Segoe UI"/>
+                  <w:lang w:val="en-US"/>
+                </w:rPr>
+                <w:delText xml:space="preserve"> V</w:delText>
+              </w:r>
+            </w:del>
+            <w:r>
+              <w:rPr>
+                <w:rFonts w:ascii="Segoe UI" w:hAnsi="Segoe UI" w:cs="Segoe UI"/>
+                <w:lang w:val="en-US"/>
+              </w:rPr>
+              <w:t xml:space="preserve">3 </w:t>
             </w:r>
             <w:r>
               <w:rPr>
@@ -3277,21 +3501,12 @@
                 <w:lang w:val="en-US"/>
               </w:rPr>
             </w:pPr>
-            <w:proofErr w:type="spellStart"/>
-            <w:r>
-              <w:rPr>
-                <w:rFonts w:ascii="Segoe UI" w:hAnsi="Segoe UI" w:cs="Segoe UI"/>
-                <w:lang w:val="en-US"/>
-              </w:rPr>
-              <w:t>D1.5</w:t>
-            </w:r>
-            <w:proofErr w:type="spellEnd"/>
-            <w:r>
-              <w:rPr>
-                <w:rFonts w:ascii="Segoe UI" w:hAnsi="Segoe UI" w:cs="Segoe UI"/>
-                <w:lang w:val="en-US"/>
-              </w:rPr>
-              <w:t>: Building a package and submitting to CRAN [M1]</w:t>
+            <w:r>
+              <w:rPr>
+                <w:rFonts w:ascii="Segoe UI" w:hAnsi="Segoe UI" w:cs="Segoe UI"/>
+                <w:lang w:val="en-US"/>
+              </w:rPr>
+              <w:t>D1.5: Building a package and submitting to CRAN [M1]</w:t>
             </w:r>
           </w:p>
           <w:p>
@@ -3789,42 +4004,361 @@
           <w:p>
             <w:pPr>
               <w:pStyle w:val="ListParagraph"/>
-              <w:numPr>
-                <w:ilvl w:val="0"/>
-                <w:numId w:val="4"/>
-              </w:numPr>
               <w:spacing w:after="0" w:line="240" w:lineRule="auto"/>
               <w:rPr>
-                <w:rFonts w:ascii="Open Sans" w:hAnsi="Open Sans" w:cs="Open Sans"/>
-                <w:sz w:val="24"/>
-              </w:rPr>
-            </w:pPr>
-            <w:r>
-              <w:rPr>
-                <w:rFonts w:ascii="Open Sans" w:hAnsi="Open Sans" w:cs="Open Sans"/>
-                <w:sz w:val="24"/>
-                <w:lang w:val="en-US"/>
-              </w:rPr>
-              <w:t xml:space="preserve">Potentially enormous impact that can </w:t>
-            </w:r>
-            <w:proofErr w:type="spellStart"/>
-            <w:r>
-              <w:rPr>
-                <w:rFonts w:ascii="Open Sans" w:hAnsi="Open Sans" w:cs="Open Sans"/>
-                <w:sz w:val="24"/>
-                <w:lang w:val="en-US"/>
-              </w:rPr>
-              <w:t>revolutionalize</w:t>
-            </w:r>
-            <w:proofErr w:type="spellEnd"/>
-            <w:r>
-              <w:rPr>
-                <w:rFonts w:ascii="Open Sans" w:hAnsi="Open Sans" w:cs="Open Sans"/>
-                <w:sz w:val="24"/>
-                <w:lang w:val="en-US"/>
-              </w:rPr>
-              <w:t xml:space="preserve"> the standard of transparent and open scientific reporting in sciences</w:t>
-            </w:r>
+                <w:ins w:id="20" w:author="Author"/>
+                <w:rFonts w:ascii="Segoe UI" w:hAnsi="Segoe UI" w:cs="Segoe UI"/>
+                <w:color w:val="24292F"/>
+                <w:shd w:val="clear" w:color="auto" w:fill="FFFFFF"/>
+              </w:rPr>
+            </w:pPr>
+            <w:ins w:id="21" w:author="Author">
+              <w:r>
+                <w:rPr>
+                  <w:rFonts w:ascii="Segoe UI" w:hAnsi="Segoe UI" w:cs="Segoe UI"/>
+                  <w:color w:val="24292F"/>
+                  <w:shd w:val="clear" w:color="auto" w:fill="FFFFFF"/>
+                </w:rPr>
+                <w:t xml:space="preserve">This project has </w:t>
+              </w:r>
+            </w:ins>
+            <w:del w:id="22" w:author="Author">
+              <w:r>
+                <w:rPr>
+                  <w:rFonts w:ascii="Segoe UI" w:hAnsi="Segoe UI" w:cs="Segoe UI"/>
+                  <w:color w:val="24292F"/>
+                  <w:shd w:val="clear" w:color="auto" w:fill="FFFFFF"/>
+                </w:rPr>
+                <w:delText>P</w:delText>
+              </w:r>
+            </w:del>
+            <w:ins w:id="23" w:author="Author">
+              <w:r>
+                <w:rPr>
+                  <w:rFonts w:ascii="Segoe UI" w:hAnsi="Segoe UI" w:cs="Segoe UI"/>
+                  <w:color w:val="24292F"/>
+                  <w:shd w:val="clear" w:color="auto" w:fill="FFFFFF"/>
+                </w:rPr>
+                <w:t>p</w:t>
+              </w:r>
+            </w:ins>
+            <w:r>
+              <w:rPr>
+                <w:rFonts w:ascii="Segoe UI" w:hAnsi="Segoe UI" w:cs="Segoe UI"/>
+                <w:color w:val="24292F"/>
+                <w:shd w:val="clear" w:color="auto" w:fill="FFFFFF"/>
+              </w:rPr>
+              <w:t>otential</w:t>
+            </w:r>
+            <w:del w:id="24" w:author="Author">
+              <w:r>
+                <w:rPr>
+                  <w:rFonts w:ascii="Segoe UI" w:hAnsi="Segoe UI" w:cs="Segoe UI"/>
+                  <w:color w:val="24292F"/>
+                  <w:shd w:val="clear" w:color="auto" w:fill="FFFFFF"/>
+                </w:rPr>
+                <w:delText>ly</w:delText>
+              </w:r>
+            </w:del>
+            <w:r>
+              <w:rPr>
+                <w:rFonts w:ascii="Segoe UI" w:hAnsi="Segoe UI" w:cs="Segoe UI"/>
+                <w:color w:val="24292F"/>
+                <w:shd w:val="clear" w:color="auto" w:fill="FFFFFF"/>
+              </w:rPr>
+              <w:t xml:space="preserve"> </w:t>
+            </w:r>
+            <w:ins w:id="25" w:author="Author">
+              <w:r>
+                <w:rPr>
+                  <w:rFonts w:ascii="Segoe UI" w:hAnsi="Segoe UI" w:cs="Segoe UI"/>
+                  <w:color w:val="24292F"/>
+                  <w:shd w:val="clear" w:color="auto" w:fill="FFFFFF"/>
+                </w:rPr>
+                <w:t xml:space="preserve">for </w:t>
+              </w:r>
+            </w:ins>
+            <w:r>
+              <w:rPr>
+                <w:rFonts w:ascii="Segoe UI" w:hAnsi="Segoe UI" w:cs="Segoe UI"/>
+                <w:color w:val="24292F"/>
+                <w:shd w:val="clear" w:color="auto" w:fill="FFFFFF"/>
+              </w:rPr>
+              <w:t>enormous impact that can revolution</w:t>
+            </w:r>
+            <w:del w:id="26" w:author="Author">
+              <w:r>
+                <w:rPr>
+                  <w:rFonts w:ascii="Segoe UI" w:hAnsi="Segoe UI" w:cs="Segoe UI"/>
+                  <w:color w:val="24292F"/>
+                  <w:shd w:val="clear" w:color="auto" w:fill="FFFFFF"/>
+                </w:rPr>
+                <w:delText>al</w:delText>
+              </w:r>
+            </w:del>
+            <w:r>
+              <w:rPr>
+                <w:rFonts w:ascii="Segoe UI" w:hAnsi="Segoe UI" w:cs="Segoe UI"/>
+                <w:color w:val="24292F"/>
+                <w:shd w:val="clear" w:color="auto" w:fill="FFFFFF"/>
+              </w:rPr>
+              <w:t>ize the standard of transparent and open scientific reporting</w:t>
+            </w:r>
+            <w:del w:id="27" w:author="Author">
+              <w:r>
+                <w:rPr>
+                  <w:rFonts w:ascii="Segoe UI" w:hAnsi="Segoe UI" w:cs="Segoe UI"/>
+                  <w:color w:val="24292F"/>
+                  <w:shd w:val="clear" w:color="auto" w:fill="FFFFFF"/>
+                </w:rPr>
+                <w:delText xml:space="preserve"> in sciences</w:delText>
+              </w:r>
+            </w:del>
+            <w:ins w:id="28" w:author="Author">
+              <w:r>
+                <w:rPr>
+                  <w:rFonts w:ascii="Segoe UI" w:hAnsi="Segoe UI" w:cs="Segoe UI"/>
+                  <w:color w:val="24292F"/>
+                  <w:shd w:val="clear" w:color="auto" w:fill="FFFFFF"/>
+                </w:rPr>
+                <w:t xml:space="preserve">. </w:t>
+              </w:r>
+              <w:r>
+                <w:rPr>
+                  <w:rFonts w:ascii="Segoe UI" w:hAnsi="Segoe UI" w:cs="Segoe UI"/>
+                  <w:color w:val="24292F"/>
+                  <w:shd w:val="clear" w:color="auto" w:fill="FFFFFF"/>
+                </w:rPr>
+                <w:t xml:space="preserve">The &lt;dessert&gt; software will facilitate applied researchers in transitioning towards open science, by lowering the threshold for sharing data analysis pipelines. </w:t>
+              </w:r>
+              <w:r>
+                <w:rPr>
+                  <w:rFonts w:ascii="Segoe UI" w:hAnsi="Segoe UI" w:cs="Segoe UI"/>
+                  <w:color w:val="24292F"/>
+                  <w:shd w:val="clear" w:color="auto" w:fill="FFFFFF"/>
+                </w:rPr>
+                <w:t xml:space="preserve">We provide a safe and easy ‘stepping stone’ for those who are not (yet) able to take on a radically open approach in sharing data and code (e.g., due to privacy issues). </w:t>
+              </w:r>
+              <w:r>
+                <w:rPr>
+                  <w:rFonts w:ascii="Segoe UI" w:hAnsi="Segoe UI" w:cs="Segoe UI"/>
+                  <w:color w:val="24292F"/>
+                  <w:shd w:val="clear" w:color="auto" w:fill="FFFFFF"/>
+                </w:rPr>
+                <w:t xml:space="preserve">With that, we provide a learning opportunity for colleagues and collaborators. </w:t>
+              </w:r>
+              <w:r>
+                <w:rPr>
+                  <w:rFonts w:ascii="Segoe UI" w:hAnsi="Segoe UI" w:cs="Segoe UI"/>
+                  <w:color w:val="24292F"/>
+                  <w:shd w:val="clear" w:color="auto" w:fill="FFFFFF"/>
+                </w:rPr>
+                <w:t xml:space="preserve">Moreover, the output generated by &lt;dessert&gt; may </w:t>
+              </w:r>
+              <w:r>
+                <w:rPr>
+                  <w:rFonts w:ascii="Segoe UI" w:hAnsi="Segoe UI" w:cs="Segoe UI"/>
+                  <w:color w:val="24292F"/>
+                  <w:shd w:val="clear" w:color="auto" w:fill="FFFFFF"/>
+                </w:rPr>
+                <w:t>prevent that the subjectivity of decisions in the evaluation of analytical process</w:t>
+              </w:r>
+              <w:r>
+                <w:rPr>
+                  <w:rFonts w:ascii="Segoe UI" w:hAnsi="Segoe UI" w:cs="Segoe UI"/>
+                  <w:color w:val="24292F"/>
+                  <w:shd w:val="clear" w:color="auto" w:fill="FFFFFF"/>
+                </w:rPr>
+                <w:t>es</w:t>
+              </w:r>
+              <w:r>
+                <w:rPr>
+                  <w:rFonts w:ascii="Segoe UI" w:hAnsi="Segoe UI" w:cs="Segoe UI"/>
+                  <w:color w:val="24292F"/>
+                  <w:shd w:val="clear" w:color="auto" w:fill="FFFFFF"/>
+                </w:rPr>
+                <w:t xml:space="preserve"> go</w:t>
+              </w:r>
+              <w:r>
+                <w:rPr>
+                  <w:rFonts w:ascii="Segoe UI" w:hAnsi="Segoe UI" w:cs="Segoe UI"/>
+                  <w:color w:val="24292F"/>
+                  <w:shd w:val="clear" w:color="auto" w:fill="FFFFFF"/>
+                </w:rPr>
+                <w:t>es</w:t>
+              </w:r>
+              <w:r>
+                <w:rPr>
+                  <w:rFonts w:ascii="Segoe UI" w:hAnsi="Segoe UI" w:cs="Segoe UI"/>
+                  <w:color w:val="24292F"/>
+                  <w:shd w:val="clear" w:color="auto" w:fill="FFFFFF"/>
+                </w:rPr>
+                <w:t xml:space="preserve"> unnoticed. </w:t>
+              </w:r>
+              <w:r>
+                <w:rPr>
+                  <w:rFonts w:ascii="Segoe UI" w:hAnsi="Segoe UI" w:cs="Segoe UI"/>
+                  <w:color w:val="24292F"/>
+                  <w:shd w:val="clear" w:color="auto" w:fill="FFFFFF"/>
+                </w:rPr>
+                <w:t>Finally, th</w:t>
+              </w:r>
+              <w:r>
+                <w:rPr>
+                  <w:rFonts w:ascii="Segoe UI" w:hAnsi="Segoe UI" w:cs="Segoe UI"/>
+                  <w:color w:val="24292F"/>
+                  <w:shd w:val="clear" w:color="auto" w:fill="FFFFFF"/>
+                </w:rPr>
+                <w:t xml:space="preserve">is open source project offers </w:t>
+              </w:r>
+              <w:r>
+                <w:rPr>
+                  <w:rFonts w:ascii="Segoe UI" w:hAnsi="Segoe UI" w:cs="Segoe UI"/>
+                  <w:color w:val="24292F"/>
+                  <w:shd w:val="clear" w:color="auto" w:fill="FFFFFF"/>
+                </w:rPr>
+                <w:t>learning</w:t>
+              </w:r>
+              <w:r>
+                <w:rPr>
+                  <w:rFonts w:ascii="Segoe UI" w:hAnsi="Segoe UI" w:cs="Segoe UI"/>
+                  <w:color w:val="24292F"/>
+                  <w:shd w:val="clear" w:color="auto" w:fill="FFFFFF"/>
+                </w:rPr>
+                <w:t xml:space="preserve"> opportunities for the research team (in collaboration with </w:t>
+              </w:r>
+              <w:r>
+                <w:rPr>
+                  <w:rFonts w:ascii="Segoe UI" w:hAnsi="Segoe UI" w:cs="Segoe UI"/>
+                  <w:color w:val="24292F"/>
+                  <w:shd w:val="clear" w:color="auto" w:fill="FFFFFF"/>
+                </w:rPr>
+                <w:fldChar w:fldCharType="begin"/>
+              </w:r>
+              <w:r>
+                <w:rPr>
+                  <w:rFonts w:ascii="Segoe UI" w:hAnsi="Segoe UI" w:cs="Segoe UI"/>
+                  <w:color w:val="24292F"/>
+                  <w:shd w:val="clear" w:color="auto" w:fill="FFFFFF"/>
+                </w:rPr>
+                <w:instrText xml:space="preserve"> HYPERLINK "https://www.uu.nl/en/research/research-data-management" </w:instrText>
+              </w:r>
+              <w:r>
+                <w:rPr>
+                  <w:rFonts w:ascii="Segoe UI" w:hAnsi="Segoe UI" w:cs="Segoe UI"/>
+                  <w:color w:val="24292F"/>
+                  <w:shd w:val="clear" w:color="auto" w:fill="FFFFFF"/>
+                </w:rPr>
+              </w:r>
+              <w:r>
+                <w:rPr>
+                  <w:rFonts w:ascii="Segoe UI" w:hAnsi="Segoe UI" w:cs="Segoe UI"/>
+                  <w:color w:val="24292F"/>
+                  <w:shd w:val="clear" w:color="auto" w:fill="FFFFFF"/>
+                </w:rPr>
+                <w:fldChar w:fldCharType="separate"/>
+              </w:r>
+              <w:r>
+                <w:rPr>
+                  <w:rStyle w:val="Hyperlink"/>
+                  <w:rFonts w:ascii="Segoe UI" w:hAnsi="Segoe UI" w:cs="Segoe UI"/>
+                  <w:shd w:val="clear" w:color="auto" w:fill="FFFFFF"/>
+                </w:rPr>
+                <w:t>RDM support</w:t>
+              </w:r>
+              <w:r>
+                <w:rPr>
+                  <w:rFonts w:ascii="Segoe UI" w:hAnsi="Segoe UI" w:cs="Segoe UI"/>
+                  <w:color w:val="24292F"/>
+                  <w:shd w:val="clear" w:color="auto" w:fill="FFFFFF"/>
+                </w:rPr>
+                <w:fldChar w:fldCharType="end"/>
+              </w:r>
+              <w:r>
+                <w:rPr>
+                  <w:rFonts w:ascii="Segoe UI" w:hAnsi="Segoe UI" w:cs="Segoe UI"/>
+                  <w:color w:val="24292F"/>
+                  <w:shd w:val="clear" w:color="auto" w:fill="FFFFFF"/>
+                </w:rPr>
+                <w:t xml:space="preserve">) by </w:t>
+              </w:r>
+              <w:proofErr w:type="spellStart"/>
+              <w:r>
+                <w:rPr>
+                  <w:rFonts w:ascii="Segoe UI" w:hAnsi="Segoe UI" w:cs="Segoe UI"/>
+                  <w:color w:val="24292F"/>
+                  <w:shd w:val="clear" w:color="auto" w:fill="FFFFFF"/>
+                </w:rPr>
+                <w:t>centering</w:t>
+              </w:r>
+              <w:proofErr w:type="spellEnd"/>
+              <w:r>
+                <w:rPr>
+                  <w:rFonts w:ascii="Segoe UI" w:hAnsi="Segoe UI" w:cs="Segoe UI"/>
+                  <w:color w:val="24292F"/>
+                  <w:shd w:val="clear" w:color="auto" w:fill="FFFFFF"/>
+                </w:rPr>
+                <w:t xml:space="preserve"> FAIR software principles from day one. </w:t>
+              </w:r>
+              <w:r>
+                <w:rPr>
+                  <w:rFonts w:ascii="Segoe UI" w:hAnsi="Segoe UI" w:cs="Segoe UI"/>
+                  <w:color w:val="24292F"/>
+                  <w:shd w:val="clear" w:color="auto" w:fill="FFFFFF"/>
+                </w:rPr>
+                <w:t xml:space="preserve">The project may </w:t>
+              </w:r>
+              <w:r>
+                <w:rPr>
+                  <w:rFonts w:ascii="Segoe UI" w:hAnsi="Segoe UI" w:cs="Segoe UI"/>
+                  <w:color w:val="24292F"/>
+                  <w:shd w:val="clear" w:color="auto" w:fill="FFFFFF"/>
+                </w:rPr>
+                <w:t xml:space="preserve">ultimately </w:t>
+              </w:r>
+              <w:r>
+                <w:rPr>
+                  <w:rFonts w:ascii="Segoe UI" w:hAnsi="Segoe UI" w:cs="Segoe UI"/>
+                  <w:color w:val="24292F"/>
+                  <w:shd w:val="clear" w:color="auto" w:fill="FFFFFF"/>
+                </w:rPr>
+                <w:t>become a showcase for open software development at Utrecht University.</w:t>
+              </w:r>
+            </w:ins>
+          </w:p>
+          <w:p>
+            <w:pPr>
+              <w:spacing w:after="0" w:line="240" w:lineRule="auto"/>
+              <w:rPr>
+                <w:ins w:id="29" w:author="Author"/>
+                <w:rFonts w:ascii="Segoe UI" w:hAnsi="Segoe UI" w:cs="Segoe UI"/>
+                <w:color w:val="24292F"/>
+                <w:shd w:val="clear" w:color="auto" w:fill="FFFFFF"/>
+              </w:rPr>
+            </w:pPr>
+          </w:p>
+          <w:p>
+            <w:pPr>
+              <w:spacing w:after="0" w:line="240" w:lineRule="auto"/>
+              <w:rPr>
+                <w:ins w:id="30" w:author="Author"/>
+                <w:del w:id="31" w:author="Author"/>
+                <w:rFonts w:ascii="Segoe UI" w:hAnsi="Segoe UI" w:cs="Segoe UI"/>
+                <w:color w:val="24292F"/>
+                <w:shd w:val="clear" w:color="auto" w:fill="FFFFFF"/>
+              </w:rPr>
+            </w:pPr>
+          </w:p>
+          <w:p>
+            <w:pPr>
+              <w:spacing w:after="0" w:line="240" w:lineRule="auto"/>
+              <w:rPr>
+                <w:del w:id="32" w:author="Author"/>
+                <w:rFonts w:ascii="Segoe UI" w:hAnsi="Segoe UI" w:cs="Segoe UI"/>
+                <w:color w:val="24292F"/>
+                <w:shd w:val="clear" w:color="auto" w:fill="FFFFFF"/>
+              </w:rPr>
+            </w:pPr>
           </w:p>
           <w:p>
             <w:pPr>
@@ -3835,47 +4369,35 @@
               </w:numPr>
               <w:spacing w:after="0" w:line="240" w:lineRule="auto"/>
               <w:rPr>
-                <w:rFonts w:ascii="Open Sans" w:hAnsi="Open Sans" w:cs="Open Sans"/>
-                <w:sz w:val="24"/>
-              </w:rPr>
-            </w:pPr>
-            <w:commentRangeStart w:id="0"/>
-            <w:r>
-              <w:rPr>
-                <w:rFonts w:ascii="Open Sans" w:hAnsi="Open Sans" w:cs="Open Sans"/>
-                <w:sz w:val="24"/>
-              </w:rPr>
-              <w:t xml:space="preserve">Opportunity to develop a FAIR </w:t>
-            </w:r>
-            <w:proofErr w:type="gramStart"/>
-            <w:r>
-              <w:rPr>
-                <w:rFonts w:ascii="Open Sans" w:hAnsi="Open Sans" w:cs="Open Sans"/>
-                <w:sz w:val="24"/>
-              </w:rPr>
-              <w:t>open source</w:t>
-            </w:r>
-            <w:proofErr w:type="gramEnd"/>
-            <w:r>
-              <w:rPr>
-                <w:rFonts w:ascii="Open Sans" w:hAnsi="Open Sans" w:cs="Open Sans"/>
-                <w:sz w:val="24"/>
-              </w:rPr>
-              <w:t xml:space="preserve"> software project from scratch (e.g., first version will already have a </w:t>
+                <w:rFonts w:ascii="Segoe UI" w:hAnsi="Segoe UI" w:cs="Segoe UI"/>
+                <w:color w:val="24292F"/>
+                <w:shd w:val="clear" w:color="auto" w:fill="FFFFFF"/>
+              </w:rPr>
+            </w:pPr>
+            <w:commentRangeStart w:id="33"/>
+            <w:r>
+              <w:rPr>
+                <w:rFonts w:ascii="Segoe UI" w:hAnsi="Segoe UI" w:cs="Segoe UI"/>
+                <w:color w:val="24292F"/>
+                <w:shd w:val="clear" w:color="auto" w:fill="FFFFFF"/>
+              </w:rPr>
+              <w:t xml:space="preserve">Opportunity to develop a FAIR open source software project from scratch (e.g., first version will already have a </w:t>
             </w:r>
             <w:proofErr w:type="spellStart"/>
             <w:r>
               <w:rPr>
-                <w:rFonts w:ascii="Open Sans" w:hAnsi="Open Sans" w:cs="Open Sans"/>
-                <w:sz w:val="24"/>
+                <w:rFonts w:ascii="Segoe UI" w:hAnsi="Segoe UI" w:cs="Segoe UI"/>
+                <w:color w:val="24292F"/>
+                <w:shd w:val="clear" w:color="auto" w:fill="FFFFFF"/>
               </w:rPr>
               <w:t>Zenodo</w:t>
             </w:r>
             <w:proofErr w:type="spellEnd"/>
             <w:r>
               <w:rPr>
-                <w:rFonts w:ascii="Open Sans" w:hAnsi="Open Sans" w:cs="Open Sans"/>
-                <w:sz w:val="24"/>
+                <w:rFonts w:ascii="Segoe UI" w:hAnsi="Segoe UI" w:cs="Segoe UI"/>
+                <w:color w:val="24292F"/>
+                <w:shd w:val="clear" w:color="auto" w:fill="FFFFFF"/>
               </w:rPr>
               <w:t xml:space="preserve"> registration).</w:t>
             </w:r>
@@ -3889,14 +4411,16 @@
               </w:numPr>
               <w:spacing w:after="0" w:line="240" w:lineRule="auto"/>
               <w:rPr>
-                <w:rFonts w:ascii="Open Sans" w:hAnsi="Open Sans" w:cs="Open Sans"/>
-                <w:sz w:val="24"/>
-              </w:rPr>
-            </w:pPr>
-            <w:r>
-              <w:rPr>
-                <w:rFonts w:ascii="Open Sans" w:hAnsi="Open Sans" w:cs="Open Sans"/>
-                <w:sz w:val="24"/>
+                <w:rFonts w:ascii="Segoe UI" w:hAnsi="Segoe UI" w:cs="Segoe UI"/>
+                <w:color w:val="24292F"/>
+                <w:shd w:val="clear" w:color="auto" w:fill="FFFFFF"/>
+              </w:rPr>
+            </w:pPr>
+            <w:r>
+              <w:rPr>
+                <w:rFonts w:ascii="Segoe UI" w:hAnsi="Segoe UI" w:cs="Segoe UI"/>
+                <w:color w:val="24292F"/>
+                <w:shd w:val="clear" w:color="auto" w:fill="FFFFFF"/>
               </w:rPr>
               <w:t>Opportunity to practice the guidance/supervision of a student-assistant in open science principles.</w:t>
             </w:r>
@@ -3910,14 +4434,16 @@
               </w:numPr>
               <w:spacing w:after="0" w:line="240" w:lineRule="auto"/>
               <w:rPr>
-                <w:rFonts w:ascii="Open Sans" w:hAnsi="Open Sans" w:cs="Open Sans"/>
-                <w:sz w:val="24"/>
-              </w:rPr>
-            </w:pPr>
-            <w:r>
-              <w:rPr>
-                <w:rFonts w:ascii="Open Sans" w:hAnsi="Open Sans" w:cs="Open Sans"/>
-                <w:sz w:val="24"/>
+                <w:rFonts w:ascii="Segoe UI" w:hAnsi="Segoe UI" w:cs="Segoe UI"/>
+                <w:color w:val="24292F"/>
+                <w:shd w:val="clear" w:color="auto" w:fill="FFFFFF"/>
+              </w:rPr>
+            </w:pPr>
+            <w:r>
+              <w:rPr>
+                <w:rFonts w:ascii="Segoe UI" w:hAnsi="Segoe UI" w:cs="Segoe UI"/>
+                <w:color w:val="24292F"/>
+                <w:shd w:val="clear" w:color="auto" w:fill="FFFFFF"/>
               </w:rPr>
               <w:t>This project may become a showcase to encourage colleagues/applied researchers to use open science principles?</w:t>
             </w:r>
@@ -3931,16 +4457,16 @@
               </w:numPr>
               <w:spacing w:after="0" w:line="240" w:lineRule="auto"/>
               <w:rPr>
-                <w:rFonts w:ascii="Open Sans" w:hAnsi="Open Sans" w:cs="Open Sans"/>
-                <w:sz w:val="24"/>
-                <w:lang w:val="en-US"/>
-              </w:rPr>
-            </w:pPr>
-            <w:r>
-              <w:rPr>
-                <w:rFonts w:ascii="Open Sans" w:hAnsi="Open Sans" w:cs="Open Sans"/>
-                <w:sz w:val="24"/>
-                <w:lang w:val="en-US"/>
+                <w:rFonts w:ascii="Segoe UI" w:hAnsi="Segoe UI" w:cs="Segoe UI"/>
+                <w:color w:val="24292F"/>
+                <w:shd w:val="clear" w:color="auto" w:fill="FFFFFF"/>
+              </w:rPr>
+            </w:pPr>
+            <w:r>
+              <w:rPr>
+                <w:rFonts w:ascii="Segoe UI" w:hAnsi="Segoe UI" w:cs="Segoe UI"/>
+                <w:color w:val="24292F"/>
+                <w:shd w:val="clear" w:color="auto" w:fill="FFFFFF"/>
               </w:rPr>
               <w:t xml:space="preserve">Will prevent that the subjectivity of decisions in the evaluation of the analytical process may go unnoticed. </w:t>
             </w:r>
@@ -3983,25 +4509,7 @@
                 <w:color w:val="24292F"/>
                 <w:shd w:val="clear" w:color="auto" w:fill="FFFFFF"/>
               </w:rPr>
-              <w:t xml:space="preserve">} package will work seamlessly with the </w:t>
-            </w:r>
-            <w:proofErr w:type="gramStart"/>
-            <w:r>
-              <w:rPr>
-                <w:rFonts w:ascii="Segoe UI" w:hAnsi="Segoe UI" w:cs="Segoe UI"/>
-                <w:color w:val="24292F"/>
-                <w:shd w:val="clear" w:color="auto" w:fill="FFFFFF"/>
-              </w:rPr>
-              <w:t>widely-used</w:t>
-            </w:r>
-            <w:proofErr w:type="gramEnd"/>
-            <w:r>
-              <w:rPr>
-                <w:rFonts w:ascii="Segoe UI" w:hAnsi="Segoe UI" w:cs="Segoe UI"/>
-                <w:color w:val="24292F"/>
-                <w:shd w:val="clear" w:color="auto" w:fill="FFFFFF"/>
-              </w:rPr>
-              <w:t xml:space="preserve"> imputation package {mice}. For applied researchers, the {</w:t>
+              <w:t>} package will work seamlessly with the widely-used imputation package {mice}. For applied researchers, the {</w:t>
             </w:r>
             <w:proofErr w:type="spellStart"/>
             <w:r>
@@ -4021,12 +4529,14 @@
               </w:rPr>
               <w:t>} package may ultimately function like a consultation with a statistician.</w:t>
             </w:r>
-            <w:commentRangeEnd w:id="0"/>
-            <w:r>
-              <w:rPr>
-                <w:rStyle w:val="CommentReference"/>
-              </w:rPr>
-              <w:commentReference w:id="0"/>
+            <w:commentRangeEnd w:id="33"/>
+            <w:r>
+              <w:rPr>
+                <w:rFonts w:ascii="Segoe UI" w:hAnsi="Segoe UI" w:cs="Segoe UI"/>
+                <w:color w:val="24292F"/>
+                <w:shd w:val="clear" w:color="auto" w:fill="FFFFFF"/>
+              </w:rPr>
+              <w:commentReference w:id="33"/>
             </w:r>
           </w:p>
           <w:p>
@@ -4149,17 +4659,18 @@
             <w:pPr>
               <w:spacing w:after="0" w:line="240" w:lineRule="auto"/>
               <w:rPr>
-                <w:rFonts w:ascii="Open Sans" w:hAnsi="Open Sans" w:cs="Open Sans"/>
-                <w:sz w:val="24"/>
-                <w:lang w:val="en-US"/>
-              </w:rPr>
-            </w:pPr>
-            <w:r>
-              <w:rPr>
-                <w:rFonts w:ascii="Open Sans" w:hAnsi="Open Sans" w:cs="Open Sans"/>
-                <w:sz w:val="24"/>
-                <w:lang w:val="en-US"/>
-              </w:rPr>
+                <w:rFonts w:ascii="Segoe UI" w:hAnsi="Segoe UI" w:cs="Segoe UI"/>
+                <w:color w:val="24292F"/>
+                <w:shd w:val="clear" w:color="auto" w:fill="FFFFFF"/>
+              </w:rPr>
+            </w:pPr>
+            <w:r>
+              <w:rPr>
+                <w:rFonts w:ascii="Segoe UI" w:hAnsi="Segoe UI" w:cs="Segoe UI"/>
+                <w:color w:val="24292F"/>
+                <w:shd w:val="clear" w:color="auto" w:fill="FFFFFF"/>
+              </w:rPr>
+              <w:lastRenderedPageBreak/>
               <w:t>The total budget requested is €15.000, which would facilitate</w:t>
             </w:r>
           </w:p>
@@ -4167,9 +4678,9 @@
             <w:pPr>
               <w:spacing w:after="0" w:line="240" w:lineRule="auto"/>
               <w:rPr>
-                <w:rFonts w:ascii="Open Sans" w:hAnsi="Open Sans" w:cs="Open Sans"/>
-                <w:sz w:val="24"/>
-                <w:lang w:val="en-US"/>
+                <w:rFonts w:ascii="Segoe UI" w:hAnsi="Segoe UI" w:cs="Segoe UI"/>
+                <w:color w:val="24292F"/>
+                <w:shd w:val="clear" w:color="auto" w:fill="FFFFFF"/>
               </w:rPr>
             </w:pPr>
           </w:p>
@@ -4177,256 +4688,218 @@
             <w:pPr>
               <w:spacing w:after="0" w:line="240" w:lineRule="auto"/>
               <w:rPr>
-                <w:rFonts w:ascii="Open Sans" w:hAnsi="Open Sans" w:cs="Open Sans"/>
-                <w:sz w:val="24"/>
-                <w:lang w:val="en-US"/>
-              </w:rPr>
-            </w:pPr>
-            <w:r>
-              <w:rPr>
-                <w:rFonts w:ascii="Open Sans" w:hAnsi="Open Sans" w:cs="Open Sans"/>
-                <w:sz w:val="24"/>
-                <w:lang w:val="en-US"/>
+                <w:rFonts w:ascii="Segoe UI" w:hAnsi="Segoe UI" w:cs="Segoe UI"/>
+                <w:color w:val="24292F"/>
+                <w:shd w:val="clear" w:color="auto" w:fill="FFFFFF"/>
+              </w:rPr>
+            </w:pPr>
+            <w:r>
+              <w:rPr>
+                <w:rFonts w:ascii="Segoe UI" w:hAnsi="Segoe UI" w:cs="Segoe UI"/>
+                <w:color w:val="24292F"/>
+                <w:shd w:val="clear" w:color="auto" w:fill="FFFFFF"/>
               </w:rPr>
               <w:t>7</w:t>
             </w:r>
             <w:r>
               <w:rPr>
-                <w:rFonts w:ascii="Open Sans" w:hAnsi="Open Sans" w:cs="Open Sans"/>
-                <w:sz w:val="24"/>
-                <w:lang w:val="en-US"/>
+                <w:rFonts w:ascii="Segoe UI" w:hAnsi="Segoe UI" w:cs="Segoe UI"/>
+                <w:color w:val="24292F"/>
+                <w:shd w:val="clear" w:color="auto" w:fill="FFFFFF"/>
               </w:rPr>
               <w:t>5</w:t>
             </w:r>
             <w:r>
               <w:rPr>
-                <w:rFonts w:ascii="Open Sans" w:hAnsi="Open Sans" w:cs="Open Sans"/>
-                <w:sz w:val="24"/>
-                <w:lang w:val="en-US"/>
-              </w:rPr>
-              <w:t xml:space="preserve">h - </w:t>
+                <w:rFonts w:ascii="Segoe UI" w:hAnsi="Segoe UI" w:cs="Segoe UI"/>
+                <w:color w:val="24292F"/>
+                <w:shd w:val="clear" w:color="auto" w:fill="FFFFFF"/>
+              </w:rPr>
+              <w:t>h - Gerko Vink</w:t>
+            </w:r>
+            <w:r>
+              <w:rPr>
+                <w:rFonts w:ascii="Segoe UI" w:hAnsi="Segoe UI" w:cs="Segoe UI"/>
+                <w:color w:val="24292F"/>
+                <w:shd w:val="clear" w:color="auto" w:fill="FFFFFF"/>
+              </w:rPr>
+              <w:t xml:space="preserve"> </w:t>
+            </w:r>
+          </w:p>
+          <w:p>
+            <w:pPr>
+              <w:spacing w:after="0" w:line="240" w:lineRule="auto"/>
+              <w:rPr>
+                <w:rFonts w:ascii="Segoe UI" w:hAnsi="Segoe UI" w:cs="Segoe UI"/>
+                <w:color w:val="24292F"/>
+                <w:shd w:val="clear" w:color="auto" w:fill="FFFFFF"/>
+              </w:rPr>
+            </w:pPr>
+            <w:r>
+              <w:rPr>
+                <w:rFonts w:ascii="Segoe UI" w:hAnsi="Segoe UI" w:cs="Segoe UI"/>
+                <w:color w:val="24292F"/>
+                <w:shd w:val="clear" w:color="auto" w:fill="FFFFFF"/>
+              </w:rPr>
+              <w:t>7</w:t>
+            </w:r>
+            <w:r>
+              <w:rPr>
+                <w:rFonts w:ascii="Segoe UI" w:hAnsi="Segoe UI" w:cs="Segoe UI"/>
+                <w:color w:val="24292F"/>
+                <w:shd w:val="clear" w:color="auto" w:fill="FFFFFF"/>
+              </w:rPr>
+              <w:t>5</w:t>
+            </w:r>
+            <w:r>
+              <w:rPr>
+                <w:rFonts w:ascii="Segoe UI" w:hAnsi="Segoe UI" w:cs="Segoe UI"/>
+                <w:color w:val="24292F"/>
+                <w:shd w:val="clear" w:color="auto" w:fill="FFFFFF"/>
+              </w:rPr>
+              <w:t>h - Hanne Oberman</w:t>
+            </w:r>
+            <w:r>
+              <w:rPr>
+                <w:rFonts w:ascii="Segoe UI" w:hAnsi="Segoe UI" w:cs="Segoe UI"/>
+                <w:color w:val="24292F"/>
+                <w:shd w:val="clear" w:color="auto" w:fill="FFFFFF"/>
+              </w:rPr>
+              <w:t xml:space="preserve"> </w:t>
+            </w:r>
+          </w:p>
+          <w:p>
+            <w:pPr>
+              <w:spacing w:after="0" w:line="240" w:lineRule="auto"/>
+              <w:rPr>
+                <w:rFonts w:ascii="Segoe UI" w:hAnsi="Segoe UI" w:cs="Segoe UI"/>
+                <w:color w:val="24292F"/>
+                <w:shd w:val="clear" w:color="auto" w:fill="FFFFFF"/>
+              </w:rPr>
+            </w:pPr>
+            <w:r>
+              <w:rPr>
+                <w:rFonts w:ascii="Segoe UI" w:hAnsi="Segoe UI" w:cs="Segoe UI"/>
+                <w:color w:val="24292F"/>
+                <w:shd w:val="clear" w:color="auto" w:fill="FFFFFF"/>
+              </w:rPr>
+              <w:t>300h – Student Assistant</w:t>
+            </w:r>
+            <w:r>
+              <w:rPr>
+                <w:rFonts w:ascii="Segoe UI" w:hAnsi="Segoe UI" w:cs="Segoe UI"/>
+                <w:color w:val="24292F"/>
+                <w:shd w:val="clear" w:color="auto" w:fill="FFFFFF"/>
+              </w:rPr>
+              <w:t xml:space="preserve"> capacity for</w:t>
+            </w:r>
+            <w:r>
+              <w:rPr>
+                <w:rFonts w:ascii="Segoe UI" w:hAnsi="Segoe UI" w:cs="Segoe UI"/>
+                <w:color w:val="24292F"/>
+                <w:shd w:val="clear" w:color="auto" w:fill="FFFFFF"/>
+              </w:rPr>
+              <w:t xml:space="preserve"> </w:t>
+            </w:r>
+            <w:r>
+              <w:rPr>
+                <w:rFonts w:ascii="Segoe UI" w:hAnsi="Segoe UI" w:cs="Segoe UI"/>
+                <w:color w:val="24292F"/>
+                <w:shd w:val="clear" w:color="auto" w:fill="FFFFFF"/>
+              </w:rPr>
+              <w:t>8h/</w:t>
             </w:r>
             <w:proofErr w:type="spellStart"/>
             <w:r>
               <w:rPr>
-                <w:rFonts w:ascii="Open Sans" w:hAnsi="Open Sans" w:cs="Open Sans"/>
-                <w:sz w:val="24"/>
-                <w:lang w:val="en-US"/>
-              </w:rPr>
-              <w:t>Gerko</w:t>
+                <w:rFonts w:ascii="Segoe UI" w:hAnsi="Segoe UI" w:cs="Segoe UI"/>
+                <w:color w:val="24292F"/>
+                <w:shd w:val="clear" w:color="auto" w:fill="FFFFFF"/>
+              </w:rPr>
+              <w:t>wk</w:t>
             </w:r>
             <w:proofErr w:type="spellEnd"/>
             <w:r>
               <w:rPr>
-                <w:rFonts w:ascii="Open Sans" w:hAnsi="Open Sans" w:cs="Open Sans"/>
-                <w:sz w:val="24"/>
-                <w:lang w:val="en-US"/>
-              </w:rPr>
-              <w:t xml:space="preserve"> </w:t>
-            </w:r>
-            <w:proofErr w:type="spellStart"/>
-            <w:r>
-              <w:rPr>
-                <w:rFonts w:ascii="Open Sans" w:hAnsi="Open Sans" w:cs="Open Sans"/>
-                <w:sz w:val="24"/>
-                <w:lang w:val="en-US"/>
-              </w:rPr>
-              <w:t>Vink</w:t>
-            </w:r>
-            <w:proofErr w:type="spellEnd"/>
-            <w:r>
-              <w:rPr>
-                <w:rFonts w:ascii="Open Sans" w:hAnsi="Open Sans" w:cs="Open Sans"/>
-                <w:sz w:val="24"/>
-                <w:lang w:val="en-US"/>
-              </w:rPr>
-              <w:t xml:space="preserve"> </w:t>
+                <w:rFonts w:ascii="Segoe UI" w:hAnsi="Segoe UI" w:cs="Segoe UI"/>
+                <w:color w:val="24292F"/>
+                <w:shd w:val="clear" w:color="auto" w:fill="FFFFFF"/>
+              </w:rPr>
+              <w:t xml:space="preserve"> for 40 weeks</w:t>
+            </w:r>
+            <w:r>
+              <w:rPr>
+                <w:rFonts w:ascii="Segoe UI" w:hAnsi="Segoe UI" w:cs="Segoe UI"/>
+                <w:color w:val="24292F"/>
+                <w:shd w:val="clear" w:color="auto" w:fill="FFFFFF"/>
+              </w:rPr>
+              <w:t xml:space="preserve">. </w:t>
             </w:r>
           </w:p>
           <w:p>
             <w:pPr>
               <w:spacing w:after="0" w:line="240" w:lineRule="auto"/>
               <w:rPr>
-                <w:rFonts w:ascii="Open Sans" w:hAnsi="Open Sans" w:cs="Open Sans"/>
-                <w:sz w:val="24"/>
-                <w:lang w:val="en-US"/>
-              </w:rPr>
-            </w:pPr>
-            <w:r>
-              <w:rPr>
-                <w:rFonts w:ascii="Open Sans" w:hAnsi="Open Sans" w:cs="Open Sans"/>
-                <w:sz w:val="24"/>
-                <w:lang w:val="en-US"/>
-              </w:rPr>
-              <w:t>7</w:t>
-            </w:r>
-            <w:r>
-              <w:rPr>
-                <w:rFonts w:ascii="Open Sans" w:hAnsi="Open Sans" w:cs="Open Sans"/>
-                <w:sz w:val="24"/>
-                <w:lang w:val="en-US"/>
-              </w:rPr>
-              <w:t>5</w:t>
-            </w:r>
-            <w:r>
-              <w:rPr>
-                <w:rFonts w:ascii="Open Sans" w:hAnsi="Open Sans" w:cs="Open Sans"/>
-                <w:sz w:val="24"/>
-                <w:lang w:val="en-US"/>
-              </w:rPr>
-              <w:t xml:space="preserve">h - Hanne </w:t>
-            </w:r>
-            <w:proofErr w:type="spellStart"/>
-            <w:r>
-              <w:rPr>
-                <w:rFonts w:ascii="Open Sans" w:hAnsi="Open Sans" w:cs="Open Sans"/>
-                <w:sz w:val="24"/>
-                <w:lang w:val="en-US"/>
-              </w:rPr>
-              <w:t>Oberman</w:t>
-            </w:r>
-            <w:proofErr w:type="spellEnd"/>
-            <w:r>
-              <w:rPr>
-                <w:rFonts w:ascii="Open Sans" w:hAnsi="Open Sans" w:cs="Open Sans"/>
-                <w:sz w:val="24"/>
-                <w:lang w:val="en-US"/>
-              </w:rPr>
-              <w:t xml:space="preserve"> </w:t>
-            </w:r>
+                <w:rFonts w:ascii="Segoe UI" w:hAnsi="Segoe UI" w:cs="Segoe UI"/>
+                <w:color w:val="24292F"/>
+                <w:shd w:val="clear" w:color="auto" w:fill="FFFFFF"/>
+              </w:rPr>
+            </w:pPr>
           </w:p>
           <w:p>
             <w:pPr>
               <w:spacing w:after="0" w:line="240" w:lineRule="auto"/>
               <w:rPr>
-                <w:rFonts w:ascii="Open Sans" w:hAnsi="Open Sans" w:cs="Open Sans"/>
-                <w:sz w:val="24"/>
-                <w:lang w:val="en-US"/>
-              </w:rPr>
-            </w:pPr>
-            <w:r>
-              <w:rPr>
-                <w:rFonts w:ascii="Open Sans" w:hAnsi="Open Sans" w:cs="Open Sans"/>
-                <w:sz w:val="24"/>
-                <w:lang w:val="en-US"/>
-              </w:rPr>
-              <w:t>300h – Student Assistant</w:t>
-            </w:r>
-            <w:r>
-              <w:rPr>
-                <w:rFonts w:ascii="Open Sans" w:hAnsi="Open Sans" w:cs="Open Sans"/>
-                <w:sz w:val="24"/>
-                <w:lang w:val="en-US"/>
-              </w:rPr>
-              <w:t xml:space="preserve"> capacity for</w:t>
-            </w:r>
-            <w:r>
-              <w:rPr>
-                <w:rFonts w:ascii="Open Sans" w:hAnsi="Open Sans" w:cs="Open Sans"/>
-                <w:sz w:val="24"/>
-                <w:lang w:val="en-US"/>
-              </w:rPr>
-              <w:t xml:space="preserve"> </w:t>
-            </w:r>
-            <w:r>
-              <w:rPr>
-                <w:rFonts w:ascii="Open Sans" w:hAnsi="Open Sans" w:cs="Open Sans"/>
-                <w:sz w:val="24"/>
-                <w:lang w:val="en-US"/>
-              </w:rPr>
-              <w:t>8h/</w:t>
-            </w:r>
-            <w:proofErr w:type="spellStart"/>
-            <w:r>
-              <w:rPr>
-                <w:rFonts w:ascii="Open Sans" w:hAnsi="Open Sans" w:cs="Open Sans"/>
-                <w:sz w:val="24"/>
-                <w:lang w:val="en-US"/>
-              </w:rPr>
-              <w:t>wk</w:t>
-            </w:r>
-            <w:proofErr w:type="spellEnd"/>
-            <w:r>
-              <w:rPr>
-                <w:rFonts w:ascii="Open Sans" w:hAnsi="Open Sans" w:cs="Open Sans"/>
-                <w:sz w:val="24"/>
-                <w:lang w:val="en-US"/>
-              </w:rPr>
-              <w:t xml:space="preserve"> for 40 weeks</w:t>
-            </w:r>
-            <w:r>
-              <w:rPr>
-                <w:rFonts w:ascii="Open Sans" w:hAnsi="Open Sans" w:cs="Open Sans"/>
-                <w:sz w:val="24"/>
-                <w:lang w:val="en-US"/>
+                <w:rFonts w:ascii="Segoe UI" w:hAnsi="Segoe UI" w:cs="Segoe UI"/>
+                <w:color w:val="24292F"/>
+                <w:shd w:val="clear" w:color="auto" w:fill="FFFFFF"/>
+              </w:rPr>
+            </w:pPr>
+            <w:r>
+              <w:rPr>
+                <w:rFonts w:ascii="Segoe UI" w:hAnsi="Segoe UI" w:cs="Segoe UI"/>
+                <w:color w:val="24292F"/>
+                <w:shd w:val="clear" w:color="auto" w:fill="FFFFFF"/>
+              </w:rPr>
+              <w:t xml:space="preserve">GV will act as project leader, package </w:t>
+            </w:r>
+            <w:r>
+              <w:rPr>
+                <w:rFonts w:ascii="Segoe UI" w:hAnsi="Segoe UI" w:cs="Segoe UI"/>
+                <w:color w:val="24292F"/>
+                <w:shd w:val="clear" w:color="auto" w:fill="FFFFFF"/>
+              </w:rPr>
+              <w:t xml:space="preserve">and website </w:t>
+            </w:r>
+            <w:r>
+              <w:rPr>
+                <w:rFonts w:ascii="Segoe UI" w:hAnsi="Segoe UI" w:cs="Segoe UI"/>
+                <w:color w:val="24292F"/>
+                <w:shd w:val="clear" w:color="auto" w:fill="FFFFFF"/>
+              </w:rPr>
+              <w:t>maintainer and will actively reach out to other package developers and maintainers to disseminate and advocate the use of &lt;dessert&gt; in analysis pipelines. HO will act as programming lead and core developer</w:t>
+            </w:r>
+            <w:r>
+              <w:rPr>
+                <w:rFonts w:ascii="Segoe UI" w:hAnsi="Segoe UI" w:cs="Segoe UI"/>
+                <w:color w:val="24292F"/>
+                <w:shd w:val="clear" w:color="auto" w:fill="FFFFFF"/>
               </w:rPr>
               <w:t xml:space="preserve">. </w:t>
             </w:r>
-          </w:p>
-          <w:p>
-            <w:pPr>
-              <w:spacing w:after="0" w:line="240" w:lineRule="auto"/>
-              <w:rPr>
-                <w:rFonts w:ascii="Open Sans" w:hAnsi="Open Sans" w:cs="Open Sans"/>
-                <w:sz w:val="24"/>
-                <w:lang w:val="en-US"/>
-              </w:rPr>
-            </w:pPr>
-          </w:p>
-          <w:p>
-            <w:pPr>
-              <w:spacing w:after="0" w:line="240" w:lineRule="auto"/>
-              <w:rPr>
-                <w:rFonts w:ascii="Open Sans" w:hAnsi="Open Sans" w:cs="Open Sans"/>
-                <w:sz w:val="24"/>
-                <w:lang w:val="en-US"/>
-              </w:rPr>
-            </w:pPr>
-            <w:r>
-              <w:rPr>
-                <w:rFonts w:ascii="Open Sans" w:hAnsi="Open Sans" w:cs="Open Sans"/>
-                <w:sz w:val="24"/>
-                <w:lang w:val="en-US"/>
-              </w:rPr>
-              <w:t xml:space="preserve">GV will act as project leader, package </w:t>
-            </w:r>
-            <w:r>
-              <w:rPr>
-                <w:rFonts w:ascii="Open Sans" w:hAnsi="Open Sans" w:cs="Open Sans"/>
-                <w:sz w:val="24"/>
-                <w:lang w:val="en-US"/>
-              </w:rPr>
-              <w:t xml:space="preserve">and website </w:t>
-            </w:r>
-            <w:r>
-              <w:rPr>
-                <w:rFonts w:ascii="Open Sans" w:hAnsi="Open Sans" w:cs="Open Sans"/>
-                <w:sz w:val="24"/>
-                <w:lang w:val="en-US"/>
-              </w:rPr>
-              <w:t>maintainer and will actively reach out to other package developers and maintainers to disseminate and advocate the use of &lt;dessert&gt; in analysis pipelines. HO will act as programming lead and core developer</w:t>
-            </w:r>
-            <w:r>
-              <w:rPr>
-                <w:rFonts w:ascii="Open Sans" w:hAnsi="Open Sans" w:cs="Open Sans"/>
-                <w:sz w:val="24"/>
-                <w:lang w:val="en-US"/>
-              </w:rPr>
-              <w:t xml:space="preserve">. </w:t>
-            </w:r>
-            <w:r>
-              <w:rPr>
-                <w:rFonts w:ascii="Open Sans" w:hAnsi="Open Sans" w:cs="Open Sans"/>
-                <w:sz w:val="24"/>
-                <w:lang w:val="en-US"/>
+            <w:r>
+              <w:rPr>
+                <w:rFonts w:ascii="Segoe UI" w:hAnsi="Segoe UI" w:cs="Segoe UI"/>
+                <w:color w:val="24292F"/>
+                <w:shd w:val="clear" w:color="auto" w:fill="FFFFFF"/>
               </w:rPr>
               <w:t xml:space="preserve">GV </w:t>
             </w:r>
             <w:r>
               <w:rPr>
-                <w:rFonts w:ascii="Open Sans" w:hAnsi="Open Sans" w:cs="Open Sans"/>
-                <w:sz w:val="24"/>
-                <w:lang w:val="en-US"/>
+                <w:rFonts w:ascii="Segoe UI" w:hAnsi="Segoe UI" w:cs="Segoe UI"/>
+                <w:color w:val="24292F"/>
+                <w:shd w:val="clear" w:color="auto" w:fill="FFFFFF"/>
               </w:rPr>
               <w:t>and HO will create and streamline documentation and invite other developers to contribute their &lt;dessert&gt; functions.  GV, HO and SA’s will work together on deliverables 1 and 2. SA’s will work on deliverable 3 under supervision of HO and GV. Weekly meetings will be held with GV, HO and SA’s</w:t>
             </w:r>
@@ -4575,8 +5048,91 @@
 
 <file path=word/comments.xml><?xml version="1.0" encoding="utf-8"?>
 <w:comments xmlns:wpc="http://schemas.microsoft.com/office/word/2010/wordprocessingCanvas" xmlns:cx="http://schemas.microsoft.com/office/drawing/2014/chartex" xmlns:cx1="http://schemas.microsoft.com/office/drawing/2015/9/8/chartex" xmlns:cx2="http://schemas.microsoft.com/office/drawing/2015/10/21/chartex" xmlns:cx3="http://schemas.microsoft.com/office/drawing/2016/5/9/chartex" xmlns:cx4="http://schemas.microsoft.com/office/drawing/2016/5/10/chartex" xmlns:cx5="http://schemas.microsoft.com/office/drawing/2016/5/11/chartex" xmlns:cx6="http://schemas.microsoft.com/office/drawing/2016/5/12/chartex" xmlns:cx7="http://schemas.microsoft.com/office/drawing/2016/5/13/chartex" xmlns:cx8="http://schemas.microsoft.com/office/drawing/2016/5/14/chartex" xmlns:mc="http://schemas.openxmlformats.org/markup-compatibility/2006" xmlns:aink="http://schemas.microsoft.com/office/drawing/2016/ink" xmlns:am3d="http://schemas.microsoft.com/office/drawing/2017/model3d" xmlns:o="urn:schemas-microsoft-com:office:office" xmlns:r="http://schemas.openxmlformats.org/officeDocument/2006/relationships" xmlns:m="http://schemas.openxmlformats.org/officeDocument/2006/math" xmlns:v="urn:schemas-microsoft-com:vml" xmlns:wp14="http://schemas.microsoft.com/office/word/2010/wordprocessingDrawing" xmlns:wp="http://schemas.openxmlformats.org/drawingml/2006/wordprocessingDrawing" xmlns:w10="urn:schemas-microsoft-com:office:word" xmlns:w="http://schemas.openxmlformats.org/wordprocessingml/2006/main" xmlns:w14="http://schemas.microsoft.com/office/word/2010/wordml" xmlns:w15="http://schemas.microsoft.com/office/word/2012/wordml" xmlns:w16cex="http://schemas.microsoft.com/office/word/2018/wordml/cex" xmlns:w16cid="http://schemas.microsoft.com/office/word/2016/wordml/cid" xmlns:w16="http://schemas.microsoft.com/office/word/2018/wordml" xmlns:w16sdtdh="http://schemas.microsoft.com/office/word/2020/wordml/sdtdatahash" xmlns:w16se="http://schemas.microsoft.com/office/word/2015/wordml/symex" xmlns:wpg="http://schemas.microsoft.com/office/word/2010/wordprocessingGroup" xmlns:wpi="http://schemas.microsoft.com/office/word/2010/wordprocessingInk" xmlns:wne="http://schemas.microsoft.com/office/word/2006/wordml" xmlns:wps="http://schemas.microsoft.com/office/word/2010/wordprocessingShape" mc:Ignorable="w14 w15 w16se w16cid w16 w16cex w16sdtdh wp14">
-  <w:comment w:id="0" w:author="Author" w:initials="A">
+  <w:comment w:id="7" w:author="Author" w:initials="A">
     <w:p>
+      <w:pPr>
+        <w:pStyle w:val="CommentText"/>
+        <w:rPr>
+          <w:lang w:val="nl-NL"/>
+        </w:rPr>
+      </w:pPr>
+      <w:r>
+        <w:rPr>
+          <w:rStyle w:val="CommentReference"/>
+        </w:rPr>
+        <w:annotationRef/>
+      </w:r>
+      <w:r>
+        <w:rPr>
+          <w:lang w:val="nl-NL"/>
+        </w:rPr>
+        <w:t>Dit voelt een beetje krom?</w:t>
+      </w:r>
+    </w:p>
+  </w:comment>
+  <w:comment w:id="13" w:author="Author" w:initials="A">
+    <w:p>
+      <w:pPr>
+        <w:pStyle w:val="CommentText"/>
+        <w:rPr>
+          <w:lang w:val="nl-NL"/>
+        </w:rPr>
+      </w:pPr>
+      <w:r>
+        <w:rPr>
+          <w:rStyle w:val="CommentReference"/>
+        </w:rPr>
+        <w:annotationRef/>
+      </w:r>
+      <w:r>
+        <w:rPr>
+          <w:lang w:val="nl-NL"/>
+        </w:rPr>
+        <w:t>D</w:t>
+      </w:r>
+      <w:r>
+        <w:rPr>
+          <w:lang w:val="nl-NL"/>
+        </w:rPr>
+        <w:t>it is nog niet helder genoeg</w:t>
+      </w:r>
+    </w:p>
+  </w:comment>
+  <w:comment w:id="14" w:author="Author" w:initials="A">
+    <w:p>
+      <w:pPr>
+        <w:pStyle w:val="CommentText"/>
+        <w:rPr>
+          <w:lang w:val="nl-NL"/>
+        </w:rPr>
+      </w:pPr>
+      <w:r>
+        <w:rPr>
+          <w:rStyle w:val="CommentReference"/>
+        </w:rPr>
+        <w:annotationRef/>
+      </w:r>
+      <w:r>
+        <w:rPr>
+          <w:lang w:val="nl-NL"/>
+        </w:rPr>
+        <w:t>Ik denk da tik v</w:t>
+      </w:r>
+      <w:r>
+        <w:rPr>
+          <w:lang w:val="nl-NL"/>
+        </w:rPr>
+        <w:t>ooral over het woord ‘course’ val omdat dat natuurlijk ook cursus betekent</w:t>
+      </w:r>
+    </w:p>
+  </w:comment>
+  <w:comment w:id="33" w:author="Author" w:initials="A">
+    <w:p>
+      <w:pPr>
+        <w:rPr>
+          <w:lang w:val="nl-NL"/>
+        </w:rPr>
+      </w:pPr>
       <w:r>
         <w:rPr>
           <w:rStyle w:val="CommentReference"/>
@@ -4587,6 +5143,7 @@
         <w:rPr>
           <w:sz w:val="20"/>
           <w:szCs w:val="20"/>
+          <w:lang w:val="nl-NL"/>
         </w:rPr>
         <w:t>Wil jij hier een tekst maken?</w:t>
       </w:r>
@@ -4597,12 +5154,18 @@
 
 <file path=word/commentsExtended.xml><?xml version="1.0" encoding="utf-8"?>
 <w15:commentsEx xmlns:wpc="http://schemas.microsoft.com/office/word/2010/wordprocessingCanvas" xmlns:cx="http://schemas.microsoft.com/office/drawing/2014/chartex" xmlns:cx1="http://schemas.microsoft.com/office/drawing/2015/9/8/chartex" xmlns:cx2="http://schemas.microsoft.com/office/drawing/2015/10/21/chartex" xmlns:cx3="http://schemas.microsoft.com/office/drawing/2016/5/9/chartex" xmlns:cx4="http://schemas.microsoft.com/office/drawing/2016/5/10/chartex" xmlns:cx5="http://schemas.microsoft.com/office/drawing/2016/5/11/chartex" xmlns:cx6="http://schemas.microsoft.com/office/drawing/2016/5/12/chartex" xmlns:cx7="http://schemas.microsoft.com/office/drawing/2016/5/13/chartex" xmlns:cx8="http://schemas.microsoft.com/office/drawing/2016/5/14/chartex" xmlns:mc="http://schemas.openxmlformats.org/markup-compatibility/2006" xmlns:aink="http://schemas.microsoft.com/office/drawing/2016/ink" xmlns:am3d="http://schemas.microsoft.com/office/drawing/2017/model3d" xmlns:o="urn:schemas-microsoft-com:office:office" xmlns:r="http://schemas.openxmlformats.org/officeDocument/2006/relationships" xmlns:m="http://schemas.openxmlformats.org/officeDocument/2006/math" xmlns:v="urn:schemas-microsoft-com:vml" xmlns:wp14="http://schemas.microsoft.com/office/word/2010/wordprocessingDrawing" xmlns:wp="http://schemas.openxmlformats.org/drawingml/2006/wordprocessingDrawing" xmlns:w10="urn:schemas-microsoft-com:office:word" xmlns:w="http://schemas.openxmlformats.org/wordprocessingml/2006/main" xmlns:w14="http://schemas.microsoft.com/office/word/2010/wordml" xmlns:w15="http://schemas.microsoft.com/office/word/2012/wordml" xmlns:w16cex="http://schemas.microsoft.com/office/word/2018/wordml/cex" xmlns:w16cid="http://schemas.microsoft.com/office/word/2016/wordml/cid" xmlns:w16="http://schemas.microsoft.com/office/word/2018/wordml" xmlns:w16sdtdh="http://schemas.microsoft.com/office/word/2020/wordml/sdtdatahash" xmlns:w16se="http://schemas.microsoft.com/office/word/2015/wordml/symex" xmlns:wpg="http://schemas.microsoft.com/office/word/2010/wordprocessingGroup" xmlns:wpi="http://schemas.microsoft.com/office/word/2010/wordprocessingInk" xmlns:wne="http://schemas.microsoft.com/office/word/2006/wordml" xmlns:wps="http://schemas.microsoft.com/office/word/2010/wordprocessingShape" mc:Ignorable="w14 w15 w16se w16cid w16 w16cex w16sdtdh wp14">
+  <w15:commentEx w15:paraId="69F41801" w15:done="0"/>
+  <w15:commentEx w15:paraId="762B744E" w15:done="0"/>
+  <w15:commentEx w15:paraId="4BA209C3" w15:done="0"/>
   <w15:commentEx w15:paraId="65C6B28C" w15:done="0"/>
 </w15:commentsEx>
 </file>
 
 <file path=word/commentsIds.xml><?xml version="1.0" encoding="utf-8"?>
 <w16cid:commentsIds xmlns:wpc="http://schemas.microsoft.com/office/word/2010/wordprocessingCanvas" xmlns:cx="http://schemas.microsoft.com/office/drawing/2014/chartex" xmlns:cx1="http://schemas.microsoft.com/office/drawing/2015/9/8/chartex" xmlns:cx2="http://schemas.microsoft.com/office/drawing/2015/10/21/chartex" xmlns:cx3="http://schemas.microsoft.com/office/drawing/2016/5/9/chartex" xmlns:cx4="http://schemas.microsoft.com/office/drawing/2016/5/10/chartex" xmlns:cx5="http://schemas.microsoft.com/office/drawing/2016/5/11/chartex" xmlns:cx6="http://schemas.microsoft.com/office/drawing/2016/5/12/chartex" xmlns:cx7="http://schemas.microsoft.com/office/drawing/2016/5/13/chartex" xmlns:cx8="http://schemas.microsoft.com/office/drawing/2016/5/14/chartex" xmlns:mc="http://schemas.openxmlformats.org/markup-compatibility/2006" xmlns:aink="http://schemas.microsoft.com/office/drawing/2016/ink" xmlns:am3d="http://schemas.microsoft.com/office/drawing/2017/model3d" xmlns:o="urn:schemas-microsoft-com:office:office" xmlns:r="http://schemas.openxmlformats.org/officeDocument/2006/relationships" xmlns:m="http://schemas.openxmlformats.org/officeDocument/2006/math" xmlns:v="urn:schemas-microsoft-com:vml" xmlns:wp14="http://schemas.microsoft.com/office/word/2010/wordprocessingDrawing" xmlns:wp="http://schemas.openxmlformats.org/drawingml/2006/wordprocessingDrawing" xmlns:w10="urn:schemas-microsoft-com:office:word" xmlns:w="http://schemas.openxmlformats.org/wordprocessingml/2006/main" xmlns:w14="http://schemas.microsoft.com/office/word/2010/wordml" xmlns:w15="http://schemas.microsoft.com/office/word/2012/wordml" xmlns:w16cex="http://schemas.microsoft.com/office/word/2018/wordml/cex" xmlns:w16cid="http://schemas.microsoft.com/office/word/2016/wordml/cid" xmlns:w16="http://schemas.microsoft.com/office/word/2018/wordml" xmlns:w16sdtdh="http://schemas.microsoft.com/office/word/2020/wordml/sdtdatahash" xmlns:w16se="http://schemas.microsoft.com/office/word/2015/wordml/symex" xmlns:wpg="http://schemas.microsoft.com/office/word/2010/wordprocessingGroup" xmlns:wpi="http://schemas.microsoft.com/office/word/2010/wordprocessingInk" xmlns:wne="http://schemas.microsoft.com/office/word/2006/wordml" xmlns:wps="http://schemas.microsoft.com/office/word/2010/wordprocessingShape" mc:Ignorable="w14 w15 w16se w16cid w16 w16cex w16sdtdh wp14">
+  <w16cid:commentId w16cid:paraId="69F41801" w16cid:durableId="26308AC5"/>
+  <w16cid:commentId w16cid:paraId="762B744E" w16cid:durableId="26308AFC"/>
+  <w16cid:commentId w16cid:paraId="4BA209C3" w16cid:durableId="26308CAD"/>
   <w16cid:commentId w16cid:paraId="65C6B28C" w16cid:durableId="262FA5B8"/>
 </w16cid:commentsIds>
 </file>
@@ -6297,6 +6860,19 @@
 </file>
 
 <file path=customXml/item1.xml><?xml version="1.0" encoding="utf-8"?>
+<b:Sources xmlns:b="http://schemas.openxmlformats.org/officeDocument/2006/bibliography" xmlns="http://schemas.openxmlformats.org/officeDocument/2006/bibliography" SelectedStyle="\APA.XSL" StyleName="APA"/>
+</file>
+
+<file path=customXml/item2.xml><?xml version="1.0" encoding="utf-8"?>
+<?mso-contentType ?>
+<FormTemplates xmlns="http://schemas.microsoft.com/sharepoint/v3/contenttype/forms">
+  <Display>DocumentLibraryForm</Display>
+  <Edit>DocumentLibraryForm</Edit>
+  <New>DocumentLibraryForm</New>
+</FormTemplates>
+</file>
+
+<file path=customXml/item3.xml><?xml version="1.0" encoding="utf-8"?>
 <p:properties xmlns:p="http://schemas.microsoft.com/office/2006/metadata/properties" xmlns:xsi="http://www.w3.org/2001/XMLSchema-instance" xmlns:pc="http://schemas.microsoft.com/office/infopath/2007/PartnerControls">
   <documentManagement>
     <SharedWithUsers xmlns="5ff79900-b421-4e31-b6ec-d4d018034746">
@@ -6318,19 +6894,6 @@
     </SharedWithUsers>
   </documentManagement>
 </p:properties>
-</file>
-
-<file path=customXml/item2.xml><?xml version="1.0" encoding="utf-8"?>
-<?mso-contentType ?>
-<FormTemplates xmlns="http://schemas.microsoft.com/sharepoint/v3/contenttype/forms">
-  <Display>DocumentLibraryForm</Display>
-  <Edit>DocumentLibraryForm</Edit>
-  <New>DocumentLibraryForm</New>
-</FormTemplates>
-</file>
-
-<file path=customXml/item3.xml><?xml version="1.0" encoding="utf-8"?>
-<b:Sources xmlns:b="http://schemas.openxmlformats.org/officeDocument/2006/bibliography" xmlns="http://schemas.openxmlformats.org/officeDocument/2006/bibliography" SelectedStyle="\APA.XSL" StyleName="APA"/>
 </file>
 
 <file path=customXml/item4.xml><?xml version="1.0" encoding="utf-8"?>
@@ -6539,11 +7102,9 @@
 </file>
 
 <file path=customXml/itemProps1.xml><?xml version="1.0" encoding="utf-8"?>
-<ds:datastoreItem xmlns:ds="http://schemas.openxmlformats.org/officeDocument/2006/customXml" ds:itemID="{68960A3B-0BFC-4A08-9B5B-4602D973B72E}">
+<ds:datastoreItem xmlns:ds="http://schemas.openxmlformats.org/officeDocument/2006/customXml" ds:itemID="{EA2C884A-A446-47BB-B311-7709459DDF00}">
   <ds:schemaRefs>
-    <ds:schemaRef ds:uri="http://schemas.microsoft.com/office/2006/metadata/properties"/>
-    <ds:schemaRef ds:uri="http://schemas.microsoft.com/office/infopath/2007/PartnerControls"/>
-    <ds:schemaRef ds:uri="5ff79900-b421-4e31-b6ec-d4d018034746"/>
+    <ds:schemaRef ds:uri="http://schemas.openxmlformats.org/officeDocument/2006/bibliography"/>
   </ds:schemaRefs>
 </ds:datastoreItem>
 </file>
@@ -6557,9 +7118,11 @@
 </file>
 
 <file path=customXml/itemProps3.xml><?xml version="1.0" encoding="utf-8"?>
-<ds:datastoreItem xmlns:ds="http://schemas.openxmlformats.org/officeDocument/2006/customXml" ds:itemID="{EA2C884A-A446-47BB-B311-7709459DDF00}">
+<ds:datastoreItem xmlns:ds="http://schemas.openxmlformats.org/officeDocument/2006/customXml" ds:itemID="{68960A3B-0BFC-4A08-9B5B-4602D973B72E}">
   <ds:schemaRefs>
-    <ds:schemaRef ds:uri="http://schemas.openxmlformats.org/officeDocument/2006/bibliography"/>
+    <ds:schemaRef ds:uri="http://schemas.microsoft.com/office/2006/metadata/properties"/>
+    <ds:schemaRef ds:uri="http://schemas.microsoft.com/office/infopath/2007/PartnerControls"/>
+    <ds:schemaRef ds:uri="5ff79900-b421-4e31-b6ec-d4d018034746"/>
   </ds:schemaRefs>
 </ds:datastoreItem>
 </file>

</xml_diff>